<commit_message>
Version 2.4 of the template
</commit_message>
<xml_diff>
--- a/SDG_Metadata_Template.docx
+++ b/SDG_Metadata_Template.docx
@@ -1,6 +1,6 @@
 
 <file path=word/document.xml><?xml version="1.0" encoding="utf-8"?>
-<w:document xmlns:wpc="http://schemas.microsoft.com/office/word/2010/wordprocessingCanvas" xmlns:cx="http://schemas.microsoft.com/office/drawing/2014/chartex" xmlns:cx1="http://schemas.microsoft.com/office/drawing/2015/9/8/chartex" xmlns:mc="http://schemas.openxmlformats.org/markup-compatibility/2006" xmlns:o="urn:schemas-microsoft-com:office:office" xmlns:r="http://schemas.openxmlformats.org/officeDocument/2006/relationships" xmlns:m="http://schemas.openxmlformats.org/officeDocument/2006/math" xmlns:v="urn:schemas-microsoft-com:vml" xmlns:wp14="http://schemas.microsoft.com/office/word/2010/wordprocessingDrawing" xmlns:wp="http://schemas.openxmlformats.org/drawingml/2006/wordprocessingDrawing" xmlns:w10="urn:schemas-microsoft-com:office:word" xmlns:w="http://schemas.openxmlformats.org/wordprocessingml/2006/main" xmlns:w14="http://schemas.microsoft.com/office/word/2010/wordml" xmlns:w15="http://schemas.microsoft.com/office/word/2012/wordml" xmlns:w16se="http://schemas.microsoft.com/office/word/2015/wordml/symex" xmlns:wpg="http://schemas.microsoft.com/office/word/2010/wordprocessingGroup" xmlns:wpi="http://schemas.microsoft.com/office/word/2010/wordprocessingInk" xmlns:wne="http://schemas.microsoft.com/office/word/2006/wordml" xmlns:wps="http://schemas.microsoft.com/office/word/2010/wordprocessingShape" mc:Ignorable="w14 w15 w16se wp14">
+<w:document xmlns:wpc="http://schemas.microsoft.com/office/word/2010/wordprocessingCanvas" xmlns:mc="http://schemas.openxmlformats.org/markup-compatibility/2006" xmlns:o="urn:schemas-microsoft-com:office:office" xmlns:r="http://schemas.openxmlformats.org/officeDocument/2006/relationships" xmlns:m="http://schemas.openxmlformats.org/officeDocument/2006/math" xmlns:v="urn:schemas-microsoft-com:vml" xmlns:wp14="http://schemas.microsoft.com/office/word/2010/wordprocessingDrawing" xmlns:wp="http://schemas.openxmlformats.org/drawingml/2006/wordprocessingDrawing" xmlns:w10="urn:schemas-microsoft-com:office:word" xmlns:w="http://schemas.openxmlformats.org/wordprocessingml/2006/main" xmlns:w14="http://schemas.microsoft.com/office/word/2010/wordml" xmlns:wpg="http://schemas.microsoft.com/office/word/2010/wordprocessingGroup" xmlns:wpi="http://schemas.microsoft.com/office/word/2010/wordprocessingInk" xmlns:wne="http://schemas.microsoft.com/office/word/2006/wordml" xmlns:wps="http://schemas.microsoft.com/office/word/2010/wordprocessingShape" mc:Ignorable="w14 wp14">
   <w:body>
     <w:p>
       <w:pPr>
@@ -44,7 +44,10 @@
         <w:t>2.</w:t>
       </w:r>
       <w:r>
-        <w:t>3 (DRAFT)</w:t>
+        <w:t>4</w:t>
+      </w:r>
+      <w:r>
+        <w:t xml:space="preserve"> (DRAFT)</w:t>
       </w:r>
     </w:p>
     <w:p>
@@ -2209,21 +2212,68 @@
         </w:p>
       </w:sdtContent>
     </w:sdt>
-    <w:p/>
-    <w:p/>
+    <w:p>
+      <w:pPr>
+        <w:spacing w:after="0"/>
+        <w:rPr>
+          <w:sz w:val="26"/>
+          <w:szCs w:val="26"/>
+        </w:rPr>
+      </w:pPr>
+      <w:r>
+        <w:rPr>
+          <w:sz w:val="26"/>
+          <w:szCs w:val="26"/>
+        </w:rPr>
+        <w:t>Metadata language</w:t>
+      </w:r>
+    </w:p>
+    <w:sdt>
+      <w:sdtPr>
+        <w:alias w:val="Metadata Language"/>
+        <w:tag w:val="ddLanguage"/>
+        <w:id w:val="-1285879779"/>
+        <w:placeholder>
+          <w:docPart w:val="DefaultPlaceholder_1082065159"/>
+        </w:placeholder>
+        <w:showingPlcHdr/>
+        <w:dropDownList>
+          <w:listItem w:displayText="English" w:value="en"/>
+          <w:listItem w:displayText="Arabic" w:value="ar"/>
+          <w:listItem w:displayText="Chinese" w:value="zh"/>
+          <w:listItem w:displayText="French" w:value="fr"/>
+          <w:listItem w:displayText="Russian" w:value="ru"/>
+          <w:listItem w:displayText="Spanish" w:value="es"/>
+        </w:dropDownList>
+      </w:sdtPr>
+      <w:sdtContent>
+        <w:p>
+          <w:r>
+            <w:rPr>
+              <w:rStyle w:val="PlaceholderText"/>
+            </w:rPr>
+            <w:t>Choose an item.</w:t>
+          </w:r>
+        </w:p>
+      </w:sdtContent>
+    </w:sdt>
+    <w:p>
+      <w:bookmarkStart w:id="1" w:name="_GoBack"/>
+      <w:bookmarkEnd w:id="1"/>
+    </w:p>
     <w:p>
       <w:pPr>
         <w:pStyle w:val="MHeader"/>
         <w:outlineLvl w:val="0"/>
       </w:pPr>
-      <w:bookmarkStart w:id="1" w:name="_Toc37932742"/>
+      <w:bookmarkStart w:id="2" w:name="_Toc37932742"/>
       <w:r>
         <w:t xml:space="preserve">Metadata </w:t>
       </w:r>
       <w:r>
         <w:t>Submission Form</w:t>
       </w:r>
-      <w:bookmarkEnd w:id="1"/>
+      <w:bookmarkEnd w:id="2"/>
     </w:p>
     <w:p/>
     <w:tbl>
@@ -2268,11 +2318,11 @@
                 <w:szCs w:val="32"/>
               </w:rPr>
             </w:pPr>
-            <w:bookmarkStart w:id="2" w:name="_Toc36655608"/>
-            <w:bookmarkStart w:id="3" w:name="_Toc36812571"/>
-            <w:bookmarkStart w:id="4" w:name="_Toc36812684"/>
-            <w:bookmarkStart w:id="5" w:name="_Toc36813071"/>
-            <w:bookmarkStart w:id="6" w:name="_Toc37932743"/>
+            <w:bookmarkStart w:id="3" w:name="_Toc36655608"/>
+            <w:bookmarkStart w:id="4" w:name="_Toc36812571"/>
+            <w:bookmarkStart w:id="5" w:name="_Toc36812684"/>
+            <w:bookmarkStart w:id="6" w:name="_Toc36813071"/>
+            <w:bookmarkStart w:id="7" w:name="_Toc37932743"/>
             <w:r>
               <w:rPr>
                 <w:sz w:val="32"/>
@@ -2280,11 +2330,11 @@
               </w:rPr>
               <w:t>0. Indicator information</w:t>
             </w:r>
-            <w:bookmarkEnd w:id="2"/>
             <w:bookmarkEnd w:id="3"/>
             <w:bookmarkEnd w:id="4"/>
             <w:bookmarkEnd w:id="5"/>
             <w:bookmarkEnd w:id="6"/>
+            <w:bookmarkEnd w:id="7"/>
           </w:p>
         </w:tc>
       </w:tr>
@@ -2762,7 +2812,21 @@
               <w:rPr>
                 <w:rFonts w:ascii="Calibri" w:eastAsia="Times New Roman" w:hAnsi="Calibri" w:cs="Calibri"/>
               </w:rPr>
-              <w:t>0.g. International organisations(s) responsible for global monitoring</w:t>
+              <w:t xml:space="preserve">0.g. International </w:t>
+            </w:r>
+            <w:proofErr w:type="spellStart"/>
+            <w:r>
+              <w:rPr>
+                <w:rFonts w:ascii="Calibri" w:eastAsia="Times New Roman" w:hAnsi="Calibri" w:cs="Calibri"/>
+              </w:rPr>
+              <w:t>organisations</w:t>
+            </w:r>
+            <w:proofErr w:type="spellEnd"/>
+            <w:r>
+              <w:rPr>
+                <w:rFonts w:ascii="Calibri" w:eastAsia="Times New Roman" w:hAnsi="Calibri" w:cs="Calibri"/>
+              </w:rPr>
+              <w:t>(s) responsible for global monitoring</w:t>
             </w:r>
           </w:p>
         </w:tc>
@@ -2829,11 +2893,11 @@
                 <w:szCs w:val="32"/>
               </w:rPr>
             </w:pPr>
-            <w:bookmarkStart w:id="7" w:name="_Toc36655609"/>
-            <w:bookmarkStart w:id="8" w:name="_Toc36812572"/>
-            <w:bookmarkStart w:id="9" w:name="_Toc36812685"/>
-            <w:bookmarkStart w:id="10" w:name="_Toc36813072"/>
-            <w:bookmarkStart w:id="11" w:name="_Toc37932744"/>
+            <w:bookmarkStart w:id="8" w:name="_Toc36655609"/>
+            <w:bookmarkStart w:id="9" w:name="_Toc36812572"/>
+            <w:bookmarkStart w:id="10" w:name="_Toc36812685"/>
+            <w:bookmarkStart w:id="11" w:name="_Toc36813072"/>
+            <w:bookmarkStart w:id="12" w:name="_Toc37932744"/>
             <w:r>
               <w:rPr>
                 <w:sz w:val="32"/>
@@ -2841,11 +2905,11 @@
               </w:rPr>
               <w:t>1. Data reporter</w:t>
             </w:r>
-            <w:bookmarkEnd w:id="7"/>
             <w:bookmarkEnd w:id="8"/>
             <w:bookmarkEnd w:id="9"/>
             <w:bookmarkEnd w:id="10"/>
             <w:bookmarkEnd w:id="11"/>
+            <w:bookmarkEnd w:id="12"/>
           </w:p>
         </w:tc>
       </w:tr>
@@ -2993,8 +3057,16 @@
               <w:rPr>
                 <w:rFonts w:ascii="Calibri" w:eastAsia="Times New Roman" w:hAnsi="Calibri" w:cs="Calibri"/>
               </w:rPr>
-              <w:t>1.a. Organisation</w:t>
-            </w:r>
+              <w:t xml:space="preserve">1.a. </w:t>
+            </w:r>
+            <w:proofErr w:type="spellStart"/>
+            <w:r>
+              <w:rPr>
+                <w:rFonts w:ascii="Calibri" w:eastAsia="Times New Roman" w:hAnsi="Calibri" w:cs="Calibri"/>
+              </w:rPr>
+              <w:t>Organisation</w:t>
+            </w:r>
+            <w:proofErr w:type="spellEnd"/>
           </w:p>
         </w:tc>
         <w:tc>
@@ -3099,6 +3171,7 @@
               </w:rPr>
               <w:t xml:space="preserve">1.c. Contact </w:t>
             </w:r>
+            <w:proofErr w:type="spellStart"/>
             <w:r>
               <w:rPr>
                 <w:rFonts w:ascii="Calibri" w:eastAsia="Times New Roman" w:hAnsi="Calibri" w:cs="Calibri"/>
@@ -3109,7 +3182,14 @@
               <w:rPr>
                 <w:rFonts w:ascii="Calibri" w:eastAsia="Times New Roman" w:hAnsi="Calibri" w:cs="Calibri"/>
               </w:rPr>
-              <w:t xml:space="preserve">rganisation </w:t>
+              <w:t>rganisation</w:t>
+            </w:r>
+            <w:proofErr w:type="spellEnd"/>
+            <w:r>
+              <w:rPr>
+                <w:rFonts w:ascii="Calibri" w:eastAsia="Times New Roman" w:hAnsi="Calibri" w:cs="Calibri"/>
+              </w:rPr>
+              <w:t xml:space="preserve"> </w:t>
             </w:r>
             <w:r>
               <w:rPr>
@@ -3436,24 +3516,23 @@
                 <w:szCs w:val="32"/>
               </w:rPr>
             </w:pPr>
-            <w:bookmarkStart w:id="12" w:name="_Toc36655610"/>
-            <w:bookmarkStart w:id="13" w:name="_Toc36812573"/>
-            <w:bookmarkStart w:id="14" w:name="_Toc36812686"/>
-            <w:bookmarkStart w:id="15" w:name="_Toc36813073"/>
-            <w:bookmarkStart w:id="16" w:name="_Toc37932745"/>
+            <w:bookmarkStart w:id="13" w:name="_Toc36655610"/>
+            <w:bookmarkStart w:id="14" w:name="_Toc36812573"/>
+            <w:bookmarkStart w:id="15" w:name="_Toc36812686"/>
+            <w:bookmarkStart w:id="16" w:name="_Toc36813073"/>
+            <w:bookmarkStart w:id="17" w:name="_Toc37932745"/>
             <w:r>
               <w:rPr>
                 <w:sz w:val="32"/>
                 <w:szCs w:val="32"/>
               </w:rPr>
-              <w:lastRenderedPageBreak/>
               <w:t>2. Definition, concepts, and classifications</w:t>
             </w:r>
-            <w:bookmarkEnd w:id="12"/>
             <w:bookmarkEnd w:id="13"/>
             <w:bookmarkEnd w:id="14"/>
             <w:bookmarkEnd w:id="15"/>
             <w:bookmarkEnd w:id="16"/>
+            <w:bookmarkEnd w:id="17"/>
           </w:p>
         </w:tc>
       </w:tr>
@@ -3796,8 +3875,8 @@
                 <w:szCs w:val="32"/>
               </w:rPr>
             </w:pPr>
-            <w:bookmarkStart w:id="17" w:name="_Toc36813074"/>
-            <w:bookmarkStart w:id="18" w:name="_Toc37932746"/>
+            <w:bookmarkStart w:id="18" w:name="_Toc36813074"/>
+            <w:bookmarkStart w:id="19" w:name="_Toc37932746"/>
             <w:r>
               <w:rPr>
                 <w:sz w:val="32"/>
@@ -3805,8 +3884,8 @@
               </w:rPr>
               <w:t>3. Data source type and data collection method</w:t>
             </w:r>
-            <w:bookmarkEnd w:id="17"/>
             <w:bookmarkEnd w:id="18"/>
+            <w:bookmarkEnd w:id="19"/>
           </w:p>
         </w:tc>
       </w:tr>
@@ -4396,11 +4475,11 @@
                 <w:szCs w:val="32"/>
               </w:rPr>
             </w:pPr>
-            <w:bookmarkStart w:id="19" w:name="_Toc36655612"/>
-            <w:bookmarkStart w:id="20" w:name="_Toc36812575"/>
-            <w:bookmarkStart w:id="21" w:name="_Toc36812688"/>
-            <w:bookmarkStart w:id="22" w:name="_Toc36813075"/>
-            <w:bookmarkStart w:id="23" w:name="_Toc37932747"/>
+            <w:bookmarkStart w:id="20" w:name="_Toc36655612"/>
+            <w:bookmarkStart w:id="21" w:name="_Toc36812575"/>
+            <w:bookmarkStart w:id="22" w:name="_Toc36812688"/>
+            <w:bookmarkStart w:id="23" w:name="_Toc36813075"/>
+            <w:bookmarkStart w:id="24" w:name="_Toc37932747"/>
             <w:r>
               <w:rPr>
                 <w:sz w:val="32"/>
@@ -4408,11 +4487,11 @@
               </w:rPr>
               <w:t>4. Other methodological considerations</w:t>
             </w:r>
-            <w:bookmarkEnd w:id="19"/>
             <w:bookmarkEnd w:id="20"/>
             <w:bookmarkEnd w:id="21"/>
             <w:bookmarkEnd w:id="22"/>
             <w:bookmarkEnd w:id="23"/>
+            <w:bookmarkEnd w:id="24"/>
           </w:p>
         </w:tc>
       </w:tr>
@@ -4825,7 +4904,21 @@
               <w:rPr>
                 <w:rFonts w:ascii="Calibri" w:eastAsia="Times New Roman" w:hAnsi="Calibri" w:cs="Calibri"/>
               </w:rPr>
-              <w:t>4.f. Treatment of missing values (i) at country level and (ii) at regional level</w:t>
+              <w:t>4.f. Treatment of missing values (</w:t>
+            </w:r>
+            <w:proofErr w:type="spellStart"/>
+            <w:r>
+              <w:rPr>
+                <w:rFonts w:ascii="Calibri" w:eastAsia="Times New Roman" w:hAnsi="Calibri" w:cs="Calibri"/>
+              </w:rPr>
+              <w:t>i</w:t>
+            </w:r>
+            <w:proofErr w:type="spellEnd"/>
+            <w:r>
+              <w:rPr>
+                <w:rFonts w:ascii="Calibri" w:eastAsia="Times New Roman" w:hAnsi="Calibri" w:cs="Calibri"/>
+              </w:rPr>
+              <w:t>) at country level and (ii) at regional level</w:t>
             </w:r>
           </w:p>
         </w:tc>
@@ -5179,11 +5272,11 @@
                 <w:szCs w:val="32"/>
               </w:rPr>
             </w:pPr>
-            <w:bookmarkStart w:id="24" w:name="_Toc36655613"/>
-            <w:bookmarkStart w:id="25" w:name="_Toc36812576"/>
-            <w:bookmarkStart w:id="26" w:name="_Toc36812689"/>
-            <w:bookmarkStart w:id="27" w:name="_Toc36813076"/>
-            <w:bookmarkStart w:id="28" w:name="_Toc37932748"/>
+            <w:bookmarkStart w:id="25" w:name="_Toc36655613"/>
+            <w:bookmarkStart w:id="26" w:name="_Toc36812576"/>
+            <w:bookmarkStart w:id="27" w:name="_Toc36812689"/>
+            <w:bookmarkStart w:id="28" w:name="_Toc36813076"/>
+            <w:bookmarkStart w:id="29" w:name="_Toc37932748"/>
             <w:r>
               <w:rPr>
                 <w:sz w:val="32"/>
@@ -5192,11 +5285,11 @@
               <w:lastRenderedPageBreak/>
               <w:t>5. Data availability and disaggregation</w:t>
             </w:r>
-            <w:bookmarkEnd w:id="24"/>
             <w:bookmarkEnd w:id="25"/>
             <w:bookmarkEnd w:id="26"/>
             <w:bookmarkEnd w:id="27"/>
             <w:bookmarkEnd w:id="28"/>
+            <w:bookmarkEnd w:id="29"/>
           </w:p>
         </w:tc>
       </w:tr>
@@ -5360,11 +5453,11 @@
                 <w:szCs w:val="32"/>
               </w:rPr>
             </w:pPr>
-            <w:bookmarkStart w:id="29" w:name="_Toc36655614"/>
-            <w:bookmarkStart w:id="30" w:name="_Toc36812577"/>
-            <w:bookmarkStart w:id="31" w:name="_Toc36812690"/>
-            <w:bookmarkStart w:id="32" w:name="_Toc37932749"/>
-            <w:bookmarkStart w:id="33" w:name="_Hlk36654534"/>
+            <w:bookmarkStart w:id="30" w:name="_Toc36655614"/>
+            <w:bookmarkStart w:id="31" w:name="_Toc36812577"/>
+            <w:bookmarkStart w:id="32" w:name="_Toc36812690"/>
+            <w:bookmarkStart w:id="33" w:name="_Toc37932749"/>
+            <w:bookmarkStart w:id="34" w:name="_Hlk36654534"/>
             <w:r>
               <w:rPr>
                 <w:sz w:val="32"/>
@@ -5421,10 +5514,10 @@
               </w:rPr>
               <w:t>tandards</w:t>
             </w:r>
-            <w:bookmarkEnd w:id="29"/>
             <w:bookmarkEnd w:id="30"/>
             <w:bookmarkEnd w:id="31"/>
             <w:bookmarkEnd w:id="32"/>
+            <w:bookmarkEnd w:id="33"/>
           </w:p>
         </w:tc>
       </w:tr>
@@ -5566,7 +5659,7 @@
           </w:p>
         </w:tc>
       </w:tr>
-      <w:bookmarkEnd w:id="33"/>
+      <w:bookmarkEnd w:id="34"/>
     </w:tbl>
     <w:p/>
     <w:tbl>
@@ -5607,10 +5700,10 @@
                 <w:szCs w:val="32"/>
               </w:rPr>
             </w:pPr>
-            <w:bookmarkStart w:id="34" w:name="_Toc36655615"/>
-            <w:bookmarkStart w:id="35" w:name="_Toc36812578"/>
-            <w:bookmarkStart w:id="36" w:name="_Toc36812691"/>
-            <w:bookmarkStart w:id="37" w:name="_Toc37932750"/>
+            <w:bookmarkStart w:id="35" w:name="_Toc36655615"/>
+            <w:bookmarkStart w:id="36" w:name="_Toc36812578"/>
+            <w:bookmarkStart w:id="37" w:name="_Toc36812691"/>
+            <w:bookmarkStart w:id="38" w:name="_Toc37932750"/>
             <w:r>
               <w:rPr>
                 <w:sz w:val="32"/>
@@ -5618,10 +5711,10 @@
               </w:rPr>
               <w:t>7. References and documentation</w:t>
             </w:r>
-            <w:bookmarkEnd w:id="34"/>
             <w:bookmarkEnd w:id="35"/>
             <w:bookmarkEnd w:id="36"/>
             <w:bookmarkEnd w:id="37"/>
+            <w:bookmarkEnd w:id="38"/>
           </w:p>
         </w:tc>
       </w:tr>
@@ -5764,9 +5857,9 @@
           <w:lang w:val="en-GB" w:eastAsia="en-GB"/>
         </w:rPr>
       </w:pPr>
-      <w:bookmarkStart w:id="38" w:name="_Toc36655616"/>
-      <w:bookmarkStart w:id="39" w:name="Tips_and_Tricks"/>
-      <w:bookmarkStart w:id="40" w:name="Indicator_information"/>
+      <w:bookmarkStart w:id="39" w:name="_Toc36655616"/>
+      <w:bookmarkStart w:id="40" w:name="Tips_and_Tricks"/>
+      <w:bookmarkStart w:id="41" w:name="Indicator_information"/>
     </w:p>
     <w:p>
       <w:pPr>
@@ -5779,7 +5872,7 @@
           <w:lang w:val="en-GB" w:eastAsia="en-GB"/>
         </w:rPr>
       </w:pPr>
-      <w:bookmarkStart w:id="41" w:name="_Toc37932751"/>
+      <w:bookmarkStart w:id="42" w:name="_Toc37932751"/>
       <w:r>
         <w:rPr>
           <w:rFonts w:eastAsia="Times New Roman" w:cs="Times New Roman"/>
@@ -5790,7 +5883,7 @@
         </w:rPr>
         <w:t>Appendices</w:t>
       </w:r>
-      <w:bookmarkEnd w:id="41"/>
+      <w:bookmarkEnd w:id="42"/>
     </w:p>
     <w:p>
       <w:pPr>
@@ -5800,9 +5893,9 @@
           <w:szCs w:val="28"/>
         </w:rPr>
       </w:pPr>
-      <w:bookmarkStart w:id="42" w:name="_Toc37932752"/>
-      <w:bookmarkEnd w:id="38"/>
+      <w:bookmarkStart w:id="43" w:name="_Toc37932752"/>
       <w:bookmarkEnd w:id="39"/>
+      <w:bookmarkEnd w:id="40"/>
       <w:r>
         <w:rPr>
           <w:sz w:val="28"/>
@@ -5817,9 +5910,10 @@
         </w:rPr>
         <w:t>Definitions of Metadata Concepts</w:t>
       </w:r>
-      <w:bookmarkEnd w:id="42"/>
+      <w:bookmarkEnd w:id="43"/>
     </w:p>
     <w:p>
+      <w:proofErr w:type="gramStart"/>
       <w:r>
         <w:rPr>
           <w:b/>
@@ -5827,20 +5921,9 @@
           <w:i/>
           <w:iCs/>
         </w:rPr>
-        <w:t>0.a. Goal</w:t>
-      </w:r>
-      <w:r>
-        <w:t xml:space="preserve">: </w:t>
-      </w:r>
-      <w:r>
-        <w:rPr>
-          <w:rFonts w:ascii="Calibri" w:eastAsia="Times New Roman" w:hAnsi="Calibri" w:cs="Calibri"/>
-          <w:color w:val="000000"/>
-        </w:rPr>
-        <w:t>SDG Goal number and name.</w:t>
-      </w:r>
-    </w:p>
-    <w:p>
+        <w:t>0.a</w:t>
+      </w:r>
+      <w:proofErr w:type="gramEnd"/>
       <w:r>
         <w:rPr>
           <w:b/>
@@ -5848,8 +5931,21 @@
           <w:i/>
           <w:iCs/>
         </w:rPr>
-        <w:t>0.b. Target</w:t>
-      </w:r>
+        <w:t>. Goal</w:t>
+      </w:r>
+      <w:r>
+        <w:t xml:space="preserve">: </w:t>
+      </w:r>
+      <w:r>
+        <w:rPr>
+          <w:rFonts w:ascii="Calibri" w:eastAsia="Times New Roman" w:hAnsi="Calibri" w:cs="Calibri"/>
+          <w:color w:val="000000"/>
+        </w:rPr>
+        <w:t>SDG Goal number and name.</w:t>
+      </w:r>
+    </w:p>
+    <w:p>
+      <w:proofErr w:type="gramStart"/>
       <w:r>
         <w:rPr>
           <w:b/>
@@ -5857,17 +5953,9 @@
           <w:i/>
           <w:iCs/>
         </w:rPr>
-        <w:t xml:space="preserve">: </w:t>
-      </w:r>
-      <w:r>
-        <w:rPr>
-          <w:rFonts w:ascii="Calibri" w:eastAsia="Times New Roman" w:hAnsi="Calibri" w:cs="Calibri"/>
-          <w:color w:val="000000"/>
-        </w:rPr>
-        <w:t>SDG Target number and name.</w:t>
-      </w:r>
-    </w:p>
-    <w:p>
+        <w:t>0.b</w:t>
+      </w:r>
+      <w:proofErr w:type="gramEnd"/>
       <w:r>
         <w:rPr>
           <w:b/>
@@ -5875,28 +5963,27 @@
           <w:i/>
           <w:iCs/>
         </w:rPr>
-        <w:t>0.c. Indicator</w:t>
-      </w:r>
-      <w:r>
-        <w:t xml:space="preserve">: </w:t>
-      </w:r>
-      <w:r>
-        <w:rPr>
-          <w:rFonts w:ascii="Calibri" w:eastAsia="Times New Roman" w:hAnsi="Calibri" w:cs="Calibri"/>
-          <w:color w:val="000000"/>
-        </w:rPr>
-        <w:t>SDG Indicator number and name.</w:t>
-      </w:r>
-    </w:p>
-    <w:p>
-      <w:pPr>
+        <w:t>. Target</w:t>
+      </w:r>
+      <w:r>
         <w:rPr>
           <w:b/>
           <w:bCs/>
           <w:i/>
           <w:iCs/>
         </w:rPr>
-      </w:pPr>
+        <w:t xml:space="preserve">: </w:t>
+      </w:r>
+      <w:r>
+        <w:rPr>
+          <w:rFonts w:ascii="Calibri" w:eastAsia="Times New Roman" w:hAnsi="Calibri" w:cs="Calibri"/>
+          <w:color w:val="000000"/>
+        </w:rPr>
+        <w:t>SDG Target number and name.</w:t>
+      </w:r>
+    </w:p>
+    <w:p>
+      <w:proofErr w:type="gramStart"/>
       <w:r>
         <w:rPr>
           <w:b/>
@@ -5904,14 +5991,9 @@
           <w:i/>
           <w:iCs/>
         </w:rPr>
-        <w:t>0.d. Series</w:t>
-      </w:r>
-      <w:r>
-        <w:t xml:space="preserve">: </w:t>
-      </w:r>
-      <w:r>
-        <w:t>Description of SDG data series.</w:t>
-      </w:r>
+        <w:t>0.c</w:t>
+      </w:r>
+      <w:proofErr w:type="gramEnd"/>
       <w:r>
         <w:rPr>
           <w:b/>
@@ -5919,33 +6001,29 @@
           <w:i/>
           <w:iCs/>
         </w:rPr>
-        <w:tab/>
+        <w:t>. Indicator</w:t>
+      </w:r>
+      <w:r>
+        <w:t xml:space="preserve">: </w:t>
+      </w:r>
+      <w:r>
+        <w:rPr>
+          <w:rFonts w:ascii="Calibri" w:eastAsia="Times New Roman" w:hAnsi="Calibri" w:cs="Calibri"/>
+          <w:color w:val="000000"/>
+        </w:rPr>
+        <w:t>SDG Indicator number and name.</w:t>
       </w:r>
     </w:p>
     <w:p>
-      <w:r>
+      <w:pPr>
         <w:rPr>
           <w:b/>
           <w:bCs/>
           <w:i/>
           <w:iCs/>
         </w:rPr>
-        <w:t>0.e. Metadata update</w:t>
-      </w:r>
-      <w:r>
-        <w:t xml:space="preserve">: </w:t>
-      </w:r>
-      <w:r>
-        <w:t xml:space="preserve">The date when this metadata report </w:t>
-      </w:r>
-      <w:r>
-        <w:t>wa</w:t>
-      </w:r>
-      <w:r>
-        <w:t>s last updated.</w:t>
-      </w:r>
-    </w:p>
-    <w:p>
+      </w:pPr>
+      <w:proofErr w:type="gramStart"/>
       <w:r>
         <w:rPr>
           <w:b/>
@@ -5953,16 +6031,9 @@
           <w:i/>
           <w:iCs/>
         </w:rPr>
-        <w:t>0.f. Related indicators</w:t>
-      </w:r>
-      <w:r>
-        <w:t xml:space="preserve">: </w:t>
-      </w:r>
-      <w:r>
-        <w:t>Linkages with any other Goals and Targets.</w:t>
-      </w:r>
-    </w:p>
-    <w:p>
+        <w:t>0.d</w:t>
+      </w:r>
+      <w:proofErr w:type="gramEnd"/>
       <w:r>
         <w:rPr>
           <w:b/>
@@ -5970,19 +6041,13 @@
           <w:i/>
           <w:iCs/>
         </w:rPr>
-        <w:t>0.g. International organisations(s) responsible for global monitoring</w:t>
+        <w:t>. Series</w:t>
       </w:r>
       <w:r>
         <w:t xml:space="preserve">: </w:t>
       </w:r>
       <w:r>
-        <w:t xml:space="preserve">Global reporting: </w:t>
-      </w:r>
-      <w:r>
-        <w:t xml:space="preserve">International organizations (departments/offices) responsible for monitoring this indicator at the global level.  </w:t>
-      </w:r>
-      <w:r>
-        <w:t>Country reporting: This concept has no national counterpart.</w:t>
+        <w:t>Description of SDG data series.</w:t>
       </w:r>
       <w:r>
         <w:rPr>
@@ -5995,6 +6060,7 @@
       </w:r>
     </w:p>
     <w:p>
+      <w:proofErr w:type="gramStart"/>
       <w:r>
         <w:rPr>
           <w:b/>
@@ -6002,24 +6068,33 @@
           <w:i/>
           <w:iCs/>
         </w:rPr>
-        <w:t>1.a. Organisation</w:t>
-      </w:r>
-      <w:r>
-        <w:t xml:space="preserve">: </w:t>
-      </w:r>
-      <w:r>
-        <w:t>Organisation unit information of the contact points for the data or metadata.</w:t>
-      </w:r>
-    </w:p>
-    <w:p>
-      <w:pPr>
+        <w:t>0.e</w:t>
+      </w:r>
+      <w:proofErr w:type="gramEnd"/>
+      <w:r>
         <w:rPr>
           <w:b/>
           <w:bCs/>
           <w:i/>
           <w:iCs/>
         </w:rPr>
-      </w:pPr>
+        <w:t>. Metadata update</w:t>
+      </w:r>
+      <w:r>
+        <w:t xml:space="preserve">: </w:t>
+      </w:r>
+      <w:r>
+        <w:t xml:space="preserve">The date when this metadata report </w:t>
+      </w:r>
+      <w:r>
+        <w:t>wa</w:t>
+      </w:r>
+      <w:r>
+        <w:t>s last updated.</w:t>
+      </w:r>
+    </w:p>
+    <w:p>
+      <w:proofErr w:type="gramStart"/>
       <w:r>
         <w:rPr>
           <w:b/>
@@ -6027,14 +6102,9 @@
           <w:i/>
           <w:iCs/>
         </w:rPr>
-        <w:t>1.d. Contact person function</w:t>
-      </w:r>
-      <w:r>
-        <w:t xml:space="preserve">: </w:t>
-      </w:r>
-      <w:r>
-        <w:t>Functional title(s) of the contact points for the data or metadata.</w:t>
-      </w:r>
+        <w:t>0.f</w:t>
+      </w:r>
+      <w:proofErr w:type="gramEnd"/>
       <w:r>
         <w:rPr>
           <w:b/>
@@ -6042,10 +6112,17 @@
           <w:i/>
           <w:iCs/>
         </w:rPr>
-        <w:tab/>
+        <w:t>. Related indicators</w:t>
+      </w:r>
+      <w:r>
+        <w:t xml:space="preserve">: </w:t>
+      </w:r>
+      <w:r>
+        <w:t>Linkages with any other Goals and Targets.</w:t>
       </w:r>
     </w:p>
     <w:p>
+      <w:proofErr w:type="gramStart"/>
       <w:r>
         <w:rPr>
           <w:b/>
@@ -6053,7 +6130,169 @@
           <w:i/>
           <w:iCs/>
         </w:rPr>
-        <w:t>1.e. Contact phone</w:t>
+        <w:t>0.g</w:t>
+      </w:r>
+      <w:proofErr w:type="gramEnd"/>
+      <w:r>
+        <w:rPr>
+          <w:b/>
+          <w:bCs/>
+          <w:i/>
+          <w:iCs/>
+        </w:rPr>
+        <w:t xml:space="preserve">. International </w:t>
+      </w:r>
+      <w:proofErr w:type="spellStart"/>
+      <w:r>
+        <w:rPr>
+          <w:b/>
+          <w:bCs/>
+          <w:i/>
+          <w:iCs/>
+        </w:rPr>
+        <w:t>organisations</w:t>
+      </w:r>
+      <w:proofErr w:type="spellEnd"/>
+      <w:r>
+        <w:rPr>
+          <w:b/>
+          <w:bCs/>
+          <w:i/>
+          <w:iCs/>
+        </w:rPr>
+        <w:t>(s) responsible for global monitoring</w:t>
+      </w:r>
+      <w:r>
+        <w:t xml:space="preserve">: </w:t>
+      </w:r>
+      <w:r>
+        <w:t xml:space="preserve">Global reporting: </w:t>
+      </w:r>
+      <w:r>
+        <w:t xml:space="preserve">International organizations (departments/offices) responsible for monitoring this indicator at the global level.  </w:t>
+      </w:r>
+      <w:r>
+        <w:t>Country reporting: This concept has no national counterpart.</w:t>
+      </w:r>
+      <w:r>
+        <w:rPr>
+          <w:b/>
+          <w:bCs/>
+          <w:i/>
+          <w:iCs/>
+        </w:rPr>
+        <w:tab/>
+      </w:r>
+    </w:p>
+    <w:p>
+      <w:proofErr w:type="gramStart"/>
+      <w:r>
+        <w:rPr>
+          <w:b/>
+          <w:bCs/>
+          <w:i/>
+          <w:iCs/>
+        </w:rPr>
+        <w:t>1.a</w:t>
+      </w:r>
+      <w:proofErr w:type="gramEnd"/>
+      <w:r>
+        <w:rPr>
+          <w:b/>
+          <w:bCs/>
+          <w:i/>
+          <w:iCs/>
+        </w:rPr>
+        <w:t xml:space="preserve">. </w:t>
+      </w:r>
+      <w:proofErr w:type="spellStart"/>
+      <w:r>
+        <w:rPr>
+          <w:b/>
+          <w:bCs/>
+          <w:i/>
+          <w:iCs/>
+        </w:rPr>
+        <w:t>Organisation</w:t>
+      </w:r>
+      <w:proofErr w:type="spellEnd"/>
+      <w:r>
+        <w:t xml:space="preserve">: </w:t>
+      </w:r>
+      <w:proofErr w:type="spellStart"/>
+      <w:r>
+        <w:t>Organisation</w:t>
+      </w:r>
+      <w:proofErr w:type="spellEnd"/>
+      <w:r>
+        <w:t xml:space="preserve"> unit information of the contact points for the data or metadata.</w:t>
+      </w:r>
+    </w:p>
+    <w:p>
+      <w:pPr>
+        <w:rPr>
+          <w:b/>
+          <w:bCs/>
+          <w:i/>
+          <w:iCs/>
+        </w:rPr>
+      </w:pPr>
+      <w:proofErr w:type="gramStart"/>
+      <w:r>
+        <w:rPr>
+          <w:b/>
+          <w:bCs/>
+          <w:i/>
+          <w:iCs/>
+        </w:rPr>
+        <w:t>1.d</w:t>
+      </w:r>
+      <w:proofErr w:type="gramEnd"/>
+      <w:r>
+        <w:rPr>
+          <w:b/>
+          <w:bCs/>
+          <w:i/>
+          <w:iCs/>
+        </w:rPr>
+        <w:t>. Contact person function</w:t>
+      </w:r>
+      <w:r>
+        <w:t xml:space="preserve">: </w:t>
+      </w:r>
+      <w:r>
+        <w:t>Functional title(s) of the contact points for the data or metadata.</w:t>
+      </w:r>
+      <w:r>
+        <w:rPr>
+          <w:b/>
+          <w:bCs/>
+          <w:i/>
+          <w:iCs/>
+        </w:rPr>
+        <w:tab/>
+      </w:r>
+    </w:p>
+    <w:p>
+      <w:proofErr w:type="gramStart"/>
+      <w:r>
+        <w:rPr>
+          <w:b/>
+          <w:bCs/>
+          <w:i/>
+          <w:iCs/>
+        </w:rPr>
+        <w:t>1.e</w:t>
+      </w:r>
+      <w:proofErr w:type="gramEnd"/>
+      <w:r>
+        <w:rPr>
+          <w:b/>
+          <w:bCs/>
+          <w:i/>
+          <w:iCs/>
+        </w:rPr>
+        <w:t>. Contact phone</w:t>
       </w:r>
       <w:r>
         <w:t xml:space="preserve">: </w:t>
@@ -6071,6 +6310,7 @@
           <w:szCs w:val="22"/>
         </w:rPr>
       </w:pPr>
+      <w:proofErr w:type="gramStart"/>
       <w:r>
         <w:rPr>
           <w:b/>
@@ -6078,7 +6318,17 @@
           <w:i/>
           <w:iCs/>
         </w:rPr>
-        <w:t>1.f. Contact mail</w:t>
+        <w:t>1.f</w:t>
+      </w:r>
+      <w:proofErr w:type="gramEnd"/>
+      <w:r>
+        <w:rPr>
+          <w:b/>
+          <w:bCs/>
+          <w:i/>
+          <w:iCs/>
+        </w:rPr>
+        <w:t>. Contact mail</w:t>
       </w:r>
       <w:r>
         <w:t xml:space="preserve">: </w:t>
@@ -6088,13 +6338,30 @@
           <w:sz w:val="22"/>
           <w:szCs w:val="22"/>
         </w:rPr>
-        <w:t>Mailing address(es) of the contact points for the data or metadata.</w:t>
+        <w:t>Mailing address(</w:t>
+      </w:r>
+      <w:proofErr w:type="spellStart"/>
+      <w:r>
+        <w:rPr>
+          <w:sz w:val="22"/>
+          <w:szCs w:val="22"/>
+        </w:rPr>
+        <w:t>es</w:t>
+      </w:r>
+      <w:proofErr w:type="spellEnd"/>
+      <w:r>
+        <w:rPr>
+          <w:sz w:val="22"/>
+          <w:szCs w:val="22"/>
+        </w:rPr>
+        <w:t>) of the contact points for the data or metadata.</w:t>
       </w:r>
     </w:p>
     <w:p>
       <w:pPr>
         <w:spacing w:after="240"/>
       </w:pPr>
+      <w:proofErr w:type="gramStart"/>
       <w:r>
         <w:rPr>
           <w:b/>
@@ -6102,16 +6369,9 @@
           <w:i/>
           <w:iCs/>
         </w:rPr>
-        <w:t>1.g. Contact emails</w:t>
-      </w:r>
-      <w:r>
-        <w:t xml:space="preserve">: </w:t>
-      </w:r>
-      <w:r>
-        <w:t>E-mail address(es) of the contact points for the data or metadata.</w:t>
-      </w:r>
-    </w:p>
-    <w:p>
+        <w:t>1.g</w:t>
+      </w:r>
+      <w:proofErr w:type="gramEnd"/>
       <w:r>
         <w:rPr>
           <w:b/>
@@ -6119,17 +6379,25 @@
           <w:i/>
           <w:iCs/>
         </w:rPr>
-        <w:lastRenderedPageBreak/>
-        <w:t>2.a. Definition and concepts</w:t>
+        <w:t>. Contact emails</w:t>
       </w:r>
       <w:r>
         <w:t xml:space="preserve">: </w:t>
       </w:r>
       <w:r>
-        <w:t>Precise definition of the indicator preferably relying on internationally agreed definitions. The indicator definition should be unambiguous and be expressed in universally applicable terms. Precise definition of all different concepts and terms associated with the indicator, also including reference to any associated classifications.</w:t>
+        <w:t>E-mail address(</w:t>
+      </w:r>
+      <w:proofErr w:type="spellStart"/>
+      <w:r>
+        <w:t>es</w:t>
+      </w:r>
+      <w:proofErr w:type="spellEnd"/>
+      <w:r>
+        <w:t>) of the contact points for the data or metadata.</w:t>
       </w:r>
     </w:p>
     <w:p>
+      <w:proofErr w:type="gramStart"/>
       <w:r>
         <w:rPr>
           <w:b/>
@@ -6137,8 +6405,10 @@
           <w:i/>
           <w:iCs/>
         </w:rPr>
-        <w:t>2.b. Unit of measure</w:t>
-      </w:r>
+        <w:lastRenderedPageBreak/>
+        <w:t>2.a</w:t>
+      </w:r>
+      <w:proofErr w:type="gramEnd"/>
       <w:r>
         <w:rPr>
           <w:b/>
@@ -6146,22 +6416,17 @@
           <w:i/>
           <w:iCs/>
         </w:rPr>
-        <w:t>:</w:t>
-      </w:r>
-      <w:r>
-        <w:t xml:space="preserve"> </w:t>
-      </w:r>
-      <w:r>
-        <w:t>Description of the unit of measurement (proportion, dollars, number of people, etc.)</w:t>
+        <w:t>. Definition and concepts</w:t>
+      </w:r>
+      <w:r>
+        <w:t xml:space="preserve">: </w:t>
+      </w:r>
+      <w:r>
+        <w:t>Precise definition of the indicator preferably relying on internationally agreed definitions. The indicator definition should be unambiguous and be expressed in universally applicable terms. Precise definition of all different concepts and terms associated with the indicator, also including reference to any associated classifications.</w:t>
       </w:r>
     </w:p>
     <w:p>
-      <w:pPr>
-        <w:rPr>
-          <w:rFonts w:ascii="Calibri" w:eastAsia="Times New Roman" w:hAnsi="Calibri" w:cs="Times New Roman"/>
-          <w:color w:val="000000"/>
-        </w:rPr>
-      </w:pPr>
+      <w:proofErr w:type="gramStart"/>
       <w:r>
         <w:rPr>
           <w:b/>
@@ -6169,37 +6434,18 @@
           <w:i/>
           <w:iCs/>
         </w:rPr>
-        <w:t>2.c. Classifications</w:t>
-      </w:r>
-      <w:r>
-        <w:t>:</w:t>
-      </w:r>
-      <w:r>
-        <w:t xml:space="preserve"> </w:t>
-      </w:r>
-      <w:r>
-        <w:rPr>
-          <w:rFonts w:ascii="Calibri" w:eastAsia="Times New Roman" w:hAnsi="Calibri" w:cs="Times New Roman"/>
-          <w:color w:val="000000"/>
-        </w:rPr>
-        <w:t xml:space="preserve">Describe references to both national and international standards and classification being used. </w:t>
-      </w:r>
-      <w:r>
-        <w:rPr>
-          <w:rFonts w:ascii="Calibri" w:eastAsia="Times New Roman" w:hAnsi="Calibri" w:cs="Times New Roman"/>
-        </w:rPr>
-        <w:t>[Information to be provided where applicable.]</w:t>
-      </w:r>
-    </w:p>
-    <w:p>
-      <w:pPr>
+        <w:t>2.b</w:t>
+      </w:r>
+      <w:proofErr w:type="gramEnd"/>
+      <w:r>
         <w:rPr>
           <w:b/>
           <w:bCs/>
           <w:i/>
           <w:iCs/>
         </w:rPr>
-      </w:pPr>
+        <w:t>. Unit of measure</w:t>
+      </w:r>
       <w:r>
         <w:rPr>
           <w:b/>
@@ -6207,14 +6453,23 @@
           <w:i/>
           <w:iCs/>
         </w:rPr>
-        <w:t>3.a. Data sources</w:t>
-      </w:r>
-      <w:r>
-        <w:t xml:space="preserve">: </w:t>
-      </w:r>
-      <w:r>
-        <w:t>Description of all actual and recommended sources of data. This description should include, when applicable, any changes of the data source over time, details of denominator (if from a different source) and any other relevant information related to the origin of the source or indicator. Similar details should be given for administrative sources.</w:t>
-      </w:r>
+        <w:t>:</w:t>
+      </w:r>
+      <w:r>
+        <w:t xml:space="preserve"> </w:t>
+      </w:r>
+      <w:r>
+        <w:t>Description of the unit of measurement (proportion, dollars, number of people, etc.)</w:t>
+      </w:r>
+    </w:p>
+    <w:p>
+      <w:pPr>
+        <w:rPr>
+          <w:rFonts w:ascii="Calibri" w:eastAsia="Times New Roman" w:hAnsi="Calibri" w:cs="Times New Roman"/>
+          <w:color w:val="000000"/>
+        </w:rPr>
+      </w:pPr>
+      <w:proofErr w:type="gramStart"/>
       <w:r>
         <w:rPr>
           <w:b/>
@@ -6222,26 +6477,113 @@
           <w:i/>
           <w:iCs/>
         </w:rPr>
-        <w:tab/>
-      </w:r>
-    </w:p>
-    <w:p>
-      <w:pPr>
+        <w:t>2.c</w:t>
+      </w:r>
+      <w:proofErr w:type="gramEnd"/>
+      <w:r>
         <w:rPr>
           <w:b/>
           <w:bCs/>
           <w:i/>
           <w:iCs/>
         </w:rPr>
-      </w:pPr>
-      <w:r>
+        <w:t>. Classifications</w:t>
+      </w:r>
+      <w:r>
+        <w:t>:</w:t>
+      </w:r>
+      <w:r>
+        <w:t xml:space="preserve"> </w:t>
+      </w:r>
+      <w:r>
+        <w:rPr>
+          <w:rFonts w:ascii="Calibri" w:eastAsia="Times New Roman" w:hAnsi="Calibri" w:cs="Times New Roman"/>
+          <w:color w:val="000000"/>
+        </w:rPr>
+        <w:t xml:space="preserve">Describe references to both national and international standards and classification being used. </w:t>
+      </w:r>
+      <w:proofErr w:type="gramStart"/>
+      <w:r>
+        <w:rPr>
+          <w:rFonts w:ascii="Calibri" w:eastAsia="Times New Roman" w:hAnsi="Calibri" w:cs="Times New Roman"/>
+        </w:rPr>
+        <w:t>[Information to be provided where applicable.]</w:t>
+      </w:r>
+      <w:proofErr w:type="gramEnd"/>
+    </w:p>
+    <w:p>
+      <w:pPr>
         <w:rPr>
           <w:b/>
           <w:bCs/>
           <w:i/>
           <w:iCs/>
         </w:rPr>
-        <w:t>3.b. Data collection method</w:t>
+      </w:pPr>
+      <w:proofErr w:type="gramStart"/>
+      <w:r>
+        <w:rPr>
+          <w:b/>
+          <w:bCs/>
+          <w:i/>
+          <w:iCs/>
+        </w:rPr>
+        <w:t>3.a</w:t>
+      </w:r>
+      <w:proofErr w:type="gramEnd"/>
+      <w:r>
+        <w:rPr>
+          <w:b/>
+          <w:bCs/>
+          <w:i/>
+          <w:iCs/>
+        </w:rPr>
+        <w:t>. Data sources</w:t>
+      </w:r>
+      <w:r>
+        <w:t xml:space="preserve">: </w:t>
+      </w:r>
+      <w:r>
+        <w:t>Description of all actual and recommended sources of data. This description should include, when applicable, any changes of the data source over time, details of denominator (if from a different source) and any other relevant information related to the origin of the source or indicator. Similar details should be given for administrative sources.</w:t>
+      </w:r>
+      <w:r>
+        <w:rPr>
+          <w:b/>
+          <w:bCs/>
+          <w:i/>
+          <w:iCs/>
+        </w:rPr>
+        <w:tab/>
+      </w:r>
+    </w:p>
+    <w:p>
+      <w:pPr>
+        <w:rPr>
+          <w:b/>
+          <w:bCs/>
+          <w:i/>
+          <w:iCs/>
+        </w:rPr>
+      </w:pPr>
+      <w:proofErr w:type="gramStart"/>
+      <w:r>
+        <w:rPr>
+          <w:b/>
+          <w:bCs/>
+          <w:i/>
+          <w:iCs/>
+        </w:rPr>
+        <w:t>3.b</w:t>
+      </w:r>
+      <w:proofErr w:type="gramEnd"/>
+      <w:r>
+        <w:rPr>
+          <w:b/>
+          <w:bCs/>
+          <w:i/>
+          <w:iCs/>
+        </w:rPr>
+        <w:t>. Data collection method</w:t>
       </w:r>
       <w:r>
         <w:t xml:space="preserve">: </w:t>
@@ -6268,6 +6610,7 @@
           <w:szCs w:val="22"/>
         </w:rPr>
       </w:pPr>
+      <w:proofErr w:type="gramStart"/>
       <w:r>
         <w:rPr>
           <w:b/>
@@ -6290,6 +6633,7 @@
         </w:rPr>
         <w:t>c</w:t>
       </w:r>
+      <w:proofErr w:type="gramEnd"/>
       <w:r>
         <w:rPr>
           <w:b/>
@@ -6321,6 +6665,7 @@
           <w:szCs w:val="22"/>
         </w:rPr>
       </w:pPr>
+      <w:proofErr w:type="gramStart"/>
       <w:r>
         <w:rPr>
           <w:b/>
@@ -6343,6 +6688,7 @@
         </w:rPr>
         <w:t>d</w:t>
       </w:r>
+      <w:proofErr w:type="gramEnd"/>
       <w:r>
         <w:rPr>
           <w:b/>
@@ -6382,6 +6728,7 @@
           <w:iCs/>
         </w:rPr>
       </w:pPr>
+      <w:proofErr w:type="gramStart"/>
       <w:r>
         <w:rPr>
           <w:b/>
@@ -6400,6 +6747,7 @@
         </w:rPr>
         <w:t>e</w:t>
       </w:r>
+      <w:proofErr w:type="gramEnd"/>
       <w:r>
         <w:rPr>
           <w:b/>
@@ -6423,6 +6771,7 @@
       </w:r>
     </w:p>
     <w:p>
+      <w:proofErr w:type="gramStart"/>
       <w:r>
         <w:rPr>
           <w:b/>
@@ -6441,6 +6790,7 @@
         </w:rPr>
         <w:t>f</w:t>
       </w:r>
+      <w:proofErr w:type="gramEnd"/>
       <w:r>
         <w:rPr>
           <w:b/>
@@ -6466,6 +6816,7 @@
           <w:iCs/>
         </w:rPr>
       </w:pPr>
+      <w:proofErr w:type="gramStart"/>
       <w:r>
         <w:rPr>
           <w:b/>
@@ -6484,6 +6835,7 @@
         </w:rPr>
         <w:t>g</w:t>
       </w:r>
+      <w:proofErr w:type="gramEnd"/>
       <w:r>
         <w:rPr>
           <w:b/>
@@ -6497,7 +6849,15 @@
         <w:t>: Description of the set of rules or other formal set of instructions assigning responsibility as well as the authority</w:t>
       </w:r>
       <w:r>
-        <w:t xml:space="preserve"> to an organisation for the collection, processing, and dissemination of statistics for this indicator.</w:t>
+        <w:t xml:space="preserve"> to an </w:t>
+      </w:r>
+      <w:proofErr w:type="spellStart"/>
+      <w:r>
+        <w:t>organisation</w:t>
+      </w:r>
+      <w:proofErr w:type="spellEnd"/>
+      <w:r>
+        <w:t xml:space="preserve"> for the collection, processing, and dissemination of statistics for this indicator.</w:t>
       </w:r>
       <w:r>
         <w:rPr>
@@ -6517,6 +6877,7 @@
           <w:szCs w:val="22"/>
         </w:rPr>
       </w:pPr>
+      <w:proofErr w:type="gramStart"/>
       <w:r>
         <w:rPr>
           <w:b/>
@@ -6526,69 +6887,9 @@
           <w:sz w:val="22"/>
           <w:szCs w:val="22"/>
         </w:rPr>
-        <w:t>4.a. Rationale</w:t>
-      </w:r>
-      <w:r>
-        <w:rPr>
-          <w:sz w:val="22"/>
-          <w:szCs w:val="22"/>
-        </w:rPr>
-        <w:t>:</w:t>
-      </w:r>
-      <w:r>
-        <w:t xml:space="preserve"> </w:t>
-      </w:r>
-      <w:r>
-        <w:rPr>
-          <w:sz w:val="22"/>
-          <w:szCs w:val="22"/>
-        </w:rPr>
-        <w:t>Description of the purpose and rationale behind the indicator, as well as examples and guidance on its correct interpretation and meaning.</w:t>
-      </w:r>
-    </w:p>
-    <w:p>
-      <w:pPr>
-        <w:pStyle w:val="EndnoteText"/>
-        <w:rPr>
-          <w:sz w:val="22"/>
-          <w:szCs w:val="22"/>
-        </w:rPr>
-      </w:pPr>
-    </w:p>
-    <w:p>
-      <w:r>
-        <w:rPr>
-          <w:b/>
-          <w:bCs/>
-          <w:i/>
-          <w:iCs/>
-        </w:rPr>
-        <w:t>4.b. Comment and limitations</w:t>
-      </w:r>
-      <w:r>
-        <w:t>:</w:t>
-      </w:r>
-      <w:r>
-        <w:rPr>
-          <w:b/>
-          <w:bCs/>
-          <w:i/>
-          <w:iCs/>
-        </w:rPr>
-        <w:t xml:space="preserve"> </w:t>
-      </w:r>
-      <w:r>
-        <w:t>Comments on the feasibility, suitability, relevance and limitations of the indicator. Also includes data comparability issues, presence of wide confidence intervals (such as for maternal mortality ratios); provides further details on additional non-official indicators commonly used together with the indicator.</w:t>
-      </w:r>
-    </w:p>
-    <w:p>
-      <w:pPr>
-        <w:pStyle w:val="EndnoteText"/>
-        <w:rPr>
-          <w:sz w:val="22"/>
-          <w:szCs w:val="22"/>
-        </w:rPr>
-      </w:pPr>
+        <w:t>4.a</w:t>
+      </w:r>
+      <w:proofErr w:type="gramEnd"/>
       <w:r>
         <w:rPr>
           <w:b/>
@@ -6598,7 +6899,7 @@
           <w:sz w:val="22"/>
           <w:szCs w:val="22"/>
         </w:rPr>
-        <w:t>4.c. Method of computation</w:t>
+        <w:t>. Rationale</w:t>
       </w:r>
       <w:r>
         <w:rPr>
@@ -6607,6 +6908,28 @@
         </w:rPr>
         <w:t>:</w:t>
       </w:r>
+      <w:r>
+        <w:t xml:space="preserve"> </w:t>
+      </w:r>
+      <w:r>
+        <w:rPr>
+          <w:sz w:val="22"/>
+          <w:szCs w:val="22"/>
+        </w:rPr>
+        <w:t>Description of the purpose and rationale behind the indicator, as well as examples and guidance on its correct interpretation and meaning.</w:t>
+      </w:r>
+    </w:p>
+    <w:p>
+      <w:pPr>
+        <w:pStyle w:val="EndnoteText"/>
+        <w:rPr>
+          <w:sz w:val="22"/>
+          <w:szCs w:val="22"/>
+        </w:rPr>
+      </w:pPr>
+    </w:p>
+    <w:p>
+      <w:proofErr w:type="gramStart"/>
       <w:r>
         <w:rPr>
           <w:b/>
@@ -6614,22 +6937,32 @@
           <w:i/>
           <w:iCs/>
         </w:rPr>
+        <w:t>4.b</w:t>
+      </w:r>
+      <w:proofErr w:type="gramEnd"/>
+      <w:r>
+        <w:rPr>
+          <w:b/>
+          <w:bCs/>
+          <w:i/>
+          <w:iCs/>
+        </w:rPr>
+        <w:t>. Comment and limitations</w:t>
+      </w:r>
+      <w:r>
+        <w:t>:</w:t>
+      </w:r>
+      <w:r>
+        <w:rPr>
+          <w:b/>
+          <w:bCs/>
+          <w:i/>
+          <w:iCs/>
+        </w:rPr>
         <w:t xml:space="preserve"> </w:t>
       </w:r>
       <w:r>
-        <w:rPr>
-          <w:sz w:val="22"/>
-          <w:szCs w:val="22"/>
-        </w:rPr>
-        <w:t xml:space="preserve">Explanation of how the indicator is calculated, including mathematical formulas and descriptive information of computations made on the source data to produce the indicator </w:t>
-      </w:r>
-      <w:r>
-        <w:rPr>
-          <w:sz w:val="22"/>
-          <w:szCs w:val="22"/>
-        </w:rPr>
-        <w:lastRenderedPageBreak/>
-        <w:t>(including adjustments and weighting). This explanation should also highlight cases in which mixed sources are used or where the calculation has changed over time (i.e., discontinuities in the series).</w:t>
+        <w:t>Comments on the feasibility, suitability, relevance and limitations of the indicator. Also includes data comparability issues, presence of wide confidence intervals (such as for maternal mortality ratios); provides further details on additional non-official indicators commonly used together with the indicator.</w:t>
       </w:r>
     </w:p>
     <w:p>
@@ -6640,191 +6973,7 @@
           <w:szCs w:val="22"/>
         </w:rPr>
       </w:pPr>
-    </w:p>
-    <w:p>
-      <w:r>
-        <w:rPr>
-          <w:b/>
-          <w:bCs/>
-          <w:i/>
-          <w:iCs/>
-        </w:rPr>
-        <w:t>4.d. Validation</w:t>
-      </w:r>
-      <w:r>
-        <w:rPr>
-          <w:b/>
-          <w:bCs/>
-          <w:i/>
-          <w:iCs/>
-        </w:rPr>
-        <w:t xml:space="preserve">: </w:t>
-      </w:r>
-      <w:r>
-        <w:t>Description of process of monitoring the results of data compilation and ensuring the quality of the statistical results, including consultation process with countries on the national data submitted to the SDGs Indicators Database. Descriptions and links to all relevant reference materials should be provided.</w:t>
-      </w:r>
-    </w:p>
-    <w:p>
-      <w:r>
-        <w:rPr>
-          <w:b/>
-          <w:bCs/>
-          <w:i/>
-          <w:iCs/>
-        </w:rPr>
-        <w:t>4.e. Adjustments</w:t>
-      </w:r>
-      <w:r>
-        <w:t xml:space="preserve">: </w:t>
-      </w:r>
-      <w:r>
-        <w:t>Global reporting: Description of any adjustments with respect to use of standard classifications and harmonization of breakdowns for age group and other dimensions, or adjustments made for compliance with specific international or national definitions. National reporting:  This concept is typically not applicable for national reporting.</w:t>
-      </w:r>
-    </w:p>
-    <w:p>
-      <w:r>
-        <w:rPr>
-          <w:b/>
-          <w:bCs/>
-          <w:i/>
-          <w:iCs/>
-        </w:rPr>
-        <w:t>4.f. Treatment of missing values (i) at country level and (ii) at regional level</w:t>
-      </w:r>
-      <w:r>
-        <w:t xml:space="preserve">: </w:t>
-      </w:r>
-      <w:r>
-        <w:t>Global reporting: (National level) Description of the methodology employed for producing estimates for the indicator when country data are not available, including any mathematical formulas and description of additional variables used as input into the estimation process. (Regional level) Description of how missing values for individual countries or areas are imputed or otherwise estimated by international agencies to derive regional or global aggregates of the indicator. National reporting: This concept is not applicable for national reporting.</w:t>
-      </w:r>
-    </w:p>
-    <w:p>
-      <w:r>
-        <w:rPr>
-          <w:b/>
-          <w:bCs/>
-          <w:i/>
-          <w:iCs/>
-        </w:rPr>
-        <w:t>4.g. Regional aggregations</w:t>
-      </w:r>
-      <w:r>
-        <w:t xml:space="preserve">: </w:t>
-      </w:r>
-      <w:r>
-        <w:t>Global reporting: Description of the methodology, including any mathematical formulas, used for the calculation of the regional/global aggregates from the country values. Description of the weighting structure used for aggregating country indicator values to regional and global levels. Additional methodological details on how the data from countries or areas is assembled by custodian international agencies to provide regional and global aggregates. This is distinct from the method of computation, which looks at how the indicator is compiled at a national level. National reporting: This concept is not applicable for national reporting.</w:t>
-      </w:r>
-    </w:p>
-    <w:p>
-      <w:r>
-        <w:rPr>
-          <w:b/>
-          <w:bCs/>
-          <w:i/>
-          <w:iCs/>
-        </w:rPr>
-        <w:t>4.h. Methods and guidance available to countries for the compilation of the data at the national level</w:t>
-      </w:r>
-      <w:r>
-        <w:rPr>
-          <w:b/>
-          <w:bCs/>
-          <w:i/>
-          <w:iCs/>
-        </w:rPr>
-        <w:t>:</w:t>
-      </w:r>
-      <w:r>
-        <w:t xml:space="preserve"> </w:t>
-      </w:r>
-      <w:r>
-        <w:t>Global reporting: Description of methodology used by countries for the compilation of data at national level and the relevant international recommendations and guidelines available to countries. Descriptions and links to all relevant reference materials should be provided. National reporting: For national reporting a country may refer to the globally available metadata and explain how it is being used.</w:t>
-      </w:r>
-    </w:p>
-    <w:p>
-      <w:r>
-        <w:rPr>
-          <w:b/>
-          <w:bCs/>
-          <w:i/>
-          <w:iCs/>
-        </w:rPr>
-        <w:t xml:space="preserve">4.i. Quality </w:t>
-      </w:r>
-      <w:r>
-        <w:rPr>
-          <w:b/>
-          <w:bCs/>
-          <w:i/>
-          <w:iCs/>
-        </w:rPr>
-        <w:t>management</w:t>
-      </w:r>
-      <w:r>
-        <w:t xml:space="preserve">: </w:t>
-      </w:r>
-      <w:r>
-        <w:t>Description of systems and frameworks in place within an organisation to manage the quality of statistical products and processes.</w:t>
-      </w:r>
-    </w:p>
-    <w:p>
-      <w:r>
-        <w:rPr>
-          <w:b/>
-          <w:bCs/>
-          <w:i/>
-          <w:iCs/>
-        </w:rPr>
-        <w:t>4.</w:t>
-      </w:r>
-      <w:r>
-        <w:rPr>
-          <w:b/>
-          <w:bCs/>
-          <w:i/>
-          <w:iCs/>
-        </w:rPr>
-        <w:t>j</w:t>
-      </w:r>
-      <w:r>
-        <w:rPr>
-          <w:b/>
-          <w:bCs/>
-          <w:i/>
-          <w:iCs/>
-        </w:rPr>
-        <w:t xml:space="preserve"> </w:t>
-      </w:r>
-      <w:r>
-        <w:rPr>
-          <w:b/>
-          <w:bCs/>
-          <w:i/>
-          <w:iCs/>
-        </w:rPr>
-        <w:t>Quality assurance</w:t>
-      </w:r>
-      <w:r>
-        <w:rPr>
-          <w:b/>
-          <w:bCs/>
-          <w:i/>
-          <w:iCs/>
-        </w:rPr>
-        <w:t xml:space="preserve">: </w:t>
-      </w:r>
-      <w:r>
-        <w:t>Description of practices and guidelines focusing on quality in general and dealing with quality of statistical programmes at your agency, including measures for ensuring the efficient use of resources.</w:t>
-      </w:r>
-    </w:p>
-    <w:p>
-      <w:pPr>
-        <w:pStyle w:val="EndnoteText"/>
-        <w:rPr>
-          <w:sz w:val="22"/>
-          <w:szCs w:val="22"/>
-        </w:rPr>
-      </w:pPr>
+      <w:proofErr w:type="gramStart"/>
       <w:r>
         <w:rPr>
           <w:b/>
@@ -6834,8 +6983,9 @@
           <w:sz w:val="22"/>
           <w:szCs w:val="22"/>
         </w:rPr>
-        <w:t>4.</w:t>
-      </w:r>
+        <w:t>4.c</w:t>
+      </w:r>
+      <w:proofErr w:type="gramEnd"/>
       <w:r>
         <w:rPr>
           <w:b/>
@@ -6845,8 +6995,333 @@
           <w:sz w:val="22"/>
           <w:szCs w:val="22"/>
         </w:rPr>
-        <w:t>k Quality a</w:t>
-      </w:r>
+        <w:t>. Method of computation</w:t>
+      </w:r>
+      <w:r>
+        <w:rPr>
+          <w:sz w:val="22"/>
+          <w:szCs w:val="22"/>
+        </w:rPr>
+        <w:t>:</w:t>
+      </w:r>
+      <w:r>
+        <w:rPr>
+          <w:b/>
+          <w:bCs/>
+          <w:i/>
+          <w:iCs/>
+        </w:rPr>
+        <w:t xml:space="preserve"> </w:t>
+      </w:r>
+      <w:r>
+        <w:rPr>
+          <w:sz w:val="22"/>
+          <w:szCs w:val="22"/>
+        </w:rPr>
+        <w:t xml:space="preserve">Explanation of how the indicator is calculated, including mathematical formulas and descriptive information of computations made on the source data to produce the indicator </w:t>
+      </w:r>
+      <w:r>
+        <w:rPr>
+          <w:sz w:val="22"/>
+          <w:szCs w:val="22"/>
+        </w:rPr>
+        <w:lastRenderedPageBreak/>
+        <w:t>(including adjustments and weighting). This explanation should also highlight cases in which mixed sources are used or where the calculation has changed over time (i.e., discontinuities in the series).</w:t>
+      </w:r>
+    </w:p>
+    <w:p>
+      <w:pPr>
+        <w:pStyle w:val="EndnoteText"/>
+        <w:rPr>
+          <w:sz w:val="22"/>
+          <w:szCs w:val="22"/>
+        </w:rPr>
+      </w:pPr>
+    </w:p>
+    <w:p>
+      <w:proofErr w:type="gramStart"/>
+      <w:r>
+        <w:rPr>
+          <w:b/>
+          <w:bCs/>
+          <w:i/>
+          <w:iCs/>
+        </w:rPr>
+        <w:t>4.d</w:t>
+      </w:r>
+      <w:proofErr w:type="gramEnd"/>
+      <w:r>
+        <w:rPr>
+          <w:b/>
+          <w:bCs/>
+          <w:i/>
+          <w:iCs/>
+        </w:rPr>
+        <w:t>. Validation</w:t>
+      </w:r>
+      <w:r>
+        <w:rPr>
+          <w:b/>
+          <w:bCs/>
+          <w:i/>
+          <w:iCs/>
+        </w:rPr>
+        <w:t xml:space="preserve">: </w:t>
+      </w:r>
+      <w:r>
+        <w:t>Description of process of monitoring the results of data compilation and ensuring the quality of the statistical results, including consultation process with countries on the national data submitted to the SDGs Indicators Database. Descriptions and links to all relevant reference materials should be provided.</w:t>
+      </w:r>
+    </w:p>
+    <w:p>
+      <w:proofErr w:type="gramStart"/>
+      <w:r>
+        <w:rPr>
+          <w:b/>
+          <w:bCs/>
+          <w:i/>
+          <w:iCs/>
+        </w:rPr>
+        <w:t>4.e</w:t>
+      </w:r>
+      <w:proofErr w:type="gramEnd"/>
+      <w:r>
+        <w:rPr>
+          <w:b/>
+          <w:bCs/>
+          <w:i/>
+          <w:iCs/>
+        </w:rPr>
+        <w:t>. Adjustments</w:t>
+      </w:r>
+      <w:r>
+        <w:t xml:space="preserve">: </w:t>
+      </w:r>
+      <w:r>
+        <w:t>Global reporting: Description of any adjustments with respect to use of standard classifications and harmonization of breakdowns for age group and other dimensions, or adjustments made for compliance with specific international or national definitions. National reporting:  This concept is typically not applicable for national reporting.</w:t>
+      </w:r>
+    </w:p>
+    <w:p>
+      <w:r>
+        <w:rPr>
+          <w:b/>
+          <w:bCs/>
+          <w:i/>
+          <w:iCs/>
+        </w:rPr>
+        <w:t>4.f. Treatment of missing values (</w:t>
+      </w:r>
+      <w:proofErr w:type="spellStart"/>
+      <w:r>
+        <w:rPr>
+          <w:b/>
+          <w:bCs/>
+          <w:i/>
+          <w:iCs/>
+        </w:rPr>
+        <w:t>i</w:t>
+      </w:r>
+      <w:proofErr w:type="spellEnd"/>
+      <w:r>
+        <w:rPr>
+          <w:b/>
+          <w:bCs/>
+          <w:i/>
+          <w:iCs/>
+        </w:rPr>
+        <w:t>) at country level and (ii) at regional level</w:t>
+      </w:r>
+      <w:r>
+        <w:t xml:space="preserve">: </w:t>
+      </w:r>
+      <w:r>
+        <w:t xml:space="preserve">Global reporting: (National level) Description of the methodology employed for producing estimates for the indicator when country data are not available, including any mathematical formulas and description of additional variables used as input into the estimation process. (Regional level) </w:t>
+      </w:r>
+      <w:proofErr w:type="gramStart"/>
+      <w:r>
+        <w:t>Description of how missing values for individual countries or areas are imputed or otherwise estimated by international agencies to derive regional or global aggregates of the indicator.</w:t>
+      </w:r>
+      <w:proofErr w:type="gramEnd"/>
+      <w:r>
+        <w:t xml:space="preserve"> National reporting: This concept is not applicable for national reporting.</w:t>
+      </w:r>
+    </w:p>
+    <w:p>
+      <w:proofErr w:type="gramStart"/>
+      <w:r>
+        <w:rPr>
+          <w:b/>
+          <w:bCs/>
+          <w:i/>
+          <w:iCs/>
+        </w:rPr>
+        <w:t>4.g</w:t>
+      </w:r>
+      <w:proofErr w:type="gramEnd"/>
+      <w:r>
+        <w:rPr>
+          <w:b/>
+          <w:bCs/>
+          <w:i/>
+          <w:iCs/>
+        </w:rPr>
+        <w:t>. Regional aggregations</w:t>
+      </w:r>
+      <w:r>
+        <w:t xml:space="preserve">: </w:t>
+      </w:r>
+      <w:r>
+        <w:t>Global reporting: Description of the methodology, including any mathematical formulas, used for the calculation of the regional/global aggregates from the country values. Description of the weighting structure used for aggregating country indicator values to regional and global levels. Additional methodological details on how the data from countries or areas is assembled by custodian international agencies to provide regional and global aggregates. This is distinct from the method of computation, which looks at how the indicator is compiled at a national level. National reporting: This concept is not applicable for national reporting.</w:t>
+      </w:r>
+    </w:p>
+    <w:p>
+      <w:proofErr w:type="gramStart"/>
+      <w:r>
+        <w:rPr>
+          <w:b/>
+          <w:bCs/>
+          <w:i/>
+          <w:iCs/>
+        </w:rPr>
+        <w:t>4.h</w:t>
+      </w:r>
+      <w:proofErr w:type="gramEnd"/>
+      <w:r>
+        <w:rPr>
+          <w:b/>
+          <w:bCs/>
+          <w:i/>
+          <w:iCs/>
+        </w:rPr>
+        <w:t>. Methods and guidance available to countries for the compilation of the data at the national level</w:t>
+      </w:r>
+      <w:r>
+        <w:rPr>
+          <w:b/>
+          <w:bCs/>
+          <w:i/>
+          <w:iCs/>
+        </w:rPr>
+        <w:t>:</w:t>
+      </w:r>
+      <w:r>
+        <w:t xml:space="preserve"> </w:t>
+      </w:r>
+      <w:r>
+        <w:t>Global reporting: Description of methodology used by countries for the compilation of data at national level and the relevant international recommendations and guidelines available to countries. Descriptions and links to all relevant reference materials should be provided. National reporting: For national reporting a country may refer to the globally available metadata and explain how it is being used.</w:t>
+      </w:r>
+    </w:p>
+    <w:p>
+      <w:proofErr w:type="gramStart"/>
+      <w:r>
+        <w:rPr>
+          <w:b/>
+          <w:bCs/>
+          <w:i/>
+          <w:iCs/>
+        </w:rPr>
+        <w:t>4.i</w:t>
+      </w:r>
+      <w:proofErr w:type="gramEnd"/>
+      <w:r>
+        <w:rPr>
+          <w:b/>
+          <w:bCs/>
+          <w:i/>
+          <w:iCs/>
+        </w:rPr>
+        <w:t xml:space="preserve">. Quality </w:t>
+      </w:r>
+      <w:r>
+        <w:rPr>
+          <w:b/>
+          <w:bCs/>
+          <w:i/>
+          <w:iCs/>
+        </w:rPr>
+        <w:t>management</w:t>
+      </w:r>
+      <w:r>
+        <w:t xml:space="preserve">: </w:t>
+      </w:r>
+      <w:r>
+        <w:t xml:space="preserve">Description of systems and frameworks in place within an </w:t>
+      </w:r>
+      <w:proofErr w:type="spellStart"/>
+      <w:r>
+        <w:t>organisation</w:t>
+      </w:r>
+      <w:proofErr w:type="spellEnd"/>
+      <w:r>
+        <w:t xml:space="preserve"> to manage the quality of statistical products and processes.</w:t>
+      </w:r>
+    </w:p>
+    <w:p>
+      <w:r>
+        <w:rPr>
+          <w:b/>
+          <w:bCs/>
+          <w:i/>
+          <w:iCs/>
+        </w:rPr>
+        <w:t>4.</w:t>
+      </w:r>
+      <w:r>
+        <w:rPr>
+          <w:b/>
+          <w:bCs/>
+          <w:i/>
+          <w:iCs/>
+        </w:rPr>
+        <w:t>j</w:t>
+      </w:r>
+      <w:r>
+        <w:rPr>
+          <w:b/>
+          <w:bCs/>
+          <w:i/>
+          <w:iCs/>
+        </w:rPr>
+        <w:t xml:space="preserve"> </w:t>
+      </w:r>
+      <w:r>
+        <w:rPr>
+          <w:b/>
+          <w:bCs/>
+          <w:i/>
+          <w:iCs/>
+        </w:rPr>
+        <w:t>Quality assurance</w:t>
+      </w:r>
+      <w:r>
+        <w:rPr>
+          <w:b/>
+          <w:bCs/>
+          <w:i/>
+          <w:iCs/>
+        </w:rPr>
+        <w:t xml:space="preserve">: </w:t>
+      </w:r>
+      <w:r>
+        <w:t xml:space="preserve">Description of practices and guidelines focusing on quality in general and dealing with quality of statistical </w:t>
+      </w:r>
+      <w:proofErr w:type="spellStart"/>
+      <w:r>
+        <w:t>programmes</w:t>
+      </w:r>
+      <w:proofErr w:type="spellEnd"/>
+      <w:r>
+        <w:t xml:space="preserve"> at your agency, including measures for ensuring the efficient use of resources.</w:t>
+      </w:r>
+    </w:p>
+    <w:p>
+      <w:pPr>
+        <w:pStyle w:val="EndnoteText"/>
+        <w:rPr>
+          <w:sz w:val="22"/>
+          <w:szCs w:val="22"/>
+        </w:rPr>
+      </w:pPr>
+      <w:proofErr w:type="gramStart"/>
       <w:r>
         <w:rPr>
           <w:b/>
@@ -6856,52 +7331,8 @@
           <w:sz w:val="22"/>
           <w:szCs w:val="22"/>
         </w:rPr>
-        <w:t>ssessment</w:t>
-      </w:r>
-      <w:r>
-        <w:rPr>
-          <w:sz w:val="22"/>
-          <w:szCs w:val="22"/>
-        </w:rPr>
-        <w:t>:</w:t>
-      </w:r>
-      <w:r>
-        <w:t xml:space="preserve"> </w:t>
-      </w:r>
-      <w:r>
-        <w:rPr>
-          <w:sz w:val="22"/>
-          <w:szCs w:val="22"/>
-        </w:rPr>
-        <w:t>Description of overall evaluation of fulfilling quality requirements, based on standard quality criteria.</w:t>
-      </w:r>
-    </w:p>
-    <w:p>
-      <w:pPr>
-        <w:pStyle w:val="EndnoteText"/>
-        <w:rPr>
-          <w:sz w:val="22"/>
-          <w:szCs w:val="22"/>
-        </w:rPr>
-      </w:pPr>
-    </w:p>
-    <w:p>
-      <w:pPr>
-        <w:pStyle w:val="EndnoteText"/>
-        <w:rPr>
-          <w:sz w:val="22"/>
-          <w:szCs w:val="22"/>
-        </w:rPr>
-      </w:pPr>
-    </w:p>
-    <w:p>
-      <w:pPr>
-        <w:pStyle w:val="EndnoteText"/>
-        <w:rPr>
-          <w:sz w:val="22"/>
-          <w:szCs w:val="22"/>
-        </w:rPr>
-      </w:pPr>
+        <w:t>4.</w:t>
+      </w:r>
       <w:r>
         <w:rPr>
           <w:b/>
@@ -6911,9 +7342,9 @@
           <w:sz w:val="22"/>
           <w:szCs w:val="22"/>
         </w:rPr>
-        <w:lastRenderedPageBreak/>
-        <w:t>5</w:t>
-      </w:r>
+        <w:t>k</w:t>
+      </w:r>
+      <w:proofErr w:type="gramEnd"/>
       <w:r>
         <w:rPr>
           <w:b/>
@@ -6923,7 +7354,7 @@
           <w:sz w:val="22"/>
           <w:szCs w:val="22"/>
         </w:rPr>
-        <w:t>. Data availability and disaggregation</w:t>
+        <w:t xml:space="preserve"> Quality a</w:t>
       </w:r>
       <w:r>
         <w:rPr>
@@ -6934,23 +7365,133 @@
           <w:sz w:val="22"/>
           <w:szCs w:val="22"/>
         </w:rPr>
+        <w:t>ssessment</w:t>
+      </w:r>
+      <w:r>
+        <w:rPr>
+          <w:sz w:val="22"/>
+          <w:szCs w:val="22"/>
+        </w:rPr>
         <w:t>:</w:t>
       </w:r>
+      <w:r>
+        <w:t xml:space="preserve"> </w:t>
+      </w:r>
+      <w:r>
+        <w:rPr>
+          <w:sz w:val="22"/>
+          <w:szCs w:val="22"/>
+        </w:rPr>
+        <w:t>Description of overall evaluation of fulfilling quality requirements, based on standard quality criteria.</w:t>
+      </w:r>
+    </w:p>
+    <w:p>
+      <w:pPr>
+        <w:pStyle w:val="EndnoteText"/>
+        <w:rPr>
+          <w:sz w:val="22"/>
+          <w:szCs w:val="22"/>
+        </w:rPr>
+      </w:pPr>
+    </w:p>
+    <w:p>
+      <w:pPr>
+        <w:pStyle w:val="EndnoteText"/>
+        <w:rPr>
+          <w:sz w:val="22"/>
+          <w:szCs w:val="22"/>
+        </w:rPr>
+      </w:pPr>
+    </w:p>
+    <w:p>
+      <w:pPr>
+        <w:pStyle w:val="EndnoteText"/>
+        <w:rPr>
+          <w:sz w:val="22"/>
+          <w:szCs w:val="22"/>
+        </w:rPr>
+      </w:pPr>
       <w:r>
         <w:rPr>
           <w:b/>
           <w:bCs/>
           <w:i/>
           <w:iCs/>
-        </w:rPr>
-        <w:t xml:space="preserve"> </w:t>
-      </w:r>
-      <w:r>
-        <w:rPr>
           <w:sz w:val="22"/>
           <w:szCs w:val="22"/>
         </w:rPr>
-        <w:t>Global reporting: Indicate for how many countries the data for this indicator are already currently available on a regular basis. Data availability by regional breakdowns and time periods can also be descibed here. Describe the specification of the dimensions and levels used for disaggregation of the indicator (e.g., income, sex, age group, geographic location, disability status, etc.). National reporting: Data availability by sub-national breakdowns and time periods can be descibed here. Describe the specification of the dimensions and levels used for disaggregation of the indicator (e.g., income, sex, age group, geographic location, disability status, etc.).</w:t>
+        <w:lastRenderedPageBreak/>
+        <w:t>5</w:t>
+      </w:r>
+      <w:r>
+        <w:rPr>
+          <w:b/>
+          <w:bCs/>
+          <w:i/>
+          <w:iCs/>
+          <w:sz w:val="22"/>
+          <w:szCs w:val="22"/>
+        </w:rPr>
+        <w:t>. Data availability and disaggregation</w:t>
+      </w:r>
+      <w:r>
+        <w:rPr>
+          <w:b/>
+          <w:bCs/>
+          <w:i/>
+          <w:iCs/>
+          <w:sz w:val="22"/>
+          <w:szCs w:val="22"/>
+        </w:rPr>
+        <w:t>:</w:t>
+      </w:r>
+      <w:r>
+        <w:rPr>
+          <w:b/>
+          <w:bCs/>
+          <w:i/>
+          <w:iCs/>
+        </w:rPr>
+        <w:t xml:space="preserve"> </w:t>
+      </w:r>
+      <w:r>
+        <w:rPr>
+          <w:sz w:val="22"/>
+          <w:szCs w:val="22"/>
+        </w:rPr>
+        <w:t xml:space="preserve">Global reporting: Indicate for how many countries the data for this indicator are already currently available on a regular basis. Data availability by regional breakdowns and time periods can also be </w:t>
+      </w:r>
+      <w:proofErr w:type="spellStart"/>
+      <w:r>
+        <w:rPr>
+          <w:sz w:val="22"/>
+          <w:szCs w:val="22"/>
+        </w:rPr>
+        <w:t>descibed</w:t>
+      </w:r>
+      <w:proofErr w:type="spellEnd"/>
+      <w:r>
+        <w:rPr>
+          <w:sz w:val="22"/>
+          <w:szCs w:val="22"/>
+        </w:rPr>
+        <w:t xml:space="preserve"> here. Describe the specification of the dimensions and levels used for disaggregation of the indicator (e.g., income, sex, age group, geographic location, disability status, etc.). National reporting: Data availability by sub-national breakdowns and time periods can be </w:t>
+      </w:r>
+      <w:proofErr w:type="spellStart"/>
+      <w:r>
+        <w:rPr>
+          <w:sz w:val="22"/>
+          <w:szCs w:val="22"/>
+        </w:rPr>
+        <w:t>descibed</w:t>
+      </w:r>
+      <w:proofErr w:type="spellEnd"/>
+      <w:r>
+        <w:rPr>
+          <w:sz w:val="22"/>
+          <w:szCs w:val="22"/>
+        </w:rPr>
+        <w:t xml:space="preserve"> here. Describe the specification of the dimensions and levels used for disaggregation of the indicator (e.g., income, sex, age group, geographic location, disability status, etc.).</w:t>
       </w:r>
     </w:p>
     <w:p>
@@ -6994,7 +7535,23 @@
         <w:t xml:space="preserve"> </w:t>
       </w:r>
       <w:r>
-        <w:t>Explanation on the differences between country produced and internationally estimated data on this indicator, highlighting and summarising the main sources of differences.</w:t>
+        <w:t xml:space="preserve">Explanation on the differences between </w:t>
+      </w:r>
+      <w:proofErr w:type="gramStart"/>
+      <w:r>
+        <w:t>country</w:t>
+      </w:r>
+      <w:proofErr w:type="gramEnd"/>
+      <w:r>
+        <w:t xml:space="preserve"> produced and internationally estimated data on this indicator, highlighting and </w:t>
+      </w:r>
+      <w:proofErr w:type="spellStart"/>
+      <w:r>
+        <w:t>summarising</w:t>
+      </w:r>
+      <w:proofErr w:type="spellEnd"/>
+      <w:r>
+        <w:t xml:space="preserve"> the main sources of differences.</w:t>
       </w:r>
     </w:p>
     <w:p>
@@ -7025,8 +7582,8 @@
           <w:szCs w:val="28"/>
         </w:rPr>
       </w:pPr>
-      <w:bookmarkStart w:id="43" w:name="_Toc37932753"/>
-      <w:bookmarkStart w:id="44" w:name="Mapping"/>
+      <w:bookmarkStart w:id="44" w:name="_Toc37932753"/>
+      <w:bookmarkStart w:id="45" w:name="Mapping"/>
       <w:r>
         <w:rPr>
           <w:sz w:val="28"/>
@@ -7048,9 +7605,9 @@
         </w:rPr>
         <w:t xml:space="preserve"> to IAEG-SDG File Format</w:t>
       </w:r>
-      <w:bookmarkEnd w:id="43"/>
+      <w:bookmarkEnd w:id="44"/>
     </w:p>
-    <w:bookmarkEnd w:id="44"/>
+    <w:bookmarkEnd w:id="45"/>
     <w:p>
       <w:pPr>
         <w:pStyle w:val="MText"/>
@@ -7172,8 +7729,17 @@
                 <w:rFonts w:ascii="Calibri" w:eastAsia="Times New Roman" w:hAnsi="Calibri" w:cs="Calibri"/>
                 <w:color w:val="000000"/>
               </w:rPr>
-              <w:t>IAEG-SDG Headers and Subheaders</w:t>
-            </w:r>
+              <w:t xml:space="preserve">IAEG-SDG Headers and </w:t>
+            </w:r>
+            <w:proofErr w:type="spellStart"/>
+            <w:r>
+              <w:rPr>
+                <w:rFonts w:ascii="Calibri" w:eastAsia="Times New Roman" w:hAnsi="Calibri" w:cs="Calibri"/>
+                <w:color w:val="000000"/>
+              </w:rPr>
+              <w:t>Subheaders</w:t>
+            </w:r>
+            <w:proofErr w:type="spellEnd"/>
           </w:p>
         </w:tc>
       </w:tr>
@@ -7564,7 +8130,21 @@
               <w:rPr>
                 <w:rFonts w:ascii="Calibri" w:eastAsia="Times New Roman" w:hAnsi="Calibri" w:cs="Calibri"/>
               </w:rPr>
-              <w:t>0.g. International organisations(s) responsible for global monitoring</w:t>
+              <w:t xml:space="preserve">0.g. International </w:t>
+            </w:r>
+            <w:proofErr w:type="spellStart"/>
+            <w:r>
+              <w:rPr>
+                <w:rFonts w:ascii="Calibri" w:eastAsia="Times New Roman" w:hAnsi="Calibri" w:cs="Calibri"/>
+              </w:rPr>
+              <w:t>organisations</w:t>
+            </w:r>
+            <w:proofErr w:type="spellEnd"/>
+            <w:r>
+              <w:rPr>
+                <w:rFonts w:ascii="Calibri" w:eastAsia="Times New Roman" w:hAnsi="Calibri" w:cs="Calibri"/>
+              </w:rPr>
+              <w:t>(s) responsible for global monitoring</w:t>
             </w:r>
           </w:p>
         </w:tc>
@@ -7630,8 +8210,16 @@
               <w:rPr>
                 <w:rFonts w:ascii="Calibri" w:eastAsia="Times New Roman" w:hAnsi="Calibri" w:cs="Calibri"/>
               </w:rPr>
-              <w:t>1.a. Organisation</w:t>
-            </w:r>
+              <w:t xml:space="preserve">1.a. </w:t>
+            </w:r>
+            <w:proofErr w:type="spellStart"/>
+            <w:r>
+              <w:rPr>
+                <w:rFonts w:ascii="Calibri" w:eastAsia="Times New Roman" w:hAnsi="Calibri" w:cs="Calibri"/>
+              </w:rPr>
+              <w:t>Organisation</w:t>
+            </w:r>
+            <w:proofErr w:type="spellEnd"/>
           </w:p>
         </w:tc>
         <w:tc>
@@ -7738,6 +8326,7 @@
               </w:rPr>
               <w:t xml:space="preserve">1.c. Contact </w:t>
             </w:r>
+            <w:proofErr w:type="spellStart"/>
             <w:r>
               <w:rPr>
                 <w:rFonts w:ascii="Calibri" w:eastAsia="Times New Roman" w:hAnsi="Calibri" w:cs="Calibri"/>
@@ -7748,7 +8337,14 @@
               <w:rPr>
                 <w:rFonts w:ascii="Calibri" w:eastAsia="Times New Roman" w:hAnsi="Calibri" w:cs="Calibri"/>
               </w:rPr>
-              <w:t xml:space="preserve">rganisation </w:t>
+              <w:t>rganisation</w:t>
+            </w:r>
+            <w:proofErr w:type="spellEnd"/>
+            <w:r>
+              <w:rPr>
+                <w:rFonts w:ascii="Calibri" w:eastAsia="Times New Roman" w:hAnsi="Calibri" w:cs="Calibri"/>
+              </w:rPr>
+              <w:t xml:space="preserve"> </w:t>
             </w:r>
             <w:r>
               <w:rPr>
@@ -9068,11 +9664,33 @@
                 <w:rFonts w:ascii="Calibri" w:eastAsia="Times New Roman" w:hAnsi="Calibri" w:cs="Calibri"/>
               </w:rPr>
             </w:pPr>
-            <w:r>
-              <w:rPr>
-                <w:rFonts w:ascii="Calibri" w:eastAsia="Times New Roman" w:hAnsi="Calibri" w:cs="Calibri"/>
-              </w:rPr>
-              <w:t>4.f. Treatment of missing values (i) at country level and (ii) at regional level.</w:t>
+            <w:proofErr w:type="gramStart"/>
+            <w:r>
+              <w:rPr>
+                <w:rFonts w:ascii="Calibri" w:eastAsia="Times New Roman" w:hAnsi="Calibri" w:cs="Calibri"/>
+              </w:rPr>
+              <w:t>4.f</w:t>
+            </w:r>
+            <w:proofErr w:type="gramEnd"/>
+            <w:r>
+              <w:rPr>
+                <w:rFonts w:ascii="Calibri" w:eastAsia="Times New Roman" w:hAnsi="Calibri" w:cs="Calibri"/>
+              </w:rPr>
+              <w:t>. Treatment of missing values (</w:t>
+            </w:r>
+            <w:proofErr w:type="spellStart"/>
+            <w:r>
+              <w:rPr>
+                <w:rFonts w:ascii="Calibri" w:eastAsia="Times New Roman" w:hAnsi="Calibri" w:cs="Calibri"/>
+              </w:rPr>
+              <w:t>i</w:t>
+            </w:r>
+            <w:proofErr w:type="spellEnd"/>
+            <w:r>
+              <w:rPr>
+                <w:rFonts w:ascii="Calibri" w:eastAsia="Times New Roman" w:hAnsi="Calibri" w:cs="Calibri"/>
+              </w:rPr>
+              <w:t>) at country level and (ii) at regional level.</w:t>
             </w:r>
           </w:p>
         </w:tc>
@@ -9631,7 +10249,7 @@
           <w:szCs w:val="28"/>
         </w:rPr>
       </w:pPr>
-      <w:bookmarkStart w:id="45" w:name="_Toc37932754"/>
+      <w:bookmarkStart w:id="46" w:name="_Toc37932754"/>
       <w:r>
         <w:rPr>
           <w:sz w:val="28"/>
@@ -9646,7 +10264,7 @@
         </w:rPr>
         <w:t>Mapping of IAEG-SDG File Format to SDMX Detailed Concepts</w:t>
       </w:r>
-      <w:bookmarkEnd w:id="45"/>
+      <w:bookmarkEnd w:id="46"/>
     </w:p>
     <w:p>
       <w:pPr>
@@ -9731,8 +10349,17 @@
                 <w:rFonts w:ascii="Calibri" w:eastAsia="Times New Roman" w:hAnsi="Calibri" w:cs="Calibri"/>
                 <w:color w:val="000000"/>
               </w:rPr>
-              <w:t>IAEG-SDG Headers and Subheaders</w:t>
-            </w:r>
+              <w:t xml:space="preserve">IAEG-SDG Headers and </w:t>
+            </w:r>
+            <w:proofErr w:type="spellStart"/>
+            <w:r>
+              <w:rPr>
+                <w:rFonts w:ascii="Calibri" w:eastAsia="Times New Roman" w:hAnsi="Calibri" w:cs="Calibri"/>
+                <w:color w:val="000000"/>
+              </w:rPr>
+              <w:t>Subheaders</w:t>
+            </w:r>
+            <w:proofErr w:type="spellEnd"/>
           </w:p>
         </w:tc>
         <w:tc>
@@ -10098,7 +10725,23 @@
                 <w:rFonts w:ascii="Calibri" w:eastAsia="Times New Roman" w:hAnsi="Calibri" w:cs="Calibri"/>
                 <w:color w:val="000000"/>
               </w:rPr>
-              <w:t>0.g. International organisations(s) responsible for global monitoring</w:t>
+              <w:t xml:space="preserve">0.g. International </w:t>
+            </w:r>
+            <w:proofErr w:type="spellStart"/>
+            <w:r>
+              <w:rPr>
+                <w:rFonts w:ascii="Calibri" w:eastAsia="Times New Roman" w:hAnsi="Calibri" w:cs="Calibri"/>
+                <w:color w:val="000000"/>
+              </w:rPr>
+              <w:t>organisations</w:t>
+            </w:r>
+            <w:proofErr w:type="spellEnd"/>
+            <w:r>
+              <w:rPr>
+                <w:rFonts w:ascii="Calibri" w:eastAsia="Times New Roman" w:hAnsi="Calibri" w:cs="Calibri"/>
+                <w:color w:val="000000"/>
+              </w:rPr>
+              <w:t>(s) responsible for global monitoring</w:t>
             </w:r>
           </w:p>
         </w:tc>
@@ -10147,8 +10790,17 @@
                 <w:rFonts w:ascii="Calibri" w:eastAsia="Times New Roman" w:hAnsi="Calibri" w:cs="Calibri"/>
                 <w:color w:val="000000"/>
               </w:rPr>
-              <w:t>1.a. Organisation</w:t>
-            </w:r>
+              <w:t xml:space="preserve">1.a. </w:t>
+            </w:r>
+            <w:proofErr w:type="spellStart"/>
+            <w:r>
+              <w:rPr>
+                <w:rFonts w:ascii="Calibri" w:eastAsia="Times New Roman" w:hAnsi="Calibri" w:cs="Calibri"/>
+                <w:color w:val="000000"/>
+              </w:rPr>
+              <w:t>Organisation</w:t>
+            </w:r>
+            <w:proofErr w:type="spellEnd"/>
           </w:p>
         </w:tc>
       </w:tr>
@@ -10245,7 +10897,23 @@
                 <w:rFonts w:ascii="Calibri" w:eastAsia="Times New Roman" w:hAnsi="Calibri" w:cs="Calibri"/>
                 <w:color w:val="000000"/>
               </w:rPr>
-              <w:t>1.c. Contact organisation unit</w:t>
+              <w:t xml:space="preserve">1.c. Contact </w:t>
+            </w:r>
+            <w:proofErr w:type="spellStart"/>
+            <w:r>
+              <w:rPr>
+                <w:rFonts w:ascii="Calibri" w:eastAsia="Times New Roman" w:hAnsi="Calibri" w:cs="Calibri"/>
+                <w:color w:val="000000"/>
+              </w:rPr>
+              <w:t>organisation</w:t>
+            </w:r>
+            <w:proofErr w:type="spellEnd"/>
+            <w:r>
+              <w:rPr>
+                <w:rFonts w:ascii="Calibri" w:eastAsia="Times New Roman" w:hAnsi="Calibri" w:cs="Calibri"/>
+                <w:color w:val="000000"/>
+              </w:rPr>
+              <w:t xml:space="preserve"> unit</w:t>
             </w:r>
           </w:p>
         </w:tc>
@@ -10944,12 +11612,37 @@
                 <w:color w:val="000000"/>
               </w:rPr>
             </w:pPr>
-            <w:r>
-              <w:rPr>
-                <w:rFonts w:ascii="Calibri" w:eastAsia="Times New Roman" w:hAnsi="Calibri" w:cs="Calibri"/>
-                <w:color w:val="000000"/>
-              </w:rPr>
-              <w:t>4.f. Treatment of missing values (i) at country level and (ii) at regional level.</w:t>
+            <w:proofErr w:type="gramStart"/>
+            <w:r>
+              <w:rPr>
+                <w:rFonts w:ascii="Calibri" w:eastAsia="Times New Roman" w:hAnsi="Calibri" w:cs="Calibri"/>
+                <w:color w:val="000000"/>
+              </w:rPr>
+              <w:t>4.f</w:t>
+            </w:r>
+            <w:proofErr w:type="gramEnd"/>
+            <w:r>
+              <w:rPr>
+                <w:rFonts w:ascii="Calibri" w:eastAsia="Times New Roman" w:hAnsi="Calibri" w:cs="Calibri"/>
+                <w:color w:val="000000"/>
+              </w:rPr>
+              <w:t>. Treatment of missing values (</w:t>
+            </w:r>
+            <w:proofErr w:type="spellStart"/>
+            <w:r>
+              <w:rPr>
+                <w:rFonts w:ascii="Calibri" w:eastAsia="Times New Roman" w:hAnsi="Calibri" w:cs="Calibri"/>
+                <w:color w:val="000000"/>
+              </w:rPr>
+              <w:t>i</w:t>
+            </w:r>
+            <w:proofErr w:type="spellEnd"/>
+            <w:r>
+              <w:rPr>
+                <w:rFonts w:ascii="Calibri" w:eastAsia="Times New Roman" w:hAnsi="Calibri" w:cs="Calibri"/>
+                <w:color w:val="000000"/>
+              </w:rPr>
+              <w:t>) at country level and (ii) at regional level.</w:t>
             </w:r>
           </w:p>
         </w:tc>
@@ -11094,8 +11787,6 @@
               </w:rPr>
               <w:t>Methods and guidance available to countries for the compilation of the data at the national level</w:t>
             </w:r>
-            <w:bookmarkStart w:id="46" w:name="_GoBack"/>
-            <w:bookmarkEnd w:id="46"/>
           </w:p>
         </w:tc>
         <w:tc>
@@ -11934,6 +12625,7 @@
               <w:rPr>
                 <w:rFonts w:ascii="Calibri" w:eastAsia="Times New Roman" w:hAnsi="Calibri" w:cs="Calibri"/>
               </w:rPr>
+              <w:lastRenderedPageBreak/>
               <w:t>Related indicators</w:t>
             </w:r>
           </w:p>
@@ -11971,7 +12663,7 @@
           </w:p>
         </w:tc>
       </w:tr>
-      <w:bookmarkEnd w:id="40"/>
+      <w:bookmarkEnd w:id="41"/>
     </w:tbl>
     <w:p>
       <w:pPr>
@@ -11979,8 +12671,8 @@
       </w:pPr>
     </w:p>
     <w:sectPr>
-      <w:footerReference w:type="default" r:id="rId8"/>
-      <w:footerReference w:type="first" r:id="rId9"/>
+      <w:footerReference w:type="default" r:id="rId9"/>
+      <w:footerReference w:type="first" r:id="rId10"/>
       <w:endnotePr>
         <w:numFmt w:val="decimal"/>
       </w:endnotePr>
@@ -11996,7 +12688,7 @@
 </file>
 
 <file path=word/endnotes.xml><?xml version="1.0" encoding="utf-8"?>
-<w:endnotes xmlns:wpc="http://schemas.microsoft.com/office/word/2010/wordprocessingCanvas" xmlns:cx="http://schemas.microsoft.com/office/drawing/2014/chartex" xmlns:cx1="http://schemas.microsoft.com/office/drawing/2015/9/8/chartex" xmlns:mc="http://schemas.openxmlformats.org/markup-compatibility/2006" xmlns:o="urn:schemas-microsoft-com:office:office" xmlns:r="http://schemas.openxmlformats.org/officeDocument/2006/relationships" xmlns:m="http://schemas.openxmlformats.org/officeDocument/2006/math" xmlns:v="urn:schemas-microsoft-com:vml" xmlns:wp14="http://schemas.microsoft.com/office/word/2010/wordprocessingDrawing" xmlns:wp="http://schemas.openxmlformats.org/drawingml/2006/wordprocessingDrawing" xmlns:w10="urn:schemas-microsoft-com:office:word" xmlns:w="http://schemas.openxmlformats.org/wordprocessingml/2006/main" xmlns:w14="http://schemas.microsoft.com/office/word/2010/wordml" xmlns:w15="http://schemas.microsoft.com/office/word/2012/wordml" xmlns:w16se="http://schemas.microsoft.com/office/word/2015/wordml/symex" xmlns:wpg="http://schemas.microsoft.com/office/word/2010/wordprocessingGroup" xmlns:wpi="http://schemas.microsoft.com/office/word/2010/wordprocessingInk" xmlns:wne="http://schemas.microsoft.com/office/word/2006/wordml" xmlns:wps="http://schemas.microsoft.com/office/word/2010/wordprocessingShape" mc:Ignorable="w14 w15 w16se wp14">
+<w:endnotes xmlns:wpc="http://schemas.microsoft.com/office/word/2010/wordprocessingCanvas" xmlns:mc="http://schemas.openxmlformats.org/markup-compatibility/2006" xmlns:o="urn:schemas-microsoft-com:office:office" xmlns:r="http://schemas.openxmlformats.org/officeDocument/2006/relationships" xmlns:m="http://schemas.openxmlformats.org/officeDocument/2006/math" xmlns:v="urn:schemas-microsoft-com:vml" xmlns:wp14="http://schemas.microsoft.com/office/word/2010/wordprocessingDrawing" xmlns:wp="http://schemas.openxmlformats.org/drawingml/2006/wordprocessingDrawing" xmlns:w10="urn:schemas-microsoft-com:office:word" xmlns:w="http://schemas.openxmlformats.org/wordprocessingml/2006/main" xmlns:w14="http://schemas.microsoft.com/office/word/2010/wordml" xmlns:wpg="http://schemas.microsoft.com/office/word/2010/wordprocessingGroup" xmlns:wpi="http://schemas.microsoft.com/office/word/2010/wordprocessingInk" xmlns:wne="http://schemas.microsoft.com/office/word/2006/wordml" xmlns:wps="http://schemas.microsoft.com/office/word/2010/wordprocessingShape" mc:Ignorable="w14 wp14">
   <w:endnote w:type="separator" w:id="-1">
     <w:p>
       <w:pPr>
@@ -12021,7 +12713,7 @@
 </file>
 
 <file path=word/footer1.xml><?xml version="1.0" encoding="utf-8"?>
-<w:ftr xmlns:wpc="http://schemas.microsoft.com/office/word/2010/wordprocessingCanvas" xmlns:cx="http://schemas.microsoft.com/office/drawing/2014/chartex" xmlns:cx1="http://schemas.microsoft.com/office/drawing/2015/9/8/chartex" xmlns:mc="http://schemas.openxmlformats.org/markup-compatibility/2006" xmlns:o="urn:schemas-microsoft-com:office:office" xmlns:r="http://schemas.openxmlformats.org/officeDocument/2006/relationships" xmlns:m="http://schemas.openxmlformats.org/officeDocument/2006/math" xmlns:v="urn:schemas-microsoft-com:vml" xmlns:wp14="http://schemas.microsoft.com/office/word/2010/wordprocessingDrawing" xmlns:wp="http://schemas.openxmlformats.org/drawingml/2006/wordprocessingDrawing" xmlns:w10="urn:schemas-microsoft-com:office:word" xmlns:w="http://schemas.openxmlformats.org/wordprocessingml/2006/main" xmlns:w14="http://schemas.microsoft.com/office/word/2010/wordml" xmlns:w15="http://schemas.microsoft.com/office/word/2012/wordml" xmlns:w16se="http://schemas.microsoft.com/office/word/2015/wordml/symex" xmlns:wpg="http://schemas.microsoft.com/office/word/2010/wordprocessingGroup" xmlns:wpi="http://schemas.microsoft.com/office/word/2010/wordprocessingInk" xmlns:wne="http://schemas.microsoft.com/office/word/2006/wordml" xmlns:wps="http://schemas.microsoft.com/office/word/2010/wordprocessingShape" mc:Ignorable="w14 w15 w16se wp14">
+<w:ftr xmlns:wpc="http://schemas.microsoft.com/office/word/2010/wordprocessingCanvas" xmlns:mc="http://schemas.openxmlformats.org/markup-compatibility/2006" xmlns:o="urn:schemas-microsoft-com:office:office" xmlns:r="http://schemas.openxmlformats.org/officeDocument/2006/relationships" xmlns:m="http://schemas.openxmlformats.org/officeDocument/2006/math" xmlns:v="urn:schemas-microsoft-com:vml" xmlns:wp14="http://schemas.microsoft.com/office/word/2010/wordprocessingDrawing" xmlns:wp="http://schemas.openxmlformats.org/drawingml/2006/wordprocessingDrawing" xmlns:w10="urn:schemas-microsoft-com:office:word" xmlns:w="http://schemas.openxmlformats.org/wordprocessingml/2006/main" xmlns:w14="http://schemas.microsoft.com/office/word/2010/wordml" xmlns:wpg="http://schemas.microsoft.com/office/word/2010/wordprocessingGroup" xmlns:wpi="http://schemas.microsoft.com/office/word/2010/wordprocessingInk" xmlns:wne="http://schemas.microsoft.com/office/word/2006/wordml" xmlns:wps="http://schemas.microsoft.com/office/word/2010/wordprocessingShape" mc:Ignorable="w14 wp14">
   <w:sdt>
     <w:sdtPr>
       <w:id w:val="819160148"/>
@@ -12054,7 +12746,7 @@
           <w:rPr>
             <w:noProof/>
           </w:rPr>
-          <w:t>4</w:t>
+          <w:t>2</w:t>
         </w:r>
         <w:r>
           <w:rPr>
@@ -12074,7 +12766,7 @@
 </file>
 
 <file path=word/footer2.xml><?xml version="1.0" encoding="utf-8"?>
-<w:ftr xmlns:wpc="http://schemas.microsoft.com/office/word/2010/wordprocessingCanvas" xmlns:cx="http://schemas.microsoft.com/office/drawing/2014/chartex" xmlns:cx1="http://schemas.microsoft.com/office/drawing/2015/9/8/chartex" xmlns:mc="http://schemas.openxmlformats.org/markup-compatibility/2006" xmlns:o="urn:schemas-microsoft-com:office:office" xmlns:r="http://schemas.openxmlformats.org/officeDocument/2006/relationships" xmlns:m="http://schemas.openxmlformats.org/officeDocument/2006/math" xmlns:v="urn:schemas-microsoft-com:vml" xmlns:wp14="http://schemas.microsoft.com/office/word/2010/wordprocessingDrawing" xmlns:wp="http://schemas.openxmlformats.org/drawingml/2006/wordprocessingDrawing" xmlns:w10="urn:schemas-microsoft-com:office:word" xmlns:w="http://schemas.openxmlformats.org/wordprocessingml/2006/main" xmlns:w14="http://schemas.microsoft.com/office/word/2010/wordml" xmlns:w15="http://schemas.microsoft.com/office/word/2012/wordml" xmlns:w16se="http://schemas.microsoft.com/office/word/2015/wordml/symex" xmlns:wpg="http://schemas.microsoft.com/office/word/2010/wordprocessingGroup" xmlns:wpi="http://schemas.microsoft.com/office/word/2010/wordprocessingInk" xmlns:wne="http://schemas.microsoft.com/office/word/2006/wordml" xmlns:wps="http://schemas.microsoft.com/office/word/2010/wordprocessingShape" mc:Ignorable="w14 w15 w16se wp14">
+<w:ftr xmlns:wpc="http://schemas.microsoft.com/office/word/2010/wordprocessingCanvas" xmlns:mc="http://schemas.openxmlformats.org/markup-compatibility/2006" xmlns:o="urn:schemas-microsoft-com:office:office" xmlns:r="http://schemas.openxmlformats.org/officeDocument/2006/relationships" xmlns:m="http://schemas.openxmlformats.org/officeDocument/2006/math" xmlns:v="urn:schemas-microsoft-com:vml" xmlns:wp14="http://schemas.microsoft.com/office/word/2010/wordprocessingDrawing" xmlns:wp="http://schemas.openxmlformats.org/drawingml/2006/wordprocessingDrawing" xmlns:w10="urn:schemas-microsoft-com:office:word" xmlns:w="http://schemas.openxmlformats.org/wordprocessingml/2006/main" xmlns:w14="http://schemas.microsoft.com/office/word/2010/wordml" xmlns:wpg="http://schemas.microsoft.com/office/word/2010/wordprocessingGroup" xmlns:wpi="http://schemas.microsoft.com/office/word/2010/wordprocessingInk" xmlns:wne="http://schemas.microsoft.com/office/word/2006/wordml" xmlns:wps="http://schemas.microsoft.com/office/word/2010/wordprocessingShape" mc:Ignorable="w14 wp14">
   <w:sdt>
     <w:sdtPr>
       <w:id w:val="-2097550264"/>
@@ -12127,7 +12819,7 @@
 </file>
 
 <file path=word/footnotes.xml><?xml version="1.0" encoding="utf-8"?>
-<w:footnotes xmlns:wpc="http://schemas.microsoft.com/office/word/2010/wordprocessingCanvas" xmlns:cx="http://schemas.microsoft.com/office/drawing/2014/chartex" xmlns:cx1="http://schemas.microsoft.com/office/drawing/2015/9/8/chartex" xmlns:mc="http://schemas.openxmlformats.org/markup-compatibility/2006" xmlns:o="urn:schemas-microsoft-com:office:office" xmlns:r="http://schemas.openxmlformats.org/officeDocument/2006/relationships" xmlns:m="http://schemas.openxmlformats.org/officeDocument/2006/math" xmlns:v="urn:schemas-microsoft-com:vml" xmlns:wp14="http://schemas.microsoft.com/office/word/2010/wordprocessingDrawing" xmlns:wp="http://schemas.openxmlformats.org/drawingml/2006/wordprocessingDrawing" xmlns:w10="urn:schemas-microsoft-com:office:word" xmlns:w="http://schemas.openxmlformats.org/wordprocessingml/2006/main" xmlns:w14="http://schemas.microsoft.com/office/word/2010/wordml" xmlns:w15="http://schemas.microsoft.com/office/word/2012/wordml" xmlns:w16se="http://schemas.microsoft.com/office/word/2015/wordml/symex" xmlns:wpg="http://schemas.microsoft.com/office/word/2010/wordprocessingGroup" xmlns:wpi="http://schemas.microsoft.com/office/word/2010/wordprocessingInk" xmlns:wne="http://schemas.microsoft.com/office/word/2006/wordml" xmlns:wps="http://schemas.microsoft.com/office/word/2010/wordprocessingShape" mc:Ignorable="w14 w15 w16se wp14">
+<w:footnotes xmlns:wpc="http://schemas.microsoft.com/office/word/2010/wordprocessingCanvas" xmlns:mc="http://schemas.openxmlformats.org/markup-compatibility/2006" xmlns:o="urn:schemas-microsoft-com:office:office" xmlns:r="http://schemas.openxmlformats.org/officeDocument/2006/relationships" xmlns:m="http://schemas.openxmlformats.org/officeDocument/2006/math" xmlns:v="urn:schemas-microsoft-com:vml" xmlns:wp14="http://schemas.microsoft.com/office/word/2010/wordprocessingDrawing" xmlns:wp="http://schemas.openxmlformats.org/drawingml/2006/wordprocessingDrawing" xmlns:w10="urn:schemas-microsoft-com:office:word" xmlns:w="http://schemas.openxmlformats.org/wordprocessingml/2006/main" xmlns:w14="http://schemas.microsoft.com/office/word/2010/wordml" xmlns:wpg="http://schemas.microsoft.com/office/word/2010/wordprocessingGroup" xmlns:wpi="http://schemas.microsoft.com/office/word/2010/wordprocessingInk" xmlns:wne="http://schemas.microsoft.com/office/word/2006/wordml" xmlns:wps="http://schemas.microsoft.com/office/word/2010/wordprocessingShape" mc:Ignorable="w14 wp14">
   <w:footnote w:type="separator" w:id="-1">
     <w:p>
       <w:pPr>
@@ -12192,8 +12884,8 @@
 </file>
 
 <file path=word/numbering.xml><?xml version="1.0" encoding="utf-8"?>
-<w:numbering xmlns:wpc="http://schemas.microsoft.com/office/word/2010/wordprocessingCanvas" xmlns:cx="http://schemas.microsoft.com/office/drawing/2014/chartex" xmlns:cx1="http://schemas.microsoft.com/office/drawing/2015/9/8/chartex" xmlns:mc="http://schemas.openxmlformats.org/markup-compatibility/2006" xmlns:o="urn:schemas-microsoft-com:office:office" xmlns:r="http://schemas.openxmlformats.org/officeDocument/2006/relationships" xmlns:m="http://schemas.openxmlformats.org/officeDocument/2006/math" xmlns:v="urn:schemas-microsoft-com:vml" xmlns:wp14="http://schemas.microsoft.com/office/word/2010/wordprocessingDrawing" xmlns:wp="http://schemas.openxmlformats.org/drawingml/2006/wordprocessingDrawing" xmlns:w10="urn:schemas-microsoft-com:office:word" xmlns:w="http://schemas.openxmlformats.org/wordprocessingml/2006/main" xmlns:w14="http://schemas.microsoft.com/office/word/2010/wordml" xmlns:w15="http://schemas.microsoft.com/office/word/2012/wordml" xmlns:w16se="http://schemas.microsoft.com/office/word/2015/wordml/symex" xmlns:wpg="http://schemas.microsoft.com/office/word/2010/wordprocessingGroup" xmlns:wpi="http://schemas.microsoft.com/office/word/2010/wordprocessingInk" xmlns:wne="http://schemas.microsoft.com/office/word/2006/wordml" xmlns:wps="http://schemas.microsoft.com/office/word/2010/wordprocessingShape" mc:Ignorable="w14 w15 w16se wp14">
-  <w:abstractNum w:abstractNumId="0" w15:restartNumberingAfterBreak="0">
+<w:numbering xmlns:wpc="http://schemas.microsoft.com/office/word/2010/wordprocessingCanvas" xmlns:mc="http://schemas.openxmlformats.org/markup-compatibility/2006" xmlns:o="urn:schemas-microsoft-com:office:office" xmlns:r="http://schemas.openxmlformats.org/officeDocument/2006/relationships" xmlns:m="http://schemas.openxmlformats.org/officeDocument/2006/math" xmlns:v="urn:schemas-microsoft-com:vml" xmlns:wp14="http://schemas.microsoft.com/office/word/2010/wordprocessingDrawing" xmlns:wp="http://schemas.openxmlformats.org/drawingml/2006/wordprocessingDrawing" xmlns:w10="urn:schemas-microsoft-com:office:word" xmlns:w="http://schemas.openxmlformats.org/wordprocessingml/2006/main" xmlns:w14="http://schemas.microsoft.com/office/word/2010/wordml" xmlns:wpg="http://schemas.microsoft.com/office/word/2010/wordprocessingGroup" xmlns:wpi="http://schemas.microsoft.com/office/word/2010/wordprocessingInk" xmlns:wne="http://schemas.microsoft.com/office/word/2006/wordml" xmlns:wps="http://schemas.microsoft.com/office/word/2010/wordprocessingShape" mc:Ignorable="w14 wp14">
+  <w:abstractNum w:abstractNumId="0">
     <w:nsid w:val="24790014"/>
     <w:multiLevelType w:val="hybridMultilevel"/>
     <w:tmpl w:val="7F60F0BE"/>
@@ -12306,7 +12998,7 @@
       </w:rPr>
     </w:lvl>
   </w:abstractNum>
-  <w:abstractNum w:abstractNumId="1" w15:restartNumberingAfterBreak="0">
+  <w:abstractNum w:abstractNumId="1">
     <w:nsid w:val="3EAF7AD2"/>
     <w:multiLevelType w:val="hybridMultilevel"/>
     <w:tmpl w:val="82A8E7C6"/>
@@ -12395,7 +13087,7 @@
       </w:pPr>
     </w:lvl>
   </w:abstractNum>
-  <w:abstractNum w:abstractNumId="2" w15:restartNumberingAfterBreak="0">
+  <w:abstractNum w:abstractNumId="2">
     <w:nsid w:val="545344F4"/>
     <w:multiLevelType w:val="multilevel"/>
     <w:tmpl w:val="2AF8BEBC"/>
@@ -12544,7 +13236,7 @@
       </w:rPr>
     </w:lvl>
   </w:abstractNum>
-  <w:abstractNum w:abstractNumId="3" w15:restartNumberingAfterBreak="0">
+  <w:abstractNum w:abstractNumId="3">
     <w:nsid w:val="5F4C3A12"/>
     <w:multiLevelType w:val="hybridMultilevel"/>
     <w:tmpl w:val="E71E2F26"/>
@@ -12672,7 +13364,7 @@
 </file>
 
 <file path=word/styles.xml><?xml version="1.0" encoding="utf-8"?>
-<w:styles xmlns:mc="http://schemas.openxmlformats.org/markup-compatibility/2006" xmlns:r="http://schemas.openxmlformats.org/officeDocument/2006/relationships" xmlns:w="http://schemas.openxmlformats.org/wordprocessingml/2006/main" xmlns:w14="http://schemas.microsoft.com/office/word/2010/wordml" xmlns:w15="http://schemas.microsoft.com/office/word/2012/wordml" xmlns:w16se="http://schemas.microsoft.com/office/word/2015/wordml/symex" mc:Ignorable="w14 w15 w16se">
+<w:styles xmlns:mc="http://schemas.openxmlformats.org/markup-compatibility/2006" xmlns:r="http://schemas.openxmlformats.org/officeDocument/2006/relationships" xmlns:w="http://schemas.openxmlformats.org/wordprocessingml/2006/main" xmlns:w14="http://schemas.microsoft.com/office/word/2010/wordml" mc:Ignorable="w14">
   <w:docDefaults>
     <w:rPrDefault>
       <w:rPr>
@@ -12688,378 +13380,145 @@
       </w:pPr>
     </w:pPrDefault>
   </w:docDefaults>
-  <w:latentStyles w:defLockedState="0" w:defUIPriority="99" w:defSemiHidden="0" w:defUnhideWhenUsed="0" w:defQFormat="0" w:count="371">
-    <w:lsdException w:name="Normal" w:uiPriority="0" w:qFormat="1"/>
-    <w:lsdException w:name="heading 1" w:uiPriority="9" w:qFormat="1"/>
-    <w:lsdException w:name="heading 2" w:semiHidden="1" w:uiPriority="9" w:unhideWhenUsed="1" w:qFormat="1"/>
-    <w:lsdException w:name="heading 3" w:semiHidden="1" w:uiPriority="9" w:unhideWhenUsed="1" w:qFormat="1"/>
-    <w:lsdException w:name="heading 4" w:semiHidden="1" w:uiPriority="9" w:unhideWhenUsed="1" w:qFormat="1"/>
-    <w:lsdException w:name="heading 5" w:semiHidden="1" w:uiPriority="9" w:unhideWhenUsed="1" w:qFormat="1"/>
-    <w:lsdException w:name="heading 6" w:semiHidden="1" w:uiPriority="9" w:unhideWhenUsed="1" w:qFormat="1"/>
-    <w:lsdException w:name="heading 7" w:semiHidden="1" w:uiPriority="9" w:unhideWhenUsed="1" w:qFormat="1"/>
-    <w:lsdException w:name="heading 8" w:semiHidden="1" w:uiPriority="9" w:unhideWhenUsed="1" w:qFormat="1"/>
-    <w:lsdException w:name="heading 9" w:semiHidden="1" w:uiPriority="9" w:unhideWhenUsed="1" w:qFormat="1"/>
-    <w:lsdException w:name="index 1" w:semiHidden="1" w:unhideWhenUsed="1"/>
-    <w:lsdException w:name="index 2" w:semiHidden="1" w:unhideWhenUsed="1"/>
-    <w:lsdException w:name="index 3" w:semiHidden="1" w:unhideWhenUsed="1"/>
-    <w:lsdException w:name="index 4" w:semiHidden="1" w:unhideWhenUsed="1"/>
-    <w:lsdException w:name="index 5" w:semiHidden="1" w:unhideWhenUsed="1"/>
-    <w:lsdException w:name="index 6" w:semiHidden="1" w:unhideWhenUsed="1"/>
-    <w:lsdException w:name="index 7" w:semiHidden="1" w:unhideWhenUsed="1"/>
-    <w:lsdException w:name="index 8" w:semiHidden="1" w:unhideWhenUsed="1"/>
-    <w:lsdException w:name="index 9" w:semiHidden="1" w:unhideWhenUsed="1"/>
-    <w:lsdException w:name="toc 1" w:semiHidden="1" w:uiPriority="39" w:unhideWhenUsed="1"/>
-    <w:lsdException w:name="toc 2" w:semiHidden="1" w:uiPriority="39" w:unhideWhenUsed="1"/>
-    <w:lsdException w:name="toc 3" w:semiHidden="1" w:uiPriority="39" w:unhideWhenUsed="1"/>
-    <w:lsdException w:name="toc 4" w:semiHidden="1" w:uiPriority="39" w:unhideWhenUsed="1"/>
-    <w:lsdException w:name="toc 5" w:semiHidden="1" w:uiPriority="39" w:unhideWhenUsed="1"/>
-    <w:lsdException w:name="toc 6" w:semiHidden="1" w:uiPriority="39" w:unhideWhenUsed="1"/>
-    <w:lsdException w:name="toc 7" w:semiHidden="1" w:uiPriority="39" w:unhideWhenUsed="1"/>
-    <w:lsdException w:name="toc 8" w:semiHidden="1" w:uiPriority="39" w:unhideWhenUsed="1"/>
-    <w:lsdException w:name="toc 9" w:semiHidden="1" w:uiPriority="39" w:unhideWhenUsed="1"/>
-    <w:lsdException w:name="Normal Indent" w:semiHidden="1" w:unhideWhenUsed="1"/>
-    <w:lsdException w:name="footnote text" w:semiHidden="1" w:unhideWhenUsed="1"/>
-    <w:lsdException w:name="annotation text" w:semiHidden="1" w:unhideWhenUsed="1"/>
-    <w:lsdException w:name="header" w:semiHidden="1" w:unhideWhenUsed="1"/>
-    <w:lsdException w:name="footer" w:semiHidden="1" w:unhideWhenUsed="1"/>
-    <w:lsdException w:name="index heading" w:semiHidden="1" w:unhideWhenUsed="1"/>
-    <w:lsdException w:name="caption" w:semiHidden="1" w:uiPriority="35" w:unhideWhenUsed="1" w:qFormat="1"/>
-    <w:lsdException w:name="table of figures" w:semiHidden="1" w:unhideWhenUsed="1"/>
-    <w:lsdException w:name="envelope address" w:semiHidden="1" w:unhideWhenUsed="1"/>
-    <w:lsdException w:name="envelope return" w:semiHidden="1" w:unhideWhenUsed="1"/>
-    <w:lsdException w:name="footnote reference" w:semiHidden="1" w:unhideWhenUsed="1" w:qFormat="1"/>
-    <w:lsdException w:name="annotation reference" w:semiHidden="1" w:unhideWhenUsed="1"/>
-    <w:lsdException w:name="line number" w:semiHidden="1" w:unhideWhenUsed="1"/>
-    <w:lsdException w:name="page number" w:semiHidden="1" w:unhideWhenUsed="1"/>
-    <w:lsdException w:name="endnote reference" w:semiHidden="1" w:unhideWhenUsed="1"/>
-    <w:lsdException w:name="endnote text" w:semiHidden="1" w:unhideWhenUsed="1"/>
-    <w:lsdException w:name="table of authorities" w:semiHidden="1" w:unhideWhenUsed="1"/>
-    <w:lsdException w:name="macro" w:semiHidden="1" w:unhideWhenUsed="1"/>
-    <w:lsdException w:name="toa heading" w:semiHidden="1" w:unhideWhenUsed="1"/>
-    <w:lsdException w:name="List" w:semiHidden="1" w:unhideWhenUsed="1"/>
-    <w:lsdException w:name="List Bullet" w:semiHidden="1" w:unhideWhenUsed="1"/>
-    <w:lsdException w:name="List Number" w:semiHidden="1" w:unhideWhenUsed="1"/>
-    <w:lsdException w:name="List 2" w:semiHidden="1" w:unhideWhenUsed="1"/>
-    <w:lsdException w:name="List 3" w:semiHidden="1" w:unhideWhenUsed="1"/>
-    <w:lsdException w:name="List 4" w:semiHidden="1" w:unhideWhenUsed="1"/>
-    <w:lsdException w:name="List 5" w:semiHidden="1" w:unhideWhenUsed="1"/>
-    <w:lsdException w:name="List Bullet 2" w:semiHidden="1" w:unhideWhenUsed="1"/>
-    <w:lsdException w:name="List Bullet 3" w:semiHidden="1" w:unhideWhenUsed="1"/>
-    <w:lsdException w:name="List Bullet 4" w:semiHidden="1" w:unhideWhenUsed="1"/>
-    <w:lsdException w:name="List Bullet 5" w:semiHidden="1" w:unhideWhenUsed="1"/>
-    <w:lsdException w:name="List Number 2" w:semiHidden="1" w:unhideWhenUsed="1"/>
-    <w:lsdException w:name="List Number 3" w:semiHidden="1" w:unhideWhenUsed="1"/>
-    <w:lsdException w:name="List Number 4" w:semiHidden="1" w:unhideWhenUsed="1"/>
-    <w:lsdException w:name="List Number 5" w:semiHidden="1" w:unhideWhenUsed="1"/>
-    <w:lsdException w:name="Title" w:uiPriority="10" w:qFormat="1"/>
-    <w:lsdException w:name="Closing" w:semiHidden="1" w:unhideWhenUsed="1"/>
-    <w:lsdException w:name="Signature" w:semiHidden="1" w:unhideWhenUsed="1"/>
-    <w:lsdException w:name="Default Paragraph Font" w:semiHidden="1" w:uiPriority="1" w:unhideWhenUsed="1"/>
-    <w:lsdException w:name="Body Text" w:semiHidden="1" w:unhideWhenUsed="1"/>
-    <w:lsdException w:name="Body Text Indent" w:semiHidden="1" w:unhideWhenUsed="1"/>
-    <w:lsdException w:name="List Continue" w:semiHidden="1" w:unhideWhenUsed="1"/>
-    <w:lsdException w:name="List Continue 2" w:semiHidden="1" w:unhideWhenUsed="1"/>
-    <w:lsdException w:name="List Continue 3" w:semiHidden="1" w:unhideWhenUsed="1"/>
-    <w:lsdException w:name="List Continue 4" w:semiHidden="1" w:unhideWhenUsed="1"/>
-    <w:lsdException w:name="List Continue 5" w:semiHidden="1" w:unhideWhenUsed="1"/>
-    <w:lsdException w:name="Message Header" w:semiHidden="1" w:unhideWhenUsed="1"/>
-    <w:lsdException w:name="Subtitle" w:uiPriority="11" w:qFormat="1"/>
-    <w:lsdException w:name="Salutation" w:semiHidden="1" w:unhideWhenUsed="1"/>
-    <w:lsdException w:name="Date" w:semiHidden="1" w:unhideWhenUsed="1"/>
-    <w:lsdException w:name="Body Text First Indent" w:semiHidden="1" w:unhideWhenUsed="1"/>
-    <w:lsdException w:name="Body Text First Indent 2" w:semiHidden="1" w:unhideWhenUsed="1"/>
-    <w:lsdException w:name="Note Heading" w:semiHidden="1" w:unhideWhenUsed="1"/>
-    <w:lsdException w:name="Body Text 2" w:semiHidden="1" w:unhideWhenUsed="1"/>
-    <w:lsdException w:name="Body Text 3" w:semiHidden="1" w:unhideWhenUsed="1"/>
-    <w:lsdException w:name="Body Text Indent 2" w:semiHidden="1" w:unhideWhenUsed="1"/>
-    <w:lsdException w:name="Body Text Indent 3" w:semiHidden="1" w:unhideWhenUsed="1"/>
-    <w:lsdException w:name="Block Text" w:semiHidden="1" w:unhideWhenUsed="1"/>
-    <w:lsdException w:name="Hyperlink" w:semiHidden="1" w:unhideWhenUsed="1"/>
-    <w:lsdException w:name="FollowedHyperlink" w:semiHidden="1" w:unhideWhenUsed="1"/>
-    <w:lsdException w:name="Strong" w:uiPriority="22" w:qFormat="1"/>
-    <w:lsdException w:name="Emphasis" w:uiPriority="20" w:qFormat="1"/>
-    <w:lsdException w:name="Document Map" w:semiHidden="1" w:unhideWhenUsed="1"/>
-    <w:lsdException w:name="Plain Text" w:semiHidden="1" w:unhideWhenUsed="1"/>
-    <w:lsdException w:name="E-mail Signature" w:semiHidden="1" w:unhideWhenUsed="1"/>
-    <w:lsdException w:name="HTML Top of Form" w:semiHidden="1" w:unhideWhenUsed="1"/>
-    <w:lsdException w:name="HTML Bottom of Form" w:semiHidden="1" w:unhideWhenUsed="1"/>
-    <w:lsdException w:name="Normal (Web)" w:semiHidden="1" w:unhideWhenUsed="1"/>
-    <w:lsdException w:name="HTML Acronym" w:semiHidden="1" w:unhideWhenUsed="1"/>
-    <w:lsdException w:name="HTML Address" w:semiHidden="1" w:unhideWhenUsed="1"/>
-    <w:lsdException w:name="HTML Cite" w:semiHidden="1" w:unhideWhenUsed="1"/>
-    <w:lsdException w:name="HTML Code" w:semiHidden="1" w:unhideWhenUsed="1"/>
-    <w:lsdException w:name="HTML Definition" w:semiHidden="1" w:unhideWhenUsed="1"/>
-    <w:lsdException w:name="HTML Keyboard" w:semiHidden="1" w:unhideWhenUsed="1"/>
-    <w:lsdException w:name="HTML Preformatted" w:semiHidden="1" w:unhideWhenUsed="1"/>
-    <w:lsdException w:name="HTML Sample" w:semiHidden="1" w:unhideWhenUsed="1"/>
-    <w:lsdException w:name="HTML Typewriter" w:semiHidden="1" w:unhideWhenUsed="1"/>
-    <w:lsdException w:name="HTML Variable" w:semiHidden="1" w:unhideWhenUsed="1"/>
-    <w:lsdException w:name="Normal Table" w:semiHidden="1" w:unhideWhenUsed="1"/>
-    <w:lsdException w:name="annotation subject" w:semiHidden="1" w:unhideWhenUsed="1"/>
-    <w:lsdException w:name="No List" w:semiHidden="1" w:unhideWhenUsed="1"/>
-    <w:lsdException w:name="Outline List 1" w:semiHidden="1" w:unhideWhenUsed="1"/>
-    <w:lsdException w:name="Outline List 2" w:semiHidden="1" w:unhideWhenUsed="1"/>
-    <w:lsdException w:name="Outline List 3" w:semiHidden="1" w:unhideWhenUsed="1"/>
-    <w:lsdException w:name="Table Simple 1" w:semiHidden="1" w:unhideWhenUsed="1"/>
-    <w:lsdException w:name="Table Simple 2" w:semiHidden="1" w:unhideWhenUsed="1"/>
-    <w:lsdException w:name="Table Simple 3" w:semiHidden="1" w:unhideWhenUsed="1"/>
-    <w:lsdException w:name="Table Classic 1" w:semiHidden="1" w:unhideWhenUsed="1"/>
-    <w:lsdException w:name="Table Classic 2" w:semiHidden="1" w:unhideWhenUsed="1"/>
-    <w:lsdException w:name="Table Classic 3" w:semiHidden="1" w:unhideWhenUsed="1"/>
-    <w:lsdException w:name="Table Classic 4" w:semiHidden="1" w:unhideWhenUsed="1"/>
-    <w:lsdException w:name="Table Colorful 1" w:semiHidden="1" w:unhideWhenUsed="1"/>
-    <w:lsdException w:name="Table Colorful 2" w:semiHidden="1" w:unhideWhenUsed="1"/>
-    <w:lsdException w:name="Table Colorful 3" w:semiHidden="1" w:unhideWhenUsed="1"/>
-    <w:lsdException w:name="Table Columns 1" w:semiHidden="1" w:unhideWhenUsed="1"/>
-    <w:lsdException w:name="Table Columns 2" w:semiHidden="1" w:unhideWhenUsed="1"/>
-    <w:lsdException w:name="Table Columns 3" w:semiHidden="1" w:unhideWhenUsed="1"/>
-    <w:lsdException w:name="Table Columns 4" w:semiHidden="1" w:unhideWhenUsed="1"/>
-    <w:lsdException w:name="Table Columns 5" w:semiHidden="1" w:unhideWhenUsed="1"/>
-    <w:lsdException w:name="Table Grid 1" w:semiHidden="1" w:unhideWhenUsed="1"/>
-    <w:lsdException w:name="Table Grid 2" w:semiHidden="1" w:unhideWhenUsed="1"/>
-    <w:lsdException w:name="Table Grid 3" w:semiHidden="1" w:unhideWhenUsed="1"/>
-    <w:lsdException w:name="Table Grid 4" w:semiHidden="1" w:unhideWhenUsed="1"/>
-    <w:lsdException w:name="Table Grid 5" w:semiHidden="1" w:unhideWhenUsed="1"/>
-    <w:lsdException w:name="Table Grid 6" w:semiHidden="1" w:unhideWhenUsed="1"/>
-    <w:lsdException w:name="Table Grid 7" w:semiHidden="1" w:unhideWhenUsed="1"/>
-    <w:lsdException w:name="Table Grid 8" w:semiHidden="1" w:unhideWhenUsed="1"/>
-    <w:lsdException w:name="Table List 1" w:semiHidden="1" w:unhideWhenUsed="1"/>
-    <w:lsdException w:name="Table List 2" w:semiHidden="1" w:unhideWhenUsed="1"/>
-    <w:lsdException w:name="Table List 3" w:semiHidden="1" w:unhideWhenUsed="1"/>
-    <w:lsdException w:name="Table List 4" w:semiHidden="1" w:unhideWhenUsed="1"/>
-    <w:lsdException w:name="Table List 5" w:semiHidden="1" w:unhideWhenUsed="1"/>
-    <w:lsdException w:name="Table List 6" w:semiHidden="1" w:unhideWhenUsed="1"/>
-    <w:lsdException w:name="Table List 7" w:semiHidden="1" w:unhideWhenUsed="1"/>
-    <w:lsdException w:name="Table List 8" w:semiHidden="1" w:unhideWhenUsed="1"/>
-    <w:lsdException w:name="Table 3D effects 1" w:semiHidden="1" w:unhideWhenUsed="1"/>
-    <w:lsdException w:name="Table 3D effects 2" w:semiHidden="1" w:unhideWhenUsed="1"/>
-    <w:lsdException w:name="Table 3D effects 3" w:semiHidden="1" w:unhideWhenUsed="1"/>
-    <w:lsdException w:name="Table Contemporary" w:semiHidden="1" w:unhideWhenUsed="1"/>
-    <w:lsdException w:name="Table Elegant" w:semiHidden="1" w:unhideWhenUsed="1"/>
-    <w:lsdException w:name="Table Professional" w:semiHidden="1" w:unhideWhenUsed="1"/>
-    <w:lsdException w:name="Table Subtle 1" w:semiHidden="1" w:unhideWhenUsed="1"/>
-    <w:lsdException w:name="Table Subtle 2" w:semiHidden="1" w:unhideWhenUsed="1"/>
-    <w:lsdException w:name="Table Web 1" w:semiHidden="1" w:unhideWhenUsed="1"/>
-    <w:lsdException w:name="Table Web 2" w:semiHidden="1" w:unhideWhenUsed="1"/>
-    <w:lsdException w:name="Table Web 3" w:semiHidden="1" w:unhideWhenUsed="1"/>
-    <w:lsdException w:name="Balloon Text" w:semiHidden="1" w:unhideWhenUsed="1"/>
-    <w:lsdException w:name="Table Grid" w:uiPriority="59"/>
-    <w:lsdException w:name="Table Theme" w:semiHidden="1" w:unhideWhenUsed="1"/>
-    <w:lsdException w:name="Placeholder Text" w:semiHidden="1"/>
-    <w:lsdException w:name="No Spacing" w:uiPriority="1" w:qFormat="1"/>
-    <w:lsdException w:name="Light Shading" w:uiPriority="60"/>
-    <w:lsdException w:name="Light List" w:uiPriority="61"/>
-    <w:lsdException w:name="Light Grid" w:uiPriority="62"/>
-    <w:lsdException w:name="Medium Shading 1" w:uiPriority="63"/>
-    <w:lsdException w:name="Medium Shading 2" w:uiPriority="64"/>
-    <w:lsdException w:name="Medium List 1" w:uiPriority="65"/>
-    <w:lsdException w:name="Medium List 2" w:uiPriority="66"/>
-    <w:lsdException w:name="Medium Grid 1" w:uiPriority="67"/>
-    <w:lsdException w:name="Medium Grid 2" w:uiPriority="68"/>
-    <w:lsdException w:name="Medium Grid 3" w:uiPriority="69"/>
-    <w:lsdException w:name="Dark List" w:uiPriority="70"/>
-    <w:lsdException w:name="Colorful Shading" w:uiPriority="71"/>
-    <w:lsdException w:name="Colorful List" w:uiPriority="72"/>
-    <w:lsdException w:name="Colorful Grid" w:uiPriority="73"/>
-    <w:lsdException w:name="Light Shading Accent 1" w:uiPriority="60"/>
-    <w:lsdException w:name="Light List Accent 1" w:uiPriority="61"/>
-    <w:lsdException w:name="Light Grid Accent 1" w:uiPriority="62"/>
-    <w:lsdException w:name="Medium Shading 1 Accent 1" w:uiPriority="63"/>
-    <w:lsdException w:name="Medium Shading 2 Accent 1" w:uiPriority="64"/>
-    <w:lsdException w:name="Medium List 1 Accent 1" w:uiPriority="65"/>
-    <w:lsdException w:name="Revision" w:semiHidden="1"/>
-    <w:lsdException w:name="List Paragraph" w:uiPriority="34" w:qFormat="1"/>
-    <w:lsdException w:name="Quote" w:uiPriority="29" w:qFormat="1"/>
-    <w:lsdException w:name="Intense Quote" w:uiPriority="30" w:qFormat="1"/>
-    <w:lsdException w:name="Medium List 2 Accent 1" w:uiPriority="66"/>
-    <w:lsdException w:name="Medium Grid 1 Accent 1" w:uiPriority="67"/>
-    <w:lsdException w:name="Medium Grid 2 Accent 1" w:uiPriority="68"/>
-    <w:lsdException w:name="Medium Grid 3 Accent 1" w:uiPriority="69"/>
-    <w:lsdException w:name="Dark List Accent 1" w:uiPriority="70"/>
-    <w:lsdException w:name="Colorful Shading Accent 1" w:uiPriority="71"/>
-    <w:lsdException w:name="Colorful List Accent 1" w:uiPriority="72"/>
-    <w:lsdException w:name="Colorful Grid Accent 1" w:uiPriority="73"/>
-    <w:lsdException w:name="Light Shading Accent 2" w:uiPriority="60"/>
-    <w:lsdException w:name="Light List Accent 2" w:uiPriority="61"/>
-    <w:lsdException w:name="Light Grid Accent 2" w:uiPriority="62"/>
-    <w:lsdException w:name="Medium Shading 1 Accent 2" w:uiPriority="63"/>
-    <w:lsdException w:name="Medium Shading 2 Accent 2" w:uiPriority="64"/>
-    <w:lsdException w:name="Medium List 1 Accent 2" w:uiPriority="65"/>
-    <w:lsdException w:name="Medium List 2 Accent 2" w:uiPriority="66"/>
-    <w:lsdException w:name="Medium Grid 1 Accent 2" w:uiPriority="67"/>
-    <w:lsdException w:name="Medium Grid 2 Accent 2" w:uiPriority="68"/>
-    <w:lsdException w:name="Medium Grid 3 Accent 2" w:uiPriority="69"/>
-    <w:lsdException w:name="Dark List Accent 2" w:uiPriority="70"/>
-    <w:lsdException w:name="Colorful Shading Accent 2" w:uiPriority="71"/>
-    <w:lsdException w:name="Colorful List Accent 2" w:uiPriority="72"/>
-    <w:lsdException w:name="Colorful Grid Accent 2" w:uiPriority="73"/>
-    <w:lsdException w:name="Light Shading Accent 3" w:uiPriority="60"/>
-    <w:lsdException w:name="Light List Accent 3" w:uiPriority="61"/>
-    <w:lsdException w:name="Light Grid Accent 3" w:uiPriority="62"/>
-    <w:lsdException w:name="Medium Shading 1 Accent 3" w:uiPriority="63"/>
-    <w:lsdException w:name="Medium Shading 2 Accent 3" w:uiPriority="64"/>
-    <w:lsdException w:name="Medium List 1 Accent 3" w:uiPriority="65"/>
-    <w:lsdException w:name="Medium List 2 Accent 3" w:uiPriority="66"/>
-    <w:lsdException w:name="Medium Grid 1 Accent 3" w:uiPriority="67"/>
-    <w:lsdException w:name="Medium Grid 2 Accent 3" w:uiPriority="68"/>
-    <w:lsdException w:name="Medium Grid 3 Accent 3" w:uiPriority="69"/>
-    <w:lsdException w:name="Dark List Accent 3" w:uiPriority="70"/>
-    <w:lsdException w:name="Colorful Shading Accent 3" w:uiPriority="71"/>
-    <w:lsdException w:name="Colorful List Accent 3" w:uiPriority="72"/>
-    <w:lsdException w:name="Colorful Grid Accent 3" w:uiPriority="73"/>
-    <w:lsdException w:name="Light Shading Accent 4" w:uiPriority="60"/>
-    <w:lsdException w:name="Light List Accent 4" w:uiPriority="61"/>
-    <w:lsdException w:name="Light Grid Accent 4" w:uiPriority="62"/>
-    <w:lsdException w:name="Medium Shading 1 Accent 4" w:uiPriority="63"/>
-    <w:lsdException w:name="Medium Shading 2 Accent 4" w:uiPriority="64"/>
-    <w:lsdException w:name="Medium List 1 Accent 4" w:uiPriority="65"/>
-    <w:lsdException w:name="Medium List 2 Accent 4" w:uiPriority="66"/>
-    <w:lsdException w:name="Medium Grid 1 Accent 4" w:uiPriority="67"/>
-    <w:lsdException w:name="Medium Grid 2 Accent 4" w:uiPriority="68"/>
-    <w:lsdException w:name="Medium Grid 3 Accent 4" w:uiPriority="69"/>
-    <w:lsdException w:name="Dark List Accent 4" w:uiPriority="70"/>
-    <w:lsdException w:name="Colorful Shading Accent 4" w:uiPriority="71"/>
-    <w:lsdException w:name="Colorful List Accent 4" w:uiPriority="72"/>
-    <w:lsdException w:name="Colorful Grid Accent 4" w:uiPriority="73"/>
-    <w:lsdException w:name="Light Shading Accent 5" w:uiPriority="60"/>
-    <w:lsdException w:name="Light List Accent 5" w:uiPriority="61"/>
-    <w:lsdException w:name="Light Grid Accent 5" w:uiPriority="62"/>
-    <w:lsdException w:name="Medium Shading 1 Accent 5" w:uiPriority="63"/>
-    <w:lsdException w:name="Medium Shading 2 Accent 5" w:uiPriority="64"/>
-    <w:lsdException w:name="Medium List 1 Accent 5" w:uiPriority="65"/>
-    <w:lsdException w:name="Medium List 2 Accent 5" w:uiPriority="66"/>
-    <w:lsdException w:name="Medium Grid 1 Accent 5" w:uiPriority="67"/>
-    <w:lsdException w:name="Medium Grid 2 Accent 5" w:uiPriority="68"/>
-    <w:lsdException w:name="Medium Grid 3 Accent 5" w:uiPriority="69"/>
-    <w:lsdException w:name="Dark List Accent 5" w:uiPriority="70"/>
-    <w:lsdException w:name="Colorful Shading Accent 5" w:uiPriority="71"/>
-    <w:lsdException w:name="Colorful List Accent 5" w:uiPriority="72"/>
-    <w:lsdException w:name="Colorful Grid Accent 5" w:uiPriority="73"/>
-    <w:lsdException w:name="Light Shading Accent 6" w:uiPriority="60"/>
-    <w:lsdException w:name="Light List Accent 6" w:uiPriority="61"/>
-    <w:lsdException w:name="Light Grid Accent 6" w:uiPriority="62"/>
-    <w:lsdException w:name="Medium Shading 1 Accent 6" w:uiPriority="63"/>
-    <w:lsdException w:name="Medium Shading 2 Accent 6" w:uiPriority="64"/>
-    <w:lsdException w:name="Medium List 1 Accent 6" w:uiPriority="65"/>
-    <w:lsdException w:name="Medium List 2 Accent 6" w:uiPriority="66"/>
-    <w:lsdException w:name="Medium Grid 1 Accent 6" w:uiPriority="67"/>
-    <w:lsdException w:name="Medium Grid 2 Accent 6" w:uiPriority="68"/>
-    <w:lsdException w:name="Medium Grid 3 Accent 6" w:uiPriority="69"/>
-    <w:lsdException w:name="Dark List Accent 6" w:uiPriority="70"/>
-    <w:lsdException w:name="Colorful Shading Accent 6" w:uiPriority="71"/>
-    <w:lsdException w:name="Colorful List Accent 6" w:uiPriority="72"/>
-    <w:lsdException w:name="Colorful Grid Accent 6" w:uiPriority="73"/>
-    <w:lsdException w:name="Subtle Emphasis" w:uiPriority="19" w:qFormat="1"/>
-    <w:lsdException w:name="Intense Emphasis" w:uiPriority="21" w:qFormat="1"/>
-    <w:lsdException w:name="Subtle Reference" w:uiPriority="31" w:qFormat="1"/>
-    <w:lsdException w:name="Intense Reference" w:uiPriority="32" w:qFormat="1"/>
-    <w:lsdException w:name="Book Title" w:uiPriority="33" w:qFormat="1"/>
-    <w:lsdException w:name="Bibliography" w:semiHidden="1" w:uiPriority="37" w:unhideWhenUsed="1"/>
-    <w:lsdException w:name="TOC Heading" w:semiHidden="1" w:uiPriority="39" w:unhideWhenUsed="1" w:qFormat="1"/>
-    <w:lsdException w:name="Plain Table 1" w:uiPriority="41"/>
-    <w:lsdException w:name="Plain Table 2" w:uiPriority="42"/>
-    <w:lsdException w:name="Plain Table 3" w:uiPriority="43"/>
-    <w:lsdException w:name="Plain Table 4" w:uiPriority="44"/>
-    <w:lsdException w:name="Plain Table 5" w:uiPriority="45"/>
-    <w:lsdException w:name="Grid Table Light" w:uiPriority="40"/>
-    <w:lsdException w:name="Grid Table 1 Light" w:uiPriority="46"/>
-    <w:lsdException w:name="Grid Table 2" w:uiPriority="47"/>
-    <w:lsdException w:name="Grid Table 3" w:uiPriority="48"/>
-    <w:lsdException w:name="Grid Table 4" w:uiPriority="49"/>
-    <w:lsdException w:name="Grid Table 5 Dark" w:uiPriority="50"/>
-    <w:lsdException w:name="Grid Table 6 Colorful" w:uiPriority="51"/>
-    <w:lsdException w:name="Grid Table 7 Colorful" w:uiPriority="52"/>
-    <w:lsdException w:name="Grid Table 1 Light Accent 1" w:uiPriority="46"/>
-    <w:lsdException w:name="Grid Table 2 Accent 1" w:uiPriority="47"/>
-    <w:lsdException w:name="Grid Table 3 Accent 1" w:uiPriority="48"/>
-    <w:lsdException w:name="Grid Table 4 Accent 1" w:uiPriority="49"/>
-    <w:lsdException w:name="Grid Table 5 Dark Accent 1" w:uiPriority="50"/>
-    <w:lsdException w:name="Grid Table 6 Colorful Accent 1" w:uiPriority="51"/>
-    <w:lsdException w:name="Grid Table 7 Colorful Accent 1" w:uiPriority="52"/>
-    <w:lsdException w:name="Grid Table 1 Light Accent 2" w:uiPriority="46"/>
-    <w:lsdException w:name="Grid Table 2 Accent 2" w:uiPriority="47"/>
-    <w:lsdException w:name="Grid Table 3 Accent 2" w:uiPriority="48"/>
-    <w:lsdException w:name="Grid Table 4 Accent 2" w:uiPriority="49"/>
-    <w:lsdException w:name="Grid Table 5 Dark Accent 2" w:uiPriority="50"/>
-    <w:lsdException w:name="Grid Table 6 Colorful Accent 2" w:uiPriority="51"/>
-    <w:lsdException w:name="Grid Table 7 Colorful Accent 2" w:uiPriority="52"/>
-    <w:lsdException w:name="Grid Table 1 Light Accent 3" w:uiPriority="46"/>
-    <w:lsdException w:name="Grid Table 2 Accent 3" w:uiPriority="47"/>
-    <w:lsdException w:name="Grid Table 3 Accent 3" w:uiPriority="48"/>
-    <w:lsdException w:name="Grid Table 4 Accent 3" w:uiPriority="49"/>
-    <w:lsdException w:name="Grid Table 5 Dark Accent 3" w:uiPriority="50"/>
-    <w:lsdException w:name="Grid Table 6 Colorful Accent 3" w:uiPriority="51"/>
-    <w:lsdException w:name="Grid Table 7 Colorful Accent 3" w:uiPriority="52"/>
-    <w:lsdException w:name="Grid Table 1 Light Accent 4" w:uiPriority="46"/>
-    <w:lsdException w:name="Grid Table 2 Accent 4" w:uiPriority="47"/>
-    <w:lsdException w:name="Grid Table 3 Accent 4" w:uiPriority="48"/>
-    <w:lsdException w:name="Grid Table 4 Accent 4" w:uiPriority="49"/>
-    <w:lsdException w:name="Grid Table 5 Dark Accent 4" w:uiPriority="50"/>
-    <w:lsdException w:name="Grid Table 6 Colorful Accent 4" w:uiPriority="51"/>
-    <w:lsdException w:name="Grid Table 7 Colorful Accent 4" w:uiPriority="52"/>
-    <w:lsdException w:name="Grid Table 1 Light Accent 5" w:uiPriority="46"/>
-    <w:lsdException w:name="Grid Table 2 Accent 5" w:uiPriority="47"/>
-    <w:lsdException w:name="Grid Table 3 Accent 5" w:uiPriority="48"/>
-    <w:lsdException w:name="Grid Table 4 Accent 5" w:uiPriority="49"/>
-    <w:lsdException w:name="Grid Table 5 Dark Accent 5" w:uiPriority="50"/>
-    <w:lsdException w:name="Grid Table 6 Colorful Accent 5" w:uiPriority="51"/>
-    <w:lsdException w:name="Grid Table 7 Colorful Accent 5" w:uiPriority="52"/>
-    <w:lsdException w:name="Grid Table 1 Light Accent 6" w:uiPriority="46"/>
-    <w:lsdException w:name="Grid Table 2 Accent 6" w:uiPriority="47"/>
-    <w:lsdException w:name="Grid Table 3 Accent 6" w:uiPriority="48"/>
-    <w:lsdException w:name="Grid Table 4 Accent 6" w:uiPriority="49"/>
-    <w:lsdException w:name="Grid Table 5 Dark Accent 6" w:uiPriority="50"/>
-    <w:lsdException w:name="Grid Table 6 Colorful Accent 6" w:uiPriority="51"/>
-    <w:lsdException w:name="Grid Table 7 Colorful Accent 6" w:uiPriority="52"/>
-    <w:lsdException w:name="List Table 1 Light" w:uiPriority="46"/>
-    <w:lsdException w:name="List Table 2" w:uiPriority="47"/>
-    <w:lsdException w:name="List Table 3" w:uiPriority="48"/>
-    <w:lsdException w:name="List Table 4" w:uiPriority="49"/>
-    <w:lsdException w:name="List Table 5 Dark" w:uiPriority="50"/>
-    <w:lsdException w:name="List Table 6 Colorful" w:uiPriority="51"/>
-    <w:lsdException w:name="List Table 7 Colorful" w:uiPriority="52"/>
-    <w:lsdException w:name="List Table 1 Light Accent 1" w:uiPriority="46"/>
-    <w:lsdException w:name="List Table 2 Accent 1" w:uiPriority="47"/>
-    <w:lsdException w:name="List Table 3 Accent 1" w:uiPriority="48"/>
-    <w:lsdException w:name="List Table 4 Accent 1" w:uiPriority="49"/>
-    <w:lsdException w:name="List Table 5 Dark Accent 1" w:uiPriority="50"/>
-    <w:lsdException w:name="List Table 6 Colorful Accent 1" w:uiPriority="51"/>
-    <w:lsdException w:name="List Table 7 Colorful Accent 1" w:uiPriority="52"/>
-    <w:lsdException w:name="List Table 1 Light Accent 2" w:uiPriority="46"/>
-    <w:lsdException w:name="List Table 2 Accent 2" w:uiPriority="47"/>
-    <w:lsdException w:name="List Table 3 Accent 2" w:uiPriority="48"/>
-    <w:lsdException w:name="List Table 4 Accent 2" w:uiPriority="49"/>
-    <w:lsdException w:name="List Table 5 Dark Accent 2" w:uiPriority="50"/>
-    <w:lsdException w:name="List Table 6 Colorful Accent 2" w:uiPriority="51"/>
-    <w:lsdException w:name="List Table 7 Colorful Accent 2" w:uiPriority="52"/>
-    <w:lsdException w:name="List Table 1 Light Accent 3" w:uiPriority="46"/>
-    <w:lsdException w:name="List Table 2 Accent 3" w:uiPriority="47"/>
-    <w:lsdException w:name="List Table 3 Accent 3" w:uiPriority="48"/>
-    <w:lsdException w:name="List Table 4 Accent 3" w:uiPriority="49"/>
-    <w:lsdException w:name="List Table 5 Dark Accent 3" w:uiPriority="50"/>
-    <w:lsdException w:name="List Table 6 Colorful Accent 3" w:uiPriority="51"/>
-    <w:lsdException w:name="List Table 7 Colorful Accent 3" w:uiPriority="52"/>
-    <w:lsdException w:name="List Table 1 Light Accent 4" w:uiPriority="46"/>
-    <w:lsdException w:name="List Table 2 Accent 4" w:uiPriority="47"/>
-    <w:lsdException w:name="List Table 3 Accent 4" w:uiPriority="48"/>
-    <w:lsdException w:name="List Table 4 Accent 4" w:uiPriority="49"/>
-    <w:lsdException w:name="List Table 5 Dark Accent 4" w:uiPriority="50"/>
-    <w:lsdException w:name="List Table 6 Colorful Accent 4" w:uiPriority="51"/>
-    <w:lsdException w:name="List Table 7 Colorful Accent 4" w:uiPriority="52"/>
-    <w:lsdException w:name="List Table 1 Light Accent 5" w:uiPriority="46"/>
-    <w:lsdException w:name="List Table 2 Accent 5" w:uiPriority="47"/>
-    <w:lsdException w:name="List Table 3 Accent 5" w:uiPriority="48"/>
-    <w:lsdException w:name="List Table 4 Accent 5" w:uiPriority="49"/>
-    <w:lsdException w:name="List Table 5 Dark Accent 5" w:uiPriority="50"/>
-    <w:lsdException w:name="List Table 6 Colorful Accent 5" w:uiPriority="51"/>
-    <w:lsdException w:name="List Table 7 Colorful Accent 5" w:uiPriority="52"/>
-    <w:lsdException w:name="List Table 1 Light Accent 6" w:uiPriority="46"/>
-    <w:lsdException w:name="List Table 2 Accent 6" w:uiPriority="47"/>
-    <w:lsdException w:name="List Table 3 Accent 6" w:uiPriority="48"/>
-    <w:lsdException w:name="List Table 4 Accent 6" w:uiPriority="49"/>
-    <w:lsdException w:name="List Table 5 Dark Accent 6" w:uiPriority="50"/>
-    <w:lsdException w:name="List Table 6 Colorful Accent 6" w:uiPriority="51"/>
-    <w:lsdException w:name="List Table 7 Colorful Accent 6" w:uiPriority="52"/>
+  <w:latentStyles w:defLockedState="0" w:defUIPriority="99" w:defSemiHidden="1" w:defUnhideWhenUsed="1" w:defQFormat="0" w:count="267">
+    <w:lsdException w:name="Normal" w:semiHidden="0" w:uiPriority="0" w:unhideWhenUsed="0" w:qFormat="1"/>
+    <w:lsdException w:name="heading 1" w:semiHidden="0" w:uiPriority="9" w:unhideWhenUsed="0" w:qFormat="1"/>
+    <w:lsdException w:name="heading 2" w:uiPriority="9" w:qFormat="1"/>
+    <w:lsdException w:name="heading 3" w:uiPriority="9" w:qFormat="1"/>
+    <w:lsdException w:name="heading 4" w:uiPriority="9" w:qFormat="1"/>
+    <w:lsdException w:name="heading 5" w:uiPriority="9" w:qFormat="1"/>
+    <w:lsdException w:name="heading 6" w:uiPriority="9" w:qFormat="1"/>
+    <w:lsdException w:name="heading 7" w:uiPriority="9" w:qFormat="1"/>
+    <w:lsdException w:name="heading 8" w:uiPriority="9" w:qFormat="1"/>
+    <w:lsdException w:name="heading 9" w:uiPriority="9" w:qFormat="1"/>
+    <w:lsdException w:name="toc 1" w:uiPriority="39"/>
+    <w:lsdException w:name="toc 2" w:uiPriority="39"/>
+    <w:lsdException w:name="toc 3" w:uiPriority="39"/>
+    <w:lsdException w:name="toc 4" w:uiPriority="39"/>
+    <w:lsdException w:name="toc 5" w:uiPriority="39"/>
+    <w:lsdException w:name="toc 6" w:uiPriority="39"/>
+    <w:lsdException w:name="toc 7" w:uiPriority="39"/>
+    <w:lsdException w:name="toc 8" w:uiPriority="39"/>
+    <w:lsdException w:name="toc 9" w:uiPriority="39"/>
+    <w:lsdException w:name="caption" w:uiPriority="35" w:qFormat="1"/>
+    <w:lsdException w:name="footnote reference" w:qFormat="1"/>
+    <w:lsdException w:name="Title" w:semiHidden="0" w:uiPriority="10" w:unhideWhenUsed="0" w:qFormat="1"/>
+    <w:lsdException w:name="Default Paragraph Font" w:uiPriority="1"/>
+    <w:lsdException w:name="Subtitle" w:semiHidden="0" w:uiPriority="11" w:unhideWhenUsed="0" w:qFormat="1"/>
+    <w:lsdException w:name="Strong" w:semiHidden="0" w:uiPriority="22" w:unhideWhenUsed="0" w:qFormat="1"/>
+    <w:lsdException w:name="Emphasis" w:semiHidden="0" w:uiPriority="20" w:unhideWhenUsed="0" w:qFormat="1"/>
+    <w:lsdException w:name="Table Grid" w:semiHidden="0" w:uiPriority="59" w:unhideWhenUsed="0"/>
+    <w:lsdException w:name="Placeholder Text" w:unhideWhenUsed="0"/>
+    <w:lsdException w:name="No Spacing" w:semiHidden="0" w:uiPriority="1" w:unhideWhenUsed="0" w:qFormat="1"/>
+    <w:lsdException w:name="Light Shading" w:semiHidden="0" w:uiPriority="60" w:unhideWhenUsed="0"/>
+    <w:lsdException w:name="Light List" w:semiHidden="0" w:uiPriority="61" w:unhideWhenUsed="0"/>
+    <w:lsdException w:name="Light Grid" w:semiHidden="0" w:uiPriority="62" w:unhideWhenUsed="0"/>
+    <w:lsdException w:name="Medium Shading 1" w:semiHidden="0" w:uiPriority="63" w:unhideWhenUsed="0"/>
+    <w:lsdException w:name="Medium Shading 2" w:semiHidden="0" w:uiPriority="64" w:unhideWhenUsed="0"/>
+    <w:lsdException w:name="Medium List 1" w:semiHidden="0" w:uiPriority="65" w:unhideWhenUsed="0"/>
+    <w:lsdException w:name="Medium List 2" w:semiHidden="0" w:uiPriority="66" w:unhideWhenUsed="0"/>
+    <w:lsdException w:name="Medium Grid 1" w:semiHidden="0" w:uiPriority="67" w:unhideWhenUsed="0"/>
+    <w:lsdException w:name="Medium Grid 2" w:semiHidden="0" w:uiPriority="68" w:unhideWhenUsed="0"/>
+    <w:lsdException w:name="Medium Grid 3" w:semiHidden="0" w:uiPriority="69" w:unhideWhenUsed="0"/>
+    <w:lsdException w:name="Dark List" w:semiHidden="0" w:uiPriority="70" w:unhideWhenUsed="0"/>
+    <w:lsdException w:name="Colorful Shading" w:semiHidden="0" w:uiPriority="71" w:unhideWhenUsed="0"/>
+    <w:lsdException w:name="Colorful List" w:semiHidden="0" w:uiPriority="72" w:unhideWhenUsed="0"/>
+    <w:lsdException w:name="Colorful Grid" w:semiHidden="0" w:uiPriority="73" w:unhideWhenUsed="0"/>
+    <w:lsdException w:name="Light Shading Accent 1" w:semiHidden="0" w:uiPriority="60" w:unhideWhenUsed="0"/>
+    <w:lsdException w:name="Light List Accent 1" w:semiHidden="0" w:uiPriority="61" w:unhideWhenUsed="0"/>
+    <w:lsdException w:name="Light Grid Accent 1" w:semiHidden="0" w:uiPriority="62" w:unhideWhenUsed="0"/>
+    <w:lsdException w:name="Medium Shading 1 Accent 1" w:semiHidden="0" w:uiPriority="63" w:unhideWhenUsed="0"/>
+    <w:lsdException w:name="Medium Shading 2 Accent 1" w:semiHidden="0" w:uiPriority="64" w:unhideWhenUsed="0"/>
+    <w:lsdException w:name="Medium List 1 Accent 1" w:semiHidden="0" w:uiPriority="65" w:unhideWhenUsed="0"/>
+    <w:lsdException w:name="Revision" w:unhideWhenUsed="0"/>
+    <w:lsdException w:name="List Paragraph" w:semiHidden="0" w:uiPriority="34" w:unhideWhenUsed="0" w:qFormat="1"/>
+    <w:lsdException w:name="Quote" w:semiHidden="0" w:uiPriority="29" w:unhideWhenUsed="0" w:qFormat="1"/>
+    <w:lsdException w:name="Intense Quote" w:semiHidden="0" w:uiPriority="30" w:unhideWhenUsed="0" w:qFormat="1"/>
+    <w:lsdException w:name="Medium List 2 Accent 1" w:semiHidden="0" w:uiPriority="66" w:unhideWhenUsed="0"/>
+    <w:lsdException w:name="Medium Grid 1 Accent 1" w:semiHidden="0" w:uiPriority="67" w:unhideWhenUsed="0"/>
+    <w:lsdException w:name="Medium Grid 2 Accent 1" w:semiHidden="0" w:uiPriority="68" w:unhideWhenUsed="0"/>
+    <w:lsdException w:name="Medium Grid 3 Accent 1" w:semiHidden="0" w:uiPriority="69" w:unhideWhenUsed="0"/>
+    <w:lsdException w:name="Dark List Accent 1" w:semiHidden="0" w:uiPriority="70" w:unhideWhenUsed="0"/>
+    <w:lsdException w:name="Colorful Shading Accent 1" w:semiHidden="0" w:uiPriority="71" w:unhideWhenUsed="0"/>
+    <w:lsdException w:name="Colorful List Accent 1" w:semiHidden="0" w:uiPriority="72" w:unhideWhenUsed="0"/>
+    <w:lsdException w:name="Colorful Grid Accent 1" w:semiHidden="0" w:uiPriority="73" w:unhideWhenUsed="0"/>
+    <w:lsdException w:name="Light Shading Accent 2" w:semiHidden="0" w:uiPriority="60" w:unhideWhenUsed="0"/>
+    <w:lsdException w:name="Light List Accent 2" w:semiHidden="0" w:uiPriority="61" w:unhideWhenUsed="0"/>
+    <w:lsdException w:name="Light Grid Accent 2" w:semiHidden="0" w:uiPriority="62" w:unhideWhenUsed="0"/>
+    <w:lsdException w:name="Medium Shading 1 Accent 2" w:semiHidden="0" w:uiPriority="63" w:unhideWhenUsed="0"/>
+    <w:lsdException w:name="Medium Shading 2 Accent 2" w:semiHidden="0" w:uiPriority="64" w:unhideWhenUsed="0"/>
+    <w:lsdException w:name="Medium List 1 Accent 2" w:semiHidden="0" w:uiPriority="65" w:unhideWhenUsed="0"/>
+    <w:lsdException w:name="Medium List 2 Accent 2" w:semiHidden="0" w:uiPriority="66" w:unhideWhenUsed="0"/>
+    <w:lsdException w:name="Medium Grid 1 Accent 2" w:semiHidden="0" w:uiPriority="67" w:unhideWhenUsed="0"/>
+    <w:lsdException w:name="Medium Grid 2 Accent 2" w:semiHidden="0" w:uiPriority="68" w:unhideWhenUsed="0"/>
+    <w:lsdException w:name="Medium Grid 3 Accent 2" w:semiHidden="0" w:uiPriority="69" w:unhideWhenUsed="0"/>
+    <w:lsdException w:name="Dark List Accent 2" w:semiHidden="0" w:uiPriority="70" w:unhideWhenUsed="0"/>
+    <w:lsdException w:name="Colorful Shading Accent 2" w:semiHidden="0" w:uiPriority="71" w:unhideWhenUsed="0"/>
+    <w:lsdException w:name="Colorful List Accent 2" w:semiHidden="0" w:uiPriority="72" w:unhideWhenUsed="0"/>
+    <w:lsdException w:name="Colorful Grid Accent 2" w:semiHidden="0" w:uiPriority="73" w:unhideWhenUsed="0"/>
+    <w:lsdException w:name="Light Shading Accent 3" w:semiHidden="0" w:uiPriority="60" w:unhideWhenUsed="0"/>
+    <w:lsdException w:name="Light List Accent 3" w:semiHidden="0" w:uiPriority="61" w:unhideWhenUsed="0"/>
+    <w:lsdException w:name="Light Grid Accent 3" w:semiHidden="0" w:uiPriority="62" w:unhideWhenUsed="0"/>
+    <w:lsdException w:name="Medium Shading 1 Accent 3" w:semiHidden="0" w:uiPriority="63" w:unhideWhenUsed="0"/>
+    <w:lsdException w:name="Medium Shading 2 Accent 3" w:semiHidden="0" w:uiPriority="64" w:unhideWhenUsed="0"/>
+    <w:lsdException w:name="Medium List 1 Accent 3" w:semiHidden="0" w:uiPriority="65" w:unhideWhenUsed="0"/>
+    <w:lsdException w:name="Medium List 2 Accent 3" w:semiHidden="0" w:uiPriority="66" w:unhideWhenUsed="0"/>
+    <w:lsdException w:name="Medium Grid 1 Accent 3" w:semiHidden="0" w:uiPriority="67" w:unhideWhenUsed="0"/>
+    <w:lsdException w:name="Medium Grid 2 Accent 3" w:semiHidden="0" w:uiPriority="68" w:unhideWhenUsed="0"/>
+    <w:lsdException w:name="Medium Grid 3 Accent 3" w:semiHidden="0" w:uiPriority="69" w:unhideWhenUsed="0"/>
+    <w:lsdException w:name="Dark List Accent 3" w:semiHidden="0" w:uiPriority="70" w:unhideWhenUsed="0"/>
+    <w:lsdException w:name="Colorful Shading Accent 3" w:semiHidden="0" w:uiPriority="71" w:unhideWhenUsed="0"/>
+    <w:lsdException w:name="Colorful List Accent 3" w:semiHidden="0" w:uiPriority="72" w:unhideWhenUsed="0"/>
+    <w:lsdException w:name="Colorful Grid Accent 3" w:semiHidden="0" w:uiPriority="73" w:unhideWhenUsed="0"/>
+    <w:lsdException w:name="Light Shading Accent 4" w:semiHidden="0" w:uiPriority="60" w:unhideWhenUsed="0"/>
+    <w:lsdException w:name="Light List Accent 4" w:semiHidden="0" w:uiPriority="61" w:unhideWhenUsed="0"/>
+    <w:lsdException w:name="Light Grid Accent 4" w:semiHidden="0" w:uiPriority="62" w:unhideWhenUsed="0"/>
+    <w:lsdException w:name="Medium Shading 1 Accent 4" w:semiHidden="0" w:uiPriority="63" w:unhideWhenUsed="0"/>
+    <w:lsdException w:name="Medium Shading 2 Accent 4" w:semiHidden="0" w:uiPriority="64" w:unhideWhenUsed="0"/>
+    <w:lsdException w:name="Medium List 1 Accent 4" w:semiHidden="0" w:uiPriority="65" w:unhideWhenUsed="0"/>
+    <w:lsdException w:name="Medium List 2 Accent 4" w:semiHidden="0" w:uiPriority="66" w:unhideWhenUsed="0"/>
+    <w:lsdException w:name="Medium Grid 1 Accent 4" w:semiHidden="0" w:uiPriority="67" w:unhideWhenUsed="0"/>
+    <w:lsdException w:name="Medium Grid 2 Accent 4" w:semiHidden="0" w:uiPriority="68" w:unhideWhenUsed="0"/>
+    <w:lsdException w:name="Medium Grid 3 Accent 4" w:semiHidden="0" w:uiPriority="69" w:unhideWhenUsed="0"/>
+    <w:lsdException w:name="Dark List Accent 4" w:semiHidden="0" w:uiPriority="70" w:unhideWhenUsed="0"/>
+    <w:lsdException w:name="Colorful Shading Accent 4" w:semiHidden="0" w:uiPriority="71" w:unhideWhenUsed="0"/>
+    <w:lsdException w:name="Colorful List Accent 4" w:semiHidden="0" w:uiPriority="72" w:unhideWhenUsed="0"/>
+    <w:lsdException w:name="Colorful Grid Accent 4" w:semiHidden="0" w:uiPriority="73" w:unhideWhenUsed="0"/>
+    <w:lsdException w:name="Light Shading Accent 5" w:semiHidden="0" w:uiPriority="60" w:unhideWhenUsed="0"/>
+    <w:lsdException w:name="Light List Accent 5" w:semiHidden="0" w:uiPriority="61" w:unhideWhenUsed="0"/>
+    <w:lsdException w:name="Light Grid Accent 5" w:semiHidden="0" w:uiPriority="62" w:unhideWhenUsed="0"/>
+    <w:lsdException w:name="Medium Shading 1 Accent 5" w:semiHidden="0" w:uiPriority="63" w:unhideWhenUsed="0"/>
+    <w:lsdException w:name="Medium Shading 2 Accent 5" w:semiHidden="0" w:uiPriority="64" w:unhideWhenUsed="0"/>
+    <w:lsdException w:name="Medium List 1 Accent 5" w:semiHidden="0" w:uiPriority="65" w:unhideWhenUsed="0"/>
+    <w:lsdException w:name="Medium List 2 Accent 5" w:semiHidden="0" w:uiPriority="66" w:unhideWhenUsed="0"/>
+    <w:lsdException w:name="Medium Grid 1 Accent 5" w:semiHidden="0" w:uiPriority="67" w:unhideWhenUsed="0"/>
+    <w:lsdException w:name="Medium Grid 2 Accent 5" w:semiHidden="0" w:uiPriority="68" w:unhideWhenUsed="0"/>
+    <w:lsdException w:name="Medium Grid 3 Accent 5" w:semiHidden="0" w:uiPriority="69" w:unhideWhenUsed="0"/>
+    <w:lsdException w:name="Dark List Accent 5" w:semiHidden="0" w:uiPriority="70" w:unhideWhenUsed="0"/>
+    <w:lsdException w:name="Colorful Shading Accent 5" w:semiHidden="0" w:uiPriority="71" w:unhideWhenUsed="0"/>
+    <w:lsdException w:name="Colorful List Accent 5" w:semiHidden="0" w:uiPriority="72" w:unhideWhenUsed="0"/>
+    <w:lsdException w:name="Colorful Grid Accent 5" w:semiHidden="0" w:uiPriority="73" w:unhideWhenUsed="0"/>
+    <w:lsdException w:name="Light Shading Accent 6" w:semiHidden="0" w:uiPriority="60" w:unhideWhenUsed="0"/>
+    <w:lsdException w:name="Light List Accent 6" w:semiHidden="0" w:uiPriority="61" w:unhideWhenUsed="0"/>
+    <w:lsdException w:name="Light Grid Accent 6" w:semiHidden="0" w:uiPriority="62" w:unhideWhenUsed="0"/>
+    <w:lsdException w:name="Medium Shading 1 Accent 6" w:semiHidden="0" w:uiPriority="63" w:unhideWhenUsed="0"/>
+    <w:lsdException w:name="Medium Shading 2 Accent 6" w:semiHidden="0" w:uiPriority="64" w:unhideWhenUsed="0"/>
+    <w:lsdException w:name="Medium List 1 Accent 6" w:semiHidden="0" w:uiPriority="65" w:unhideWhenUsed="0"/>
+    <w:lsdException w:name="Medium List 2 Accent 6" w:semiHidden="0" w:uiPriority="66" w:unhideWhenUsed="0"/>
+    <w:lsdException w:name="Medium Grid 1 Accent 6" w:semiHidden="0" w:uiPriority="67" w:unhideWhenUsed="0"/>
+    <w:lsdException w:name="Medium Grid 2 Accent 6" w:semiHidden="0" w:uiPriority="68" w:unhideWhenUsed="0"/>
+    <w:lsdException w:name="Medium Grid 3 Accent 6" w:semiHidden="0" w:uiPriority="69" w:unhideWhenUsed="0"/>
+    <w:lsdException w:name="Dark List Accent 6" w:semiHidden="0" w:uiPriority="70" w:unhideWhenUsed="0"/>
+    <w:lsdException w:name="Colorful Shading Accent 6" w:semiHidden="0" w:uiPriority="71" w:unhideWhenUsed="0"/>
+    <w:lsdException w:name="Colorful List Accent 6" w:semiHidden="0" w:uiPriority="72" w:unhideWhenUsed="0"/>
+    <w:lsdException w:name="Colorful Grid Accent 6" w:semiHidden="0" w:uiPriority="73" w:unhideWhenUsed="0"/>
+    <w:lsdException w:name="Subtle Emphasis" w:semiHidden="0" w:uiPriority="19" w:unhideWhenUsed="0" w:qFormat="1"/>
+    <w:lsdException w:name="Intense Emphasis" w:semiHidden="0" w:uiPriority="21" w:unhideWhenUsed="0" w:qFormat="1"/>
+    <w:lsdException w:name="Subtle Reference" w:semiHidden="0" w:uiPriority="31" w:unhideWhenUsed="0" w:qFormat="1"/>
+    <w:lsdException w:name="Intense Reference" w:semiHidden="0" w:uiPriority="32" w:unhideWhenUsed="0" w:qFormat="1"/>
+    <w:lsdException w:name="Book Title" w:semiHidden="0" w:uiPriority="33" w:unhideWhenUsed="0" w:qFormat="1"/>
+    <w:lsdException w:name="Bibliography" w:uiPriority="37"/>
+    <w:lsdException w:name="TOC Heading" w:uiPriority="39" w:qFormat="1"/>
   </w:latentStyles>
   <w:style w:type="paragraph" w:default="1" w:styleId="Normal">
     <w:name w:val="Normal"/>
@@ -13854,6 +14313,1465 @@
 </w:styles>
 </file>
 
+<file path=word/stylesWithEffects.xml><?xml version="1.0" encoding="utf-8"?>
+<w:styles xmlns:wpc="http://schemas.microsoft.com/office/word/2010/wordprocessingCanvas" xmlns:mc="http://schemas.openxmlformats.org/markup-compatibility/2006" xmlns:o="urn:schemas-microsoft-com:office:office" xmlns:r="http://schemas.openxmlformats.org/officeDocument/2006/relationships" xmlns:m="http://schemas.openxmlformats.org/officeDocument/2006/math" xmlns:v="urn:schemas-microsoft-com:vml" xmlns:wp14="http://schemas.microsoft.com/office/word/2010/wordprocessingDrawing" xmlns:wp="http://schemas.openxmlformats.org/drawingml/2006/wordprocessingDrawing" xmlns:w10="urn:schemas-microsoft-com:office:word" xmlns:w="http://schemas.openxmlformats.org/wordprocessingml/2006/main" xmlns:w14="http://schemas.microsoft.com/office/word/2010/wordml" xmlns:wpg="http://schemas.microsoft.com/office/word/2010/wordprocessingGroup" xmlns:wpi="http://schemas.microsoft.com/office/word/2010/wordprocessingInk" xmlns:wne="http://schemas.microsoft.com/office/word/2006/wordml" xmlns:wps="http://schemas.microsoft.com/office/word/2010/wordprocessingShape" mc:Ignorable="w14 wp14">
+  <w:docDefaults>
+    <w:rPrDefault>
+      <w:rPr>
+        <w:rFonts w:asciiTheme="minorHAnsi" w:eastAsiaTheme="minorHAnsi" w:hAnsiTheme="minorHAnsi" w:cstheme="minorBidi"/>
+        <w:sz w:val="22"/>
+        <w:szCs w:val="22"/>
+        <w:lang w:val="en-US" w:eastAsia="en-US" w:bidi="ar-SA"/>
+      </w:rPr>
+    </w:rPrDefault>
+    <w:pPrDefault>
+      <w:pPr>
+        <w:spacing w:after="160" w:line="259" w:lineRule="auto"/>
+      </w:pPr>
+    </w:pPrDefault>
+  </w:docDefaults>
+  <w:latentStyles w:defLockedState="0" w:defUIPriority="99" w:defSemiHidden="1" w:defUnhideWhenUsed="1" w:defQFormat="0" w:count="267">
+    <w:lsdException w:name="Normal" w:semiHidden="0" w:uiPriority="0" w:unhideWhenUsed="0" w:qFormat="1"/>
+    <w:lsdException w:name="heading 1" w:semiHidden="0" w:uiPriority="9" w:unhideWhenUsed="0" w:qFormat="1"/>
+    <w:lsdException w:name="heading 2" w:uiPriority="9" w:qFormat="1"/>
+    <w:lsdException w:name="heading 3" w:uiPriority="9" w:qFormat="1"/>
+    <w:lsdException w:name="heading 4" w:uiPriority="9" w:qFormat="1"/>
+    <w:lsdException w:name="heading 5" w:uiPriority="9" w:qFormat="1"/>
+    <w:lsdException w:name="heading 6" w:uiPriority="9" w:qFormat="1"/>
+    <w:lsdException w:name="heading 7" w:uiPriority="9" w:qFormat="1"/>
+    <w:lsdException w:name="heading 8" w:uiPriority="9" w:qFormat="1"/>
+    <w:lsdException w:name="heading 9" w:uiPriority="9" w:qFormat="1"/>
+    <w:lsdException w:name="toc 1" w:uiPriority="39"/>
+    <w:lsdException w:name="toc 2" w:uiPriority="39"/>
+    <w:lsdException w:name="toc 3" w:uiPriority="39"/>
+    <w:lsdException w:name="toc 4" w:uiPriority="39"/>
+    <w:lsdException w:name="toc 5" w:uiPriority="39"/>
+    <w:lsdException w:name="toc 6" w:uiPriority="39"/>
+    <w:lsdException w:name="toc 7" w:uiPriority="39"/>
+    <w:lsdException w:name="toc 8" w:uiPriority="39"/>
+    <w:lsdException w:name="toc 9" w:uiPriority="39"/>
+    <w:lsdException w:name="caption" w:uiPriority="35" w:qFormat="1"/>
+    <w:lsdException w:name="footnote reference" w:qFormat="1"/>
+    <w:lsdException w:name="Title" w:semiHidden="0" w:uiPriority="10" w:unhideWhenUsed="0" w:qFormat="1"/>
+    <w:lsdException w:name="Default Paragraph Font" w:uiPriority="1"/>
+    <w:lsdException w:name="Subtitle" w:semiHidden="0" w:uiPriority="11" w:unhideWhenUsed="0" w:qFormat="1"/>
+    <w:lsdException w:name="Strong" w:semiHidden="0" w:uiPriority="22" w:unhideWhenUsed="0" w:qFormat="1"/>
+    <w:lsdException w:name="Emphasis" w:semiHidden="0" w:uiPriority="20" w:unhideWhenUsed="0" w:qFormat="1"/>
+    <w:lsdException w:name="Table Grid" w:semiHidden="0" w:uiPriority="59" w:unhideWhenUsed="0"/>
+    <w:lsdException w:name="Placeholder Text" w:unhideWhenUsed="0"/>
+    <w:lsdException w:name="No Spacing" w:semiHidden="0" w:uiPriority="1" w:unhideWhenUsed="0" w:qFormat="1"/>
+    <w:lsdException w:name="Light Shading" w:semiHidden="0" w:uiPriority="60" w:unhideWhenUsed="0"/>
+    <w:lsdException w:name="Light List" w:semiHidden="0" w:uiPriority="61" w:unhideWhenUsed="0"/>
+    <w:lsdException w:name="Light Grid" w:semiHidden="0" w:uiPriority="62" w:unhideWhenUsed="0"/>
+    <w:lsdException w:name="Medium Shading 1" w:semiHidden="0" w:uiPriority="63" w:unhideWhenUsed="0"/>
+    <w:lsdException w:name="Medium Shading 2" w:semiHidden="0" w:uiPriority="64" w:unhideWhenUsed="0"/>
+    <w:lsdException w:name="Medium List 1" w:semiHidden="0" w:uiPriority="65" w:unhideWhenUsed="0"/>
+    <w:lsdException w:name="Medium List 2" w:semiHidden="0" w:uiPriority="66" w:unhideWhenUsed="0"/>
+    <w:lsdException w:name="Medium Grid 1" w:semiHidden="0" w:uiPriority="67" w:unhideWhenUsed="0"/>
+    <w:lsdException w:name="Medium Grid 2" w:semiHidden="0" w:uiPriority="68" w:unhideWhenUsed="0"/>
+    <w:lsdException w:name="Medium Grid 3" w:semiHidden="0" w:uiPriority="69" w:unhideWhenUsed="0"/>
+    <w:lsdException w:name="Dark List" w:semiHidden="0" w:uiPriority="70" w:unhideWhenUsed="0"/>
+    <w:lsdException w:name="Colorful Shading" w:semiHidden="0" w:uiPriority="71" w:unhideWhenUsed="0"/>
+    <w:lsdException w:name="Colorful List" w:semiHidden="0" w:uiPriority="72" w:unhideWhenUsed="0"/>
+    <w:lsdException w:name="Colorful Grid" w:semiHidden="0" w:uiPriority="73" w:unhideWhenUsed="0"/>
+    <w:lsdException w:name="Light Shading Accent 1" w:semiHidden="0" w:uiPriority="60" w:unhideWhenUsed="0"/>
+    <w:lsdException w:name="Light List Accent 1" w:semiHidden="0" w:uiPriority="61" w:unhideWhenUsed="0"/>
+    <w:lsdException w:name="Light Grid Accent 1" w:semiHidden="0" w:uiPriority="62" w:unhideWhenUsed="0"/>
+    <w:lsdException w:name="Medium Shading 1 Accent 1" w:semiHidden="0" w:uiPriority="63" w:unhideWhenUsed="0"/>
+    <w:lsdException w:name="Medium Shading 2 Accent 1" w:semiHidden="0" w:uiPriority="64" w:unhideWhenUsed="0"/>
+    <w:lsdException w:name="Medium List 1 Accent 1" w:semiHidden="0" w:uiPriority="65" w:unhideWhenUsed="0"/>
+    <w:lsdException w:name="Revision" w:unhideWhenUsed="0"/>
+    <w:lsdException w:name="List Paragraph" w:semiHidden="0" w:uiPriority="34" w:unhideWhenUsed="0" w:qFormat="1"/>
+    <w:lsdException w:name="Quote" w:semiHidden="0" w:uiPriority="29" w:unhideWhenUsed="0" w:qFormat="1"/>
+    <w:lsdException w:name="Intense Quote" w:semiHidden="0" w:uiPriority="30" w:unhideWhenUsed="0" w:qFormat="1"/>
+    <w:lsdException w:name="Medium List 2 Accent 1" w:semiHidden="0" w:uiPriority="66" w:unhideWhenUsed="0"/>
+    <w:lsdException w:name="Medium Grid 1 Accent 1" w:semiHidden="0" w:uiPriority="67" w:unhideWhenUsed="0"/>
+    <w:lsdException w:name="Medium Grid 2 Accent 1" w:semiHidden="0" w:uiPriority="68" w:unhideWhenUsed="0"/>
+    <w:lsdException w:name="Medium Grid 3 Accent 1" w:semiHidden="0" w:uiPriority="69" w:unhideWhenUsed="0"/>
+    <w:lsdException w:name="Dark List Accent 1" w:semiHidden="0" w:uiPriority="70" w:unhideWhenUsed="0"/>
+    <w:lsdException w:name="Colorful Shading Accent 1" w:semiHidden="0" w:uiPriority="71" w:unhideWhenUsed="0"/>
+    <w:lsdException w:name="Colorful List Accent 1" w:semiHidden="0" w:uiPriority="72" w:unhideWhenUsed="0"/>
+    <w:lsdException w:name="Colorful Grid Accent 1" w:semiHidden="0" w:uiPriority="73" w:unhideWhenUsed="0"/>
+    <w:lsdException w:name="Light Shading Accent 2" w:semiHidden="0" w:uiPriority="60" w:unhideWhenUsed="0"/>
+    <w:lsdException w:name="Light List Accent 2" w:semiHidden="0" w:uiPriority="61" w:unhideWhenUsed="0"/>
+    <w:lsdException w:name="Light Grid Accent 2" w:semiHidden="0" w:uiPriority="62" w:unhideWhenUsed="0"/>
+    <w:lsdException w:name="Medium Shading 1 Accent 2" w:semiHidden="0" w:uiPriority="63" w:unhideWhenUsed="0"/>
+    <w:lsdException w:name="Medium Shading 2 Accent 2" w:semiHidden="0" w:uiPriority="64" w:unhideWhenUsed="0"/>
+    <w:lsdException w:name="Medium List 1 Accent 2" w:semiHidden="0" w:uiPriority="65" w:unhideWhenUsed="0"/>
+    <w:lsdException w:name="Medium List 2 Accent 2" w:semiHidden="0" w:uiPriority="66" w:unhideWhenUsed="0"/>
+    <w:lsdException w:name="Medium Grid 1 Accent 2" w:semiHidden="0" w:uiPriority="67" w:unhideWhenUsed="0"/>
+    <w:lsdException w:name="Medium Grid 2 Accent 2" w:semiHidden="0" w:uiPriority="68" w:unhideWhenUsed="0"/>
+    <w:lsdException w:name="Medium Grid 3 Accent 2" w:semiHidden="0" w:uiPriority="69" w:unhideWhenUsed="0"/>
+    <w:lsdException w:name="Dark List Accent 2" w:semiHidden="0" w:uiPriority="70" w:unhideWhenUsed="0"/>
+    <w:lsdException w:name="Colorful Shading Accent 2" w:semiHidden="0" w:uiPriority="71" w:unhideWhenUsed="0"/>
+    <w:lsdException w:name="Colorful List Accent 2" w:semiHidden="0" w:uiPriority="72" w:unhideWhenUsed="0"/>
+    <w:lsdException w:name="Colorful Grid Accent 2" w:semiHidden="0" w:uiPriority="73" w:unhideWhenUsed="0"/>
+    <w:lsdException w:name="Light Shading Accent 3" w:semiHidden="0" w:uiPriority="60" w:unhideWhenUsed="0"/>
+    <w:lsdException w:name="Light List Accent 3" w:semiHidden="0" w:uiPriority="61" w:unhideWhenUsed="0"/>
+    <w:lsdException w:name="Light Grid Accent 3" w:semiHidden="0" w:uiPriority="62" w:unhideWhenUsed="0"/>
+    <w:lsdException w:name="Medium Shading 1 Accent 3" w:semiHidden="0" w:uiPriority="63" w:unhideWhenUsed="0"/>
+    <w:lsdException w:name="Medium Shading 2 Accent 3" w:semiHidden="0" w:uiPriority="64" w:unhideWhenUsed="0"/>
+    <w:lsdException w:name="Medium List 1 Accent 3" w:semiHidden="0" w:uiPriority="65" w:unhideWhenUsed="0"/>
+    <w:lsdException w:name="Medium List 2 Accent 3" w:semiHidden="0" w:uiPriority="66" w:unhideWhenUsed="0"/>
+    <w:lsdException w:name="Medium Grid 1 Accent 3" w:semiHidden="0" w:uiPriority="67" w:unhideWhenUsed="0"/>
+    <w:lsdException w:name="Medium Grid 2 Accent 3" w:semiHidden="0" w:uiPriority="68" w:unhideWhenUsed="0"/>
+    <w:lsdException w:name="Medium Grid 3 Accent 3" w:semiHidden="0" w:uiPriority="69" w:unhideWhenUsed="0"/>
+    <w:lsdException w:name="Dark List Accent 3" w:semiHidden="0" w:uiPriority="70" w:unhideWhenUsed="0"/>
+    <w:lsdException w:name="Colorful Shading Accent 3" w:semiHidden="0" w:uiPriority="71" w:unhideWhenUsed="0"/>
+    <w:lsdException w:name="Colorful List Accent 3" w:semiHidden="0" w:uiPriority="72" w:unhideWhenUsed="0"/>
+    <w:lsdException w:name="Colorful Grid Accent 3" w:semiHidden="0" w:uiPriority="73" w:unhideWhenUsed="0"/>
+    <w:lsdException w:name="Light Shading Accent 4" w:semiHidden="0" w:uiPriority="60" w:unhideWhenUsed="0"/>
+    <w:lsdException w:name="Light List Accent 4" w:semiHidden="0" w:uiPriority="61" w:unhideWhenUsed="0"/>
+    <w:lsdException w:name="Light Grid Accent 4" w:semiHidden="0" w:uiPriority="62" w:unhideWhenUsed="0"/>
+    <w:lsdException w:name="Medium Shading 1 Accent 4" w:semiHidden="0" w:uiPriority="63" w:unhideWhenUsed="0"/>
+    <w:lsdException w:name="Medium Shading 2 Accent 4" w:semiHidden="0" w:uiPriority="64" w:unhideWhenUsed="0"/>
+    <w:lsdException w:name="Medium List 1 Accent 4" w:semiHidden="0" w:uiPriority="65" w:unhideWhenUsed="0"/>
+    <w:lsdException w:name="Medium List 2 Accent 4" w:semiHidden="0" w:uiPriority="66" w:unhideWhenUsed="0"/>
+    <w:lsdException w:name="Medium Grid 1 Accent 4" w:semiHidden="0" w:uiPriority="67" w:unhideWhenUsed="0"/>
+    <w:lsdException w:name="Medium Grid 2 Accent 4" w:semiHidden="0" w:uiPriority="68" w:unhideWhenUsed="0"/>
+    <w:lsdException w:name="Medium Grid 3 Accent 4" w:semiHidden="0" w:uiPriority="69" w:unhideWhenUsed="0"/>
+    <w:lsdException w:name="Dark List Accent 4" w:semiHidden="0" w:uiPriority="70" w:unhideWhenUsed="0"/>
+    <w:lsdException w:name="Colorful Shading Accent 4" w:semiHidden="0" w:uiPriority="71" w:unhideWhenUsed="0"/>
+    <w:lsdException w:name="Colorful List Accent 4" w:semiHidden="0" w:uiPriority="72" w:unhideWhenUsed="0"/>
+    <w:lsdException w:name="Colorful Grid Accent 4" w:semiHidden="0" w:uiPriority="73" w:unhideWhenUsed="0"/>
+    <w:lsdException w:name="Light Shading Accent 5" w:semiHidden="0" w:uiPriority="60" w:unhideWhenUsed="0"/>
+    <w:lsdException w:name="Light List Accent 5" w:semiHidden="0" w:uiPriority="61" w:unhideWhenUsed="0"/>
+    <w:lsdException w:name="Light Grid Accent 5" w:semiHidden="0" w:uiPriority="62" w:unhideWhenUsed="0"/>
+    <w:lsdException w:name="Medium Shading 1 Accent 5" w:semiHidden="0" w:uiPriority="63" w:unhideWhenUsed="0"/>
+    <w:lsdException w:name="Medium Shading 2 Accent 5" w:semiHidden="0" w:uiPriority="64" w:unhideWhenUsed="0"/>
+    <w:lsdException w:name="Medium List 1 Accent 5" w:semiHidden="0" w:uiPriority="65" w:unhideWhenUsed="0"/>
+    <w:lsdException w:name="Medium List 2 Accent 5" w:semiHidden="0" w:uiPriority="66" w:unhideWhenUsed="0"/>
+    <w:lsdException w:name="Medium Grid 1 Accent 5" w:semiHidden="0" w:uiPriority="67" w:unhideWhenUsed="0"/>
+    <w:lsdException w:name="Medium Grid 2 Accent 5" w:semiHidden="0" w:uiPriority="68" w:unhideWhenUsed="0"/>
+    <w:lsdException w:name="Medium Grid 3 Accent 5" w:semiHidden="0" w:uiPriority="69" w:unhideWhenUsed="0"/>
+    <w:lsdException w:name="Dark List Accent 5" w:semiHidden="0" w:uiPriority="70" w:unhideWhenUsed="0"/>
+    <w:lsdException w:name="Colorful Shading Accent 5" w:semiHidden="0" w:uiPriority="71" w:unhideWhenUsed="0"/>
+    <w:lsdException w:name="Colorful List Accent 5" w:semiHidden="0" w:uiPriority="72" w:unhideWhenUsed="0"/>
+    <w:lsdException w:name="Colorful Grid Accent 5" w:semiHidden="0" w:uiPriority="73" w:unhideWhenUsed="0"/>
+    <w:lsdException w:name="Light Shading Accent 6" w:semiHidden="0" w:uiPriority="60" w:unhideWhenUsed="0"/>
+    <w:lsdException w:name="Light List Accent 6" w:semiHidden="0" w:uiPriority="61" w:unhideWhenUsed="0"/>
+    <w:lsdException w:name="Light Grid Accent 6" w:semiHidden="0" w:uiPriority="62" w:unhideWhenUsed="0"/>
+    <w:lsdException w:name="Medium Shading 1 Accent 6" w:semiHidden="0" w:uiPriority="63" w:unhideWhenUsed="0"/>
+    <w:lsdException w:name="Medium Shading 2 Accent 6" w:semiHidden="0" w:uiPriority="64" w:unhideWhenUsed="0"/>
+    <w:lsdException w:name="Medium List 1 Accent 6" w:semiHidden="0" w:uiPriority="65" w:unhideWhenUsed="0"/>
+    <w:lsdException w:name="Medium List 2 Accent 6" w:semiHidden="0" w:uiPriority="66" w:unhideWhenUsed="0"/>
+    <w:lsdException w:name="Medium Grid 1 Accent 6" w:semiHidden="0" w:uiPriority="67" w:unhideWhenUsed="0"/>
+    <w:lsdException w:name="Medium Grid 2 Accent 6" w:semiHidden="0" w:uiPriority="68" w:unhideWhenUsed="0"/>
+    <w:lsdException w:name="Medium Grid 3 Accent 6" w:semiHidden="0" w:uiPriority="69" w:unhideWhenUsed="0"/>
+    <w:lsdException w:name="Dark List Accent 6" w:semiHidden="0" w:uiPriority="70" w:unhideWhenUsed="0"/>
+    <w:lsdException w:name="Colorful Shading Accent 6" w:semiHidden="0" w:uiPriority="71" w:unhideWhenUsed="0"/>
+    <w:lsdException w:name="Colorful List Accent 6" w:semiHidden="0" w:uiPriority="72" w:unhideWhenUsed="0"/>
+    <w:lsdException w:name="Colorful Grid Accent 6" w:semiHidden="0" w:uiPriority="73" w:unhideWhenUsed="0"/>
+    <w:lsdException w:name="Subtle Emphasis" w:semiHidden="0" w:uiPriority="19" w:unhideWhenUsed="0" w:qFormat="1"/>
+    <w:lsdException w:name="Intense Emphasis" w:semiHidden="0" w:uiPriority="21" w:unhideWhenUsed="0" w:qFormat="1"/>
+    <w:lsdException w:name="Subtle Reference" w:semiHidden="0" w:uiPriority="31" w:unhideWhenUsed="0" w:qFormat="1"/>
+    <w:lsdException w:name="Intense Reference" w:semiHidden="0" w:uiPriority="32" w:unhideWhenUsed="0" w:qFormat="1"/>
+    <w:lsdException w:name="Book Title" w:semiHidden="0" w:uiPriority="33" w:unhideWhenUsed="0" w:qFormat="1"/>
+    <w:lsdException w:name="Bibliography" w:uiPriority="37"/>
+    <w:lsdException w:name="TOC Heading" w:uiPriority="39" w:qFormat="1"/>
+  </w:latentStyles>
+  <w:style w:type="paragraph" w:default="1" w:styleId="Normal">
+    <w:name w:val="Normal"/>
+    <w:qFormat/>
+  </w:style>
+  <w:style w:type="paragraph" w:styleId="Heading1">
+    <w:name w:val="heading 1"/>
+    <w:basedOn w:val="Normal"/>
+    <w:next w:val="Normal"/>
+    <w:link w:val="Heading1Char"/>
+    <w:uiPriority w:val="9"/>
+    <w:qFormat/>
+    <w:rsid w:val="00E07CA1"/>
+    <w:pPr>
+      <w:keepNext/>
+      <w:keepLines/>
+      <w:spacing w:before="240" w:after="0"/>
+      <w:outlineLvl w:val="0"/>
+    </w:pPr>
+    <w:rPr>
+      <w:rFonts w:asciiTheme="majorHAnsi" w:eastAsiaTheme="majorEastAsia" w:hAnsiTheme="majorHAnsi" w:cstheme="majorBidi"/>
+      <w:color w:val="2E74B5" w:themeColor="accent1" w:themeShade="BF"/>
+      <w:sz w:val="32"/>
+      <w:szCs w:val="32"/>
+    </w:rPr>
+  </w:style>
+  <w:style w:type="paragraph" w:styleId="Heading2">
+    <w:name w:val="heading 2"/>
+    <w:basedOn w:val="Normal"/>
+    <w:next w:val="Normal"/>
+    <w:link w:val="Heading2Char"/>
+    <w:uiPriority w:val="9"/>
+    <w:unhideWhenUsed/>
+    <w:qFormat/>
+    <w:rsid w:val="005377B9"/>
+    <w:pPr>
+      <w:keepNext/>
+      <w:keepLines/>
+      <w:spacing w:before="40" w:after="0"/>
+      <w:outlineLvl w:val="1"/>
+    </w:pPr>
+    <w:rPr>
+      <w:rFonts w:asciiTheme="majorHAnsi" w:eastAsiaTheme="majorEastAsia" w:hAnsiTheme="majorHAnsi" w:cstheme="majorBidi"/>
+      <w:color w:val="2E74B5" w:themeColor="accent1" w:themeShade="BF"/>
+      <w:sz w:val="26"/>
+      <w:szCs w:val="26"/>
+    </w:rPr>
+  </w:style>
+  <w:style w:type="character" w:default="1" w:styleId="DefaultParagraphFont">
+    <w:name w:val="Default Paragraph Font"/>
+    <w:uiPriority w:val="1"/>
+    <w:semiHidden/>
+    <w:unhideWhenUsed/>
+  </w:style>
+  <w:style w:type="table" w:default="1" w:styleId="TableNormal">
+    <w:name w:val="Normal Table"/>
+    <w:uiPriority w:val="99"/>
+    <w:semiHidden/>
+    <w:unhideWhenUsed/>
+    <w:tblPr>
+      <w:tblInd w:w="0" w:type="dxa"/>
+      <w:tblCellMar>
+        <w:top w:w="0" w:type="dxa"/>
+        <w:left w:w="108" w:type="dxa"/>
+        <w:bottom w:w="0" w:type="dxa"/>
+        <w:right w:w="108" w:type="dxa"/>
+      </w:tblCellMar>
+    </w:tblPr>
+  </w:style>
+  <w:style w:type="numbering" w:default="1" w:styleId="NoList">
+    <w:name w:val="No List"/>
+    <w:uiPriority w:val="99"/>
+    <w:semiHidden/>
+    <w:unhideWhenUsed/>
+  </w:style>
+  <w:style w:type="character" w:customStyle="1" w:styleId="Heading1Char">
+    <w:name w:val="Heading 1 Char"/>
+    <w:basedOn w:val="DefaultParagraphFont"/>
+    <w:link w:val="Heading1"/>
+    <w:uiPriority w:val="9"/>
+    <w:rsid w:val="00E07CA1"/>
+    <w:rPr>
+      <w:rFonts w:asciiTheme="majorHAnsi" w:eastAsiaTheme="majorEastAsia" w:hAnsiTheme="majorHAnsi" w:cstheme="majorBidi"/>
+      <w:color w:val="2E74B5" w:themeColor="accent1" w:themeShade="BF"/>
+      <w:sz w:val="32"/>
+      <w:szCs w:val="32"/>
+    </w:rPr>
+  </w:style>
+  <w:style w:type="paragraph" w:styleId="TOCHeading">
+    <w:name w:val="TOC Heading"/>
+    <w:basedOn w:val="Heading1"/>
+    <w:next w:val="Normal"/>
+    <w:uiPriority w:val="39"/>
+    <w:unhideWhenUsed/>
+    <w:qFormat/>
+    <w:rsid w:val="00E07CA1"/>
+    <w:pPr>
+      <w:outlineLvl w:val="9"/>
+    </w:pPr>
+  </w:style>
+  <w:style w:type="paragraph" w:styleId="TOC1">
+    <w:name w:val="toc 1"/>
+    <w:basedOn w:val="Normal"/>
+    <w:next w:val="Normal"/>
+    <w:autoRedefine/>
+    <w:uiPriority w:val="39"/>
+    <w:unhideWhenUsed/>
+    <w:rsid w:val="00E07CA1"/>
+    <w:pPr>
+      <w:spacing w:after="100"/>
+    </w:pPr>
+  </w:style>
+  <w:style w:type="character" w:styleId="Hyperlink">
+    <w:name w:val="Hyperlink"/>
+    <w:basedOn w:val="DefaultParagraphFont"/>
+    <w:uiPriority w:val="99"/>
+    <w:unhideWhenUsed/>
+    <w:rsid w:val="00E07CA1"/>
+    <w:rPr>
+      <w:color w:val="0563C1" w:themeColor="hyperlink"/>
+      <w:u w:val="single"/>
+    </w:rPr>
+  </w:style>
+  <w:style w:type="paragraph" w:styleId="Title">
+    <w:name w:val="Title"/>
+    <w:basedOn w:val="Normal"/>
+    <w:next w:val="Normal"/>
+    <w:link w:val="TitleChar"/>
+    <w:uiPriority w:val="10"/>
+    <w:qFormat/>
+    <w:rsid w:val="000C6D3A"/>
+    <w:pPr>
+      <w:spacing w:after="0" w:line="240" w:lineRule="auto"/>
+      <w:contextualSpacing/>
+    </w:pPr>
+    <w:rPr>
+      <w:rFonts w:asciiTheme="majorHAnsi" w:eastAsiaTheme="majorEastAsia" w:hAnsiTheme="majorHAnsi" w:cstheme="majorBidi"/>
+      <w:spacing w:val="-10"/>
+      <w:kern w:val="28"/>
+      <w:sz w:val="56"/>
+      <w:szCs w:val="56"/>
+    </w:rPr>
+  </w:style>
+  <w:style w:type="character" w:customStyle="1" w:styleId="TitleChar">
+    <w:name w:val="Title Char"/>
+    <w:basedOn w:val="DefaultParagraphFont"/>
+    <w:link w:val="Title"/>
+    <w:uiPriority w:val="10"/>
+    <w:rsid w:val="000C6D3A"/>
+    <w:rPr>
+      <w:rFonts w:asciiTheme="majorHAnsi" w:eastAsiaTheme="majorEastAsia" w:hAnsiTheme="majorHAnsi" w:cstheme="majorBidi"/>
+      <w:spacing w:val="-10"/>
+      <w:kern w:val="28"/>
+      <w:sz w:val="56"/>
+      <w:szCs w:val="56"/>
+    </w:rPr>
+  </w:style>
+  <w:style w:type="paragraph" w:styleId="Subtitle">
+    <w:name w:val="Subtitle"/>
+    <w:basedOn w:val="Normal"/>
+    <w:next w:val="Normal"/>
+    <w:link w:val="SubtitleChar"/>
+    <w:uiPriority w:val="11"/>
+    <w:qFormat/>
+    <w:rsid w:val="000C6D3A"/>
+    <w:pPr>
+      <w:numPr>
+        <w:ilvl w:val="1"/>
+      </w:numPr>
+    </w:pPr>
+    <w:rPr>
+      <w:rFonts w:eastAsiaTheme="minorEastAsia"/>
+      <w:color w:val="5A5A5A" w:themeColor="text1" w:themeTint="A5"/>
+      <w:spacing w:val="15"/>
+    </w:rPr>
+  </w:style>
+  <w:style w:type="character" w:customStyle="1" w:styleId="SubtitleChar">
+    <w:name w:val="Subtitle Char"/>
+    <w:basedOn w:val="DefaultParagraphFont"/>
+    <w:link w:val="Subtitle"/>
+    <w:uiPriority w:val="11"/>
+    <w:rsid w:val="000C6D3A"/>
+    <w:rPr>
+      <w:rFonts w:eastAsiaTheme="minorEastAsia"/>
+      <w:color w:val="5A5A5A" w:themeColor="text1" w:themeTint="A5"/>
+      <w:spacing w:val="15"/>
+    </w:rPr>
+  </w:style>
+  <w:style w:type="paragraph" w:customStyle="1" w:styleId="MGTHeader">
+    <w:name w:val="M.G+T.Header"/>
+    <w:basedOn w:val="Normal"/>
+    <w:link w:val="MGTHeaderChar"/>
+    <w:qFormat/>
+    <w:rsid w:val="00463306"/>
+    <w:pPr>
+      <w:shd w:val="clear" w:color="auto" w:fill="F5F5F5"/>
+      <w:spacing w:after="0" w:line="276" w:lineRule="auto"/>
+      <w:outlineLvl w:val="4"/>
+    </w:pPr>
+    <w:rPr>
+      <w:rFonts w:eastAsia="Times New Roman" w:cs="Times New Roman"/>
+      <w:color w:val="333333"/>
+      <w:sz w:val="21"/>
+      <w:szCs w:val="21"/>
+      <w:lang w:val="en-GB" w:eastAsia="en-GB"/>
+    </w:rPr>
+  </w:style>
+  <w:style w:type="character" w:customStyle="1" w:styleId="MGTHeaderChar">
+    <w:name w:val="M.G+T.Header Char"/>
+    <w:basedOn w:val="DefaultParagraphFont"/>
+    <w:link w:val="MGTHeader"/>
+    <w:rsid w:val="00463306"/>
+    <w:rPr>
+      <w:rFonts w:eastAsia="Times New Roman" w:cs="Times New Roman"/>
+      <w:color w:val="333333"/>
+      <w:sz w:val="21"/>
+      <w:szCs w:val="21"/>
+      <w:shd w:val="clear" w:color="auto" w:fill="F5F5F5"/>
+      <w:lang w:val="en-GB" w:eastAsia="en-GB"/>
+    </w:rPr>
+  </w:style>
+  <w:style w:type="paragraph" w:customStyle="1" w:styleId="MIndHeader">
+    <w:name w:val="M.Ind.Header"/>
+    <w:basedOn w:val="Normal"/>
+    <w:link w:val="MIndHeaderChar"/>
+    <w:qFormat/>
+    <w:rsid w:val="00463306"/>
+    <w:pPr>
+      <w:shd w:val="clear" w:color="auto" w:fill="F5F5F5"/>
+      <w:spacing w:after="0" w:line="276" w:lineRule="auto"/>
+      <w:outlineLvl w:val="1"/>
+    </w:pPr>
+    <w:rPr>
+      <w:rFonts w:eastAsia="Times New Roman" w:cs="Times New Roman"/>
+      <w:color w:val="1C75BC"/>
+      <w:lang w:val="en-GB" w:eastAsia="en-GB"/>
+    </w:rPr>
+  </w:style>
+  <w:style w:type="character" w:customStyle="1" w:styleId="MIndHeaderChar">
+    <w:name w:val="M.Ind.Header Char"/>
+    <w:basedOn w:val="DefaultParagraphFont"/>
+    <w:link w:val="MIndHeader"/>
+    <w:rsid w:val="00463306"/>
+    <w:rPr>
+      <w:rFonts w:eastAsia="Times New Roman" w:cs="Times New Roman"/>
+      <w:color w:val="1C75BC"/>
+      <w:shd w:val="clear" w:color="auto" w:fill="F5F5F5"/>
+      <w:lang w:val="en-GB" w:eastAsia="en-GB"/>
+    </w:rPr>
+  </w:style>
+  <w:style w:type="paragraph" w:styleId="Header">
+    <w:name w:val="header"/>
+    <w:basedOn w:val="Normal"/>
+    <w:link w:val="HeaderChar"/>
+    <w:uiPriority w:val="99"/>
+    <w:unhideWhenUsed/>
+    <w:rsid w:val="00F93763"/>
+    <w:pPr>
+      <w:tabs>
+        <w:tab w:val="center" w:pos="4513"/>
+        <w:tab w:val="right" w:pos="9026"/>
+      </w:tabs>
+      <w:spacing w:after="0" w:line="240" w:lineRule="auto"/>
+    </w:pPr>
+    <w:rPr>
+      <w:rFonts w:eastAsiaTheme="minorEastAsia"/>
+      <w:lang w:val="en-GB" w:eastAsia="zh-CN"/>
+    </w:rPr>
+  </w:style>
+  <w:style w:type="character" w:customStyle="1" w:styleId="HeaderChar">
+    <w:name w:val="Header Char"/>
+    <w:basedOn w:val="DefaultParagraphFont"/>
+    <w:link w:val="Header"/>
+    <w:uiPriority w:val="99"/>
+    <w:rsid w:val="00F93763"/>
+    <w:rPr>
+      <w:rFonts w:eastAsiaTheme="minorEastAsia"/>
+      <w:lang w:val="en-GB" w:eastAsia="zh-CN"/>
+    </w:rPr>
+  </w:style>
+  <w:style w:type="paragraph" w:customStyle="1" w:styleId="MText">
+    <w:name w:val="M.Text"/>
+    <w:basedOn w:val="Normal"/>
+    <w:link w:val="MTextChar"/>
+    <w:qFormat/>
+    <w:rsid w:val="00F93763"/>
+    <w:pPr>
+      <w:shd w:val="clear" w:color="auto" w:fill="FFFFFF"/>
+      <w:spacing w:after="0" w:line="276" w:lineRule="auto"/>
+    </w:pPr>
+    <w:rPr>
+      <w:rFonts w:eastAsia="Times New Roman" w:cs="Times New Roman"/>
+      <w:color w:val="4A4A4A"/>
+      <w:sz w:val="21"/>
+      <w:szCs w:val="21"/>
+      <w:lang w:val="en-GB" w:eastAsia="en-GB"/>
+    </w:rPr>
+  </w:style>
+  <w:style w:type="character" w:customStyle="1" w:styleId="MTextChar">
+    <w:name w:val="M.Text Char"/>
+    <w:basedOn w:val="DefaultParagraphFont"/>
+    <w:link w:val="MText"/>
+    <w:rsid w:val="00F93763"/>
+    <w:rPr>
+      <w:rFonts w:eastAsia="Times New Roman" w:cs="Times New Roman"/>
+      <w:color w:val="4A4A4A"/>
+      <w:sz w:val="21"/>
+      <w:szCs w:val="21"/>
+      <w:shd w:val="clear" w:color="auto" w:fill="FFFFFF"/>
+      <w:lang w:val="en-GB" w:eastAsia="en-GB"/>
+    </w:rPr>
+  </w:style>
+  <w:style w:type="table" w:customStyle="1" w:styleId="GridTable1Light1">
+    <w:name w:val="Grid Table 1 Light1"/>
+    <w:basedOn w:val="TableNormal"/>
+    <w:uiPriority w:val="46"/>
+    <w:rsid w:val="00F93763"/>
+    <w:pPr>
+      <w:spacing w:after="0" w:line="240" w:lineRule="auto"/>
+    </w:pPr>
+    <w:rPr>
+      <w:rFonts w:eastAsiaTheme="minorEastAsia"/>
+      <w:lang w:val="en-GB" w:eastAsia="zh-CN"/>
+    </w:rPr>
+    <w:tblPr>
+      <w:tblStyleRowBandSize w:val="1"/>
+      <w:tblStyleColBandSize w:val="1"/>
+      <w:tblBorders>
+        <w:top w:val="single" w:sz="4" w:space="0" w:color="999999" w:themeColor="text1" w:themeTint="66"/>
+        <w:left w:val="single" w:sz="4" w:space="0" w:color="999999" w:themeColor="text1" w:themeTint="66"/>
+        <w:bottom w:val="single" w:sz="4" w:space="0" w:color="999999" w:themeColor="text1" w:themeTint="66"/>
+        <w:right w:val="single" w:sz="4" w:space="0" w:color="999999" w:themeColor="text1" w:themeTint="66"/>
+        <w:insideH w:val="single" w:sz="4" w:space="0" w:color="999999" w:themeColor="text1" w:themeTint="66"/>
+        <w:insideV w:val="single" w:sz="4" w:space="0" w:color="999999" w:themeColor="text1" w:themeTint="66"/>
+      </w:tblBorders>
+    </w:tblPr>
+    <w:tblStylePr w:type="firstRow">
+      <w:rPr>
+        <w:b/>
+        <w:bCs/>
+      </w:rPr>
+      <w:tblPr/>
+      <w:tcPr>
+        <w:tcBorders>
+          <w:bottom w:val="single" w:sz="12" w:space="0" w:color="666666" w:themeColor="text1" w:themeTint="99"/>
+        </w:tcBorders>
+      </w:tcPr>
+    </w:tblStylePr>
+    <w:tblStylePr w:type="lastRow">
+      <w:rPr>
+        <w:b/>
+        <w:bCs/>
+      </w:rPr>
+      <w:tblPr/>
+      <w:tcPr>
+        <w:tcBorders>
+          <w:top w:val="double" w:sz="2" w:space="0" w:color="666666" w:themeColor="text1" w:themeTint="99"/>
+        </w:tcBorders>
+      </w:tcPr>
+    </w:tblStylePr>
+    <w:tblStylePr w:type="firstCol">
+      <w:rPr>
+        <w:b/>
+        <w:bCs/>
+      </w:rPr>
+    </w:tblStylePr>
+    <w:tblStylePr w:type="lastCol">
+      <w:rPr>
+        <w:b/>
+        <w:bCs/>
+      </w:rPr>
+    </w:tblStylePr>
+  </w:style>
+  <w:style w:type="paragraph" w:customStyle="1" w:styleId="MHeader">
+    <w:name w:val="M.Header"/>
+    <w:basedOn w:val="Normal"/>
+    <w:link w:val="MHeaderChar"/>
+    <w:qFormat/>
+    <w:rsid w:val="001127E6"/>
+    <w:pPr>
+      <w:pBdr>
+        <w:bottom w:val="single" w:sz="12" w:space="4" w:color="DDDDDD"/>
+      </w:pBdr>
+      <w:shd w:val="clear" w:color="auto" w:fill="FFFFFF"/>
+      <w:spacing w:after="0" w:line="276" w:lineRule="auto"/>
+      <w:outlineLvl w:val="2"/>
+    </w:pPr>
+    <w:rPr>
+      <w:rFonts w:eastAsia="Times New Roman" w:cs="Times New Roman"/>
+      <w:color w:val="1C75BC"/>
+      <w:sz w:val="36"/>
+      <w:szCs w:val="36"/>
+      <w:lang w:val="en-GB" w:eastAsia="en-GB"/>
+    </w:rPr>
+  </w:style>
+  <w:style w:type="character" w:customStyle="1" w:styleId="MHeaderChar">
+    <w:name w:val="M.Header Char"/>
+    <w:basedOn w:val="DefaultParagraphFont"/>
+    <w:link w:val="MHeader"/>
+    <w:rsid w:val="001127E6"/>
+    <w:rPr>
+      <w:rFonts w:eastAsia="Times New Roman" w:cs="Times New Roman"/>
+      <w:color w:val="1C75BC"/>
+      <w:sz w:val="36"/>
+      <w:szCs w:val="36"/>
+      <w:shd w:val="clear" w:color="auto" w:fill="FFFFFF"/>
+      <w:lang w:val="en-GB" w:eastAsia="en-GB"/>
+    </w:rPr>
+  </w:style>
+  <w:style w:type="paragraph" w:customStyle="1" w:styleId="MSubHeader">
+    <w:name w:val="M.Sub.Header"/>
+    <w:basedOn w:val="Normal"/>
+    <w:link w:val="MSubHeaderChar"/>
+    <w:qFormat/>
+    <w:rsid w:val="001127E6"/>
+    <w:pPr>
+      <w:shd w:val="clear" w:color="auto" w:fill="FFFFFF"/>
+      <w:spacing w:after="0" w:line="276" w:lineRule="auto"/>
+    </w:pPr>
+    <w:rPr>
+      <w:rFonts w:eastAsia="Times New Roman" w:cs="Times New Roman"/>
+      <w:b/>
+      <w:bCs/>
+      <w:color w:val="4A4A4A"/>
+      <w:sz w:val="21"/>
+      <w:szCs w:val="21"/>
+      <w:lang w:val="en-GB" w:eastAsia="en-GB"/>
+    </w:rPr>
+  </w:style>
+  <w:style w:type="character" w:customStyle="1" w:styleId="MSubHeaderChar">
+    <w:name w:val="M.Sub.Header Char"/>
+    <w:basedOn w:val="DefaultParagraphFont"/>
+    <w:link w:val="MSubHeader"/>
+    <w:rsid w:val="001127E6"/>
+    <w:rPr>
+      <w:rFonts w:eastAsia="Times New Roman" w:cs="Times New Roman"/>
+      <w:b/>
+      <w:bCs/>
+      <w:color w:val="4A4A4A"/>
+      <w:sz w:val="21"/>
+      <w:szCs w:val="21"/>
+      <w:shd w:val="clear" w:color="auto" w:fill="FFFFFF"/>
+      <w:lang w:val="en-GB" w:eastAsia="en-GB"/>
+    </w:rPr>
+  </w:style>
+  <w:style w:type="paragraph" w:styleId="FootnoteText">
+    <w:name w:val="footnote text"/>
+    <w:basedOn w:val="Normal"/>
+    <w:link w:val="FootnoteTextChar"/>
+    <w:uiPriority w:val="99"/>
+    <w:semiHidden/>
+    <w:unhideWhenUsed/>
+    <w:rsid w:val="006B0512"/>
+    <w:pPr>
+      <w:spacing w:after="0" w:line="240" w:lineRule="auto"/>
+    </w:pPr>
+    <w:rPr>
+      <w:rFonts w:eastAsiaTheme="minorEastAsia"/>
+      <w:sz w:val="20"/>
+      <w:szCs w:val="20"/>
+      <w:lang w:val="en-GB" w:eastAsia="zh-CN"/>
+    </w:rPr>
+  </w:style>
+  <w:style w:type="character" w:customStyle="1" w:styleId="FootnoteTextChar">
+    <w:name w:val="Footnote Text Char"/>
+    <w:basedOn w:val="DefaultParagraphFont"/>
+    <w:link w:val="FootnoteText"/>
+    <w:uiPriority w:val="99"/>
+    <w:semiHidden/>
+    <w:rsid w:val="006B0512"/>
+    <w:rPr>
+      <w:rFonts w:eastAsiaTheme="minorEastAsia"/>
+      <w:sz w:val="20"/>
+      <w:szCs w:val="20"/>
+      <w:lang w:val="en-GB" w:eastAsia="zh-CN"/>
+    </w:rPr>
+  </w:style>
+  <w:style w:type="character" w:styleId="FootnoteReference">
+    <w:name w:val="footnote reference"/>
+    <w:aliases w:val="(Footnote Reference),ftref,de nota al pie,(NECG) Footnote Reference,16 Point,Superscript 6 Point,Ref,fr,stylish,BVI fnr,Footnote Reference Number,Footnote Reference_LVL6,Footnote Reference_LVL61,Footnote Reference_LVL62,number,SUPERS"/>
+    <w:basedOn w:val="DefaultParagraphFont"/>
+    <w:link w:val="BVIfnrChar1CharCharCharCharChar"/>
+    <w:uiPriority w:val="99"/>
+    <w:unhideWhenUsed/>
+    <w:qFormat/>
+    <w:rsid w:val="006B0512"/>
+    <w:rPr>
+      <w:vertAlign w:val="superscript"/>
+    </w:rPr>
+  </w:style>
+  <w:style w:type="paragraph" w:customStyle="1" w:styleId="BVIfnrChar1CharCharCharCharChar">
+    <w:name w:val="BVI fnr Char1 Char Char Char Char Char"/>
+    <w:aliases w:val="BVI fnr Car Car Char1 Char Char Char Char Char,BVI fnr Car Char1 Char Char Char Char Char,BVI fnr Car Car Car Car Char2 Char Char Char Char Char"/>
+    <w:basedOn w:val="Normal"/>
+    <w:link w:val="FootnoteReference"/>
+    <w:uiPriority w:val="99"/>
+    <w:rsid w:val="006B0512"/>
+    <w:pPr>
+      <w:spacing w:line="240" w:lineRule="exact"/>
+      <w:jc w:val="both"/>
+    </w:pPr>
+    <w:rPr>
+      <w:vertAlign w:val="superscript"/>
+    </w:rPr>
+  </w:style>
+  <w:style w:type="table" w:styleId="TableGrid">
+    <w:name w:val="Table Grid"/>
+    <w:basedOn w:val="TableNormal"/>
+    <w:uiPriority w:val="59"/>
+    <w:rsid w:val="00F00FDD"/>
+    <w:pPr>
+      <w:spacing w:after="0" w:line="240" w:lineRule="auto"/>
+    </w:pPr>
+    <w:rPr>
+      <w:rFonts w:eastAsiaTheme="minorEastAsia"/>
+      <w:lang w:eastAsia="ja-JP"/>
+    </w:rPr>
+    <w:tblPr>
+      <w:tblBorders>
+        <w:top w:val="single" w:sz="4" w:space="0" w:color="auto"/>
+        <w:left w:val="single" w:sz="4" w:space="0" w:color="auto"/>
+        <w:bottom w:val="single" w:sz="4" w:space="0" w:color="auto"/>
+        <w:right w:val="single" w:sz="4" w:space="0" w:color="auto"/>
+        <w:insideH w:val="single" w:sz="4" w:space="0" w:color="auto"/>
+        <w:insideV w:val="single" w:sz="4" w:space="0" w:color="auto"/>
+      </w:tblBorders>
+    </w:tblPr>
+  </w:style>
+  <w:style w:type="paragraph" w:styleId="ListParagraph">
+    <w:name w:val="List Paragraph"/>
+    <w:basedOn w:val="Normal"/>
+    <w:uiPriority w:val="34"/>
+    <w:qFormat/>
+    <w:rsid w:val="00EA6E73"/>
+    <w:pPr>
+      <w:spacing w:after="200" w:line="276" w:lineRule="auto"/>
+      <w:ind w:left="720"/>
+      <w:contextualSpacing/>
+    </w:pPr>
+    <w:rPr>
+      <w:rFonts w:eastAsiaTheme="minorEastAsia"/>
+      <w:lang w:val="en-GB" w:eastAsia="zh-CN"/>
+    </w:rPr>
+  </w:style>
+  <w:style w:type="paragraph" w:styleId="TOC2">
+    <w:name w:val="toc 2"/>
+    <w:basedOn w:val="Normal"/>
+    <w:next w:val="Normal"/>
+    <w:autoRedefine/>
+    <w:uiPriority w:val="39"/>
+    <w:unhideWhenUsed/>
+    <w:rsid w:val="000434EA"/>
+    <w:pPr>
+      <w:spacing w:after="100"/>
+      <w:ind w:left="220"/>
+    </w:pPr>
+  </w:style>
+  <w:style w:type="paragraph" w:styleId="TOC3">
+    <w:name w:val="toc 3"/>
+    <w:basedOn w:val="Normal"/>
+    <w:next w:val="Normal"/>
+    <w:autoRedefine/>
+    <w:uiPriority w:val="39"/>
+    <w:unhideWhenUsed/>
+    <w:rsid w:val="000434EA"/>
+    <w:pPr>
+      <w:spacing w:after="100"/>
+      <w:ind w:left="440"/>
+    </w:pPr>
+  </w:style>
+  <w:style w:type="paragraph" w:styleId="BalloonText">
+    <w:name w:val="Balloon Text"/>
+    <w:basedOn w:val="Normal"/>
+    <w:link w:val="BalloonTextChar"/>
+    <w:uiPriority w:val="99"/>
+    <w:semiHidden/>
+    <w:unhideWhenUsed/>
+    <w:rsid w:val="000434EA"/>
+    <w:pPr>
+      <w:spacing w:after="0" w:line="240" w:lineRule="auto"/>
+    </w:pPr>
+    <w:rPr>
+      <w:rFonts w:ascii="Segoe UI" w:hAnsi="Segoe UI" w:cs="Segoe UI"/>
+      <w:sz w:val="18"/>
+      <w:szCs w:val="18"/>
+    </w:rPr>
+  </w:style>
+  <w:style w:type="character" w:customStyle="1" w:styleId="BalloonTextChar">
+    <w:name w:val="Balloon Text Char"/>
+    <w:basedOn w:val="DefaultParagraphFont"/>
+    <w:link w:val="BalloonText"/>
+    <w:uiPriority w:val="99"/>
+    <w:semiHidden/>
+    <w:rsid w:val="000434EA"/>
+    <w:rPr>
+      <w:rFonts w:ascii="Segoe UI" w:hAnsi="Segoe UI" w:cs="Segoe UI"/>
+      <w:sz w:val="18"/>
+      <w:szCs w:val="18"/>
+    </w:rPr>
+  </w:style>
+  <w:style w:type="paragraph" w:styleId="Footer">
+    <w:name w:val="footer"/>
+    <w:basedOn w:val="Normal"/>
+    <w:link w:val="FooterChar"/>
+    <w:uiPriority w:val="99"/>
+    <w:unhideWhenUsed/>
+    <w:rsid w:val="00073907"/>
+    <w:pPr>
+      <w:tabs>
+        <w:tab w:val="center" w:pos="4680"/>
+        <w:tab w:val="right" w:pos="9360"/>
+      </w:tabs>
+      <w:spacing w:after="0" w:line="240" w:lineRule="auto"/>
+    </w:pPr>
+  </w:style>
+  <w:style w:type="character" w:customStyle="1" w:styleId="FooterChar">
+    <w:name w:val="Footer Char"/>
+    <w:basedOn w:val="DefaultParagraphFont"/>
+    <w:link w:val="Footer"/>
+    <w:uiPriority w:val="99"/>
+    <w:rsid w:val="00073907"/>
+  </w:style>
+  <w:style w:type="character" w:customStyle="1" w:styleId="UnresolvedMention">
+    <w:name w:val="Unresolved Mention"/>
+    <w:basedOn w:val="DefaultParagraphFont"/>
+    <w:uiPriority w:val="99"/>
+    <w:semiHidden/>
+    <w:unhideWhenUsed/>
+    <w:rsid w:val="00C605D4"/>
+    <w:rPr>
+      <w:color w:val="605E5C"/>
+      <w:shd w:val="clear" w:color="auto" w:fill="E1DFDD"/>
+    </w:rPr>
+  </w:style>
+  <w:style w:type="character" w:styleId="CommentReference">
+    <w:name w:val="annotation reference"/>
+    <w:basedOn w:val="DefaultParagraphFont"/>
+    <w:uiPriority w:val="99"/>
+    <w:semiHidden/>
+    <w:unhideWhenUsed/>
+    <w:rsid w:val="007A2617"/>
+    <w:rPr>
+      <w:sz w:val="16"/>
+      <w:szCs w:val="16"/>
+    </w:rPr>
+  </w:style>
+  <w:style w:type="paragraph" w:styleId="CommentText">
+    <w:name w:val="annotation text"/>
+    <w:basedOn w:val="Normal"/>
+    <w:link w:val="CommentTextChar"/>
+    <w:uiPriority w:val="99"/>
+    <w:semiHidden/>
+    <w:unhideWhenUsed/>
+    <w:rsid w:val="007A2617"/>
+    <w:pPr>
+      <w:spacing w:line="240" w:lineRule="auto"/>
+    </w:pPr>
+    <w:rPr>
+      <w:sz w:val="20"/>
+      <w:szCs w:val="20"/>
+    </w:rPr>
+  </w:style>
+  <w:style w:type="character" w:customStyle="1" w:styleId="CommentTextChar">
+    <w:name w:val="Comment Text Char"/>
+    <w:basedOn w:val="DefaultParagraphFont"/>
+    <w:link w:val="CommentText"/>
+    <w:uiPriority w:val="99"/>
+    <w:semiHidden/>
+    <w:rsid w:val="007A2617"/>
+    <w:rPr>
+      <w:sz w:val="20"/>
+      <w:szCs w:val="20"/>
+    </w:rPr>
+  </w:style>
+  <w:style w:type="paragraph" w:styleId="CommentSubject">
+    <w:name w:val="annotation subject"/>
+    <w:basedOn w:val="CommentText"/>
+    <w:next w:val="CommentText"/>
+    <w:link w:val="CommentSubjectChar"/>
+    <w:uiPriority w:val="99"/>
+    <w:semiHidden/>
+    <w:unhideWhenUsed/>
+    <w:rsid w:val="007A2617"/>
+    <w:rPr>
+      <w:b/>
+      <w:bCs/>
+    </w:rPr>
+  </w:style>
+  <w:style w:type="character" w:customStyle="1" w:styleId="CommentSubjectChar">
+    <w:name w:val="Comment Subject Char"/>
+    <w:basedOn w:val="CommentTextChar"/>
+    <w:link w:val="CommentSubject"/>
+    <w:uiPriority w:val="99"/>
+    <w:semiHidden/>
+    <w:rsid w:val="007A2617"/>
+    <w:rPr>
+      <w:b/>
+      <w:bCs/>
+      <w:sz w:val="20"/>
+      <w:szCs w:val="20"/>
+    </w:rPr>
+  </w:style>
+  <w:style w:type="character" w:styleId="FollowedHyperlink">
+    <w:name w:val="FollowedHyperlink"/>
+    <w:basedOn w:val="DefaultParagraphFont"/>
+    <w:uiPriority w:val="99"/>
+    <w:semiHidden/>
+    <w:unhideWhenUsed/>
+    <w:rsid w:val="00581D14"/>
+    <w:rPr>
+      <w:color w:val="954F72" w:themeColor="followedHyperlink"/>
+      <w:u w:val="single"/>
+    </w:rPr>
+  </w:style>
+  <w:style w:type="character" w:styleId="PlaceholderText">
+    <w:name w:val="Placeholder Text"/>
+    <w:basedOn w:val="DefaultParagraphFont"/>
+    <w:uiPriority w:val="99"/>
+    <w:semiHidden/>
+    <w:rsid w:val="00633477"/>
+    <w:rPr>
+      <w:color w:val="808080"/>
+    </w:rPr>
+  </w:style>
+  <w:style w:type="paragraph" w:styleId="EndnoteText">
+    <w:name w:val="endnote text"/>
+    <w:basedOn w:val="Normal"/>
+    <w:link w:val="EndnoteTextChar"/>
+    <w:uiPriority w:val="99"/>
+    <w:unhideWhenUsed/>
+    <w:rsid w:val="00AE7A74"/>
+    <w:pPr>
+      <w:spacing w:after="0" w:line="240" w:lineRule="auto"/>
+    </w:pPr>
+    <w:rPr>
+      <w:sz w:val="20"/>
+      <w:szCs w:val="20"/>
+    </w:rPr>
+  </w:style>
+  <w:style w:type="character" w:customStyle="1" w:styleId="EndnoteTextChar">
+    <w:name w:val="Endnote Text Char"/>
+    <w:basedOn w:val="DefaultParagraphFont"/>
+    <w:link w:val="EndnoteText"/>
+    <w:uiPriority w:val="99"/>
+    <w:rsid w:val="00AE7A74"/>
+    <w:rPr>
+      <w:sz w:val="20"/>
+      <w:szCs w:val="20"/>
+    </w:rPr>
+  </w:style>
+  <w:style w:type="character" w:styleId="EndnoteReference">
+    <w:name w:val="endnote reference"/>
+    <w:basedOn w:val="DefaultParagraphFont"/>
+    <w:uiPriority w:val="99"/>
+    <w:semiHidden/>
+    <w:unhideWhenUsed/>
+    <w:rsid w:val="00AE7A74"/>
+    <w:rPr>
+      <w:vertAlign w:val="superscript"/>
+    </w:rPr>
+  </w:style>
+  <w:style w:type="character" w:customStyle="1" w:styleId="Heading2Char">
+    <w:name w:val="Heading 2 Char"/>
+    <w:basedOn w:val="DefaultParagraphFont"/>
+    <w:link w:val="Heading2"/>
+    <w:uiPriority w:val="9"/>
+    <w:rsid w:val="005377B9"/>
+    <w:rPr>
+      <w:rFonts w:asciiTheme="majorHAnsi" w:eastAsiaTheme="majorEastAsia" w:hAnsiTheme="majorHAnsi" w:cstheme="majorBidi"/>
+      <w:color w:val="2E74B5" w:themeColor="accent1" w:themeShade="BF"/>
+      <w:sz w:val="26"/>
+      <w:szCs w:val="26"/>
+    </w:rPr>
+  </w:style>
+  <w:style w:type="paragraph" w:customStyle="1" w:styleId="Default">
+    <w:name w:val="Default"/>
+    <w:rsid w:val="005377B9"/>
+    <w:pPr>
+      <w:autoSpaceDE w:val="0"/>
+      <w:autoSpaceDN w:val="0"/>
+      <w:adjustRightInd w:val="0"/>
+      <w:spacing w:after="0" w:line="240" w:lineRule="auto"/>
+    </w:pPr>
+    <w:rPr>
+      <w:rFonts w:ascii="Calibri" w:eastAsiaTheme="minorEastAsia" w:hAnsi="Calibri" w:cs="Calibri"/>
+      <w:color w:val="000000"/>
+      <w:sz w:val="24"/>
+      <w:szCs w:val="24"/>
+      <w:lang w:eastAsia="zh-CN"/>
+    </w:rPr>
+  </w:style>
+</w:styles>
+</file>
+
+<file path=word/glossary/document.xml><?xml version="1.0" encoding="utf-8"?>
+<w:glossaryDocument xmlns:wpc="http://schemas.microsoft.com/office/word/2010/wordprocessingCanvas" xmlns:mc="http://schemas.openxmlformats.org/markup-compatibility/2006" xmlns:o="urn:schemas-microsoft-com:office:office" xmlns:r="http://schemas.openxmlformats.org/officeDocument/2006/relationships" xmlns:m="http://schemas.openxmlformats.org/officeDocument/2006/math" xmlns:v="urn:schemas-microsoft-com:vml" xmlns:wp14="http://schemas.microsoft.com/office/word/2010/wordprocessingDrawing" xmlns:wp="http://schemas.openxmlformats.org/drawingml/2006/wordprocessingDrawing" xmlns:w10="urn:schemas-microsoft-com:office:word" xmlns:w="http://schemas.openxmlformats.org/wordprocessingml/2006/main" xmlns:w14="http://schemas.microsoft.com/office/word/2010/wordml" xmlns:wpg="http://schemas.microsoft.com/office/word/2010/wordprocessingGroup" xmlns:wpi="http://schemas.microsoft.com/office/word/2010/wordprocessingInk" xmlns:wne="http://schemas.microsoft.com/office/word/2006/wordml" xmlns:wps="http://schemas.microsoft.com/office/word/2010/wordprocessingShape" mc:Ignorable="w14 wp14"/>
+</file>
+
+<file path=word/glossary/fontTable.xml><?xml version="1.0" encoding="utf-8"?>
+<w:fonts xmlns:mc="http://schemas.openxmlformats.org/markup-compatibility/2006" xmlns:r="http://schemas.openxmlformats.org/officeDocument/2006/relationships" xmlns:w="http://schemas.openxmlformats.org/wordprocessingml/2006/main" xmlns:w14="http://schemas.microsoft.com/office/word/2010/wordml" mc:Ignorable="w14">
+  <w:font w:name="Times New Roman">
+    <w:panose1 w:val="02020603050405020304"/>
+    <w:charset w:val="00"/>
+    <w:family w:val="roman"/>
+    <w:pitch w:val="variable"/>
+    <w:sig w:usb0="E0002AFF" w:usb1="C0007841" w:usb2="00000009" w:usb3="00000000" w:csb0="000001FF" w:csb1="00000000"/>
+  </w:font>
+  <w:font w:name="Courier New">
+    <w:panose1 w:val="02070309020205020404"/>
+    <w:charset w:val="00"/>
+    <w:family w:val="modern"/>
+    <w:pitch w:val="fixed"/>
+    <w:sig w:usb0="E0002AFF" w:usb1="C0007843" w:usb2="00000009" w:usb3="00000000" w:csb0="000001FF" w:csb1="00000000"/>
+  </w:font>
+  <w:font w:name="Wingdings">
+    <w:panose1 w:val="05000000000000000000"/>
+    <w:charset w:val="02"/>
+    <w:family w:val="auto"/>
+    <w:pitch w:val="variable"/>
+    <w:sig w:usb0="00000000" w:usb1="10000000" w:usb2="00000000" w:usb3="00000000" w:csb0="80000000" w:csb1="00000000"/>
+  </w:font>
+  <w:font w:name="Symbol">
+    <w:panose1 w:val="05050102010706020507"/>
+    <w:charset w:val="02"/>
+    <w:family w:val="roman"/>
+    <w:pitch w:val="variable"/>
+    <w:sig w:usb0="00000000" w:usb1="10000000" w:usb2="00000000" w:usb3="00000000" w:csb0="80000000" w:csb1="00000000"/>
+  </w:font>
+  <w:font w:name="Calibri">
+    <w:panose1 w:val="020F0502020204030204"/>
+    <w:charset w:val="00"/>
+    <w:family w:val="swiss"/>
+    <w:pitch w:val="variable"/>
+    <w:sig w:usb0="E00002FF" w:usb1="4000ACFF" w:usb2="00000001" w:usb3="00000000" w:csb0="0000019F" w:csb1="00000000"/>
+  </w:font>
+  <w:font w:name="Calibri Light">
+    <w:panose1 w:val="020F0302020204030204"/>
+    <w:charset w:val="00"/>
+    <w:family w:val="swiss"/>
+    <w:pitch w:val="variable"/>
+    <w:sig w:usb0="A00002EF" w:usb1="4000207B" w:usb2="00000000" w:usb3="00000000" w:csb0="0000019F" w:csb1="00000000"/>
+  </w:font>
+  <w:font w:name="Segoe UI">
+    <w:panose1 w:val="020B0502040204020203"/>
+    <w:charset w:val="00"/>
+    <w:family w:val="swiss"/>
+    <w:pitch w:val="variable"/>
+    <w:sig w:usb0="E10022FF" w:usb1="C000E47F" w:usb2="00000029" w:usb3="00000000" w:csb0="000001DF" w:csb1="00000000"/>
+  </w:font>
+  <w:font w:name="Cambria">
+    <w:panose1 w:val="02040503050406030204"/>
+    <w:charset w:val="00"/>
+    <w:family w:val="roman"/>
+    <w:pitch w:val="variable"/>
+    <w:sig w:usb0="E00002FF" w:usb1="400004FF" w:usb2="00000000" w:usb3="00000000" w:csb0="0000019F" w:csb1="00000000"/>
+  </w:font>
+</w:fonts>
+</file>
+
+<file path=word/glossary/settings.xml><?xml version="1.0" encoding="utf-8"?>
+<w:settings xmlns:mc="http://schemas.openxmlformats.org/markup-compatibility/2006" xmlns:o="urn:schemas-microsoft-com:office:office" xmlns:r="http://schemas.openxmlformats.org/officeDocument/2006/relationships" xmlns:m="http://schemas.openxmlformats.org/officeDocument/2006/math" xmlns:v="urn:schemas-microsoft-com:vml" xmlns:w10="urn:schemas-microsoft-com:office:word" xmlns:w="http://schemas.openxmlformats.org/wordprocessingml/2006/main" xmlns:w14="http://schemas.microsoft.com/office/word/2010/wordml" xmlns:sl="http://schemas.openxmlformats.org/schemaLibrary/2006/main" mc:Ignorable="w14">
+  <w:view w:val="normal"/>
+  <w:defaultTabStop w:val="720"/>
+  <w:characterSpacingControl w:val="doNotCompress"/>
+  <w:compat>
+    <w:useFELayout/>
+    <w:compatSetting w:name="compatibilityMode" w:uri="http://schemas.microsoft.com/office/word" w:val="14"/>
+    <w:compatSetting w:name="overrideTableStyleFontSizeAndJustification" w:uri="http://schemas.microsoft.com/office/word" w:val="1"/>
+    <w:compatSetting w:name="enableOpenTypeFeatures" w:uri="http://schemas.microsoft.com/office/word" w:val="1"/>
+    <w:compatSetting w:name="doNotFlipMirrorIndents" w:uri="http://schemas.microsoft.com/office/word" w:val="1"/>
+  </w:compat>
+  <w:rsids>
+    <w:rsidRoot w:val="00580E4E"/>
+    <w:rsid w:val="00580E4E"/>
+    <w:rsid w:val="009A2748"/>
+  </w:rsids>
+  <m:mathPr>
+    <m:mathFont m:val="Cambria Math"/>
+    <m:brkBin m:val="before"/>
+    <m:brkBinSub m:val="--"/>
+    <m:smallFrac m:val="0"/>
+    <m:dispDef/>
+    <m:lMargin m:val="0"/>
+    <m:rMargin m:val="0"/>
+    <m:defJc m:val="centerGroup"/>
+    <m:wrapIndent m:val="1440"/>
+    <m:intLim m:val="subSup"/>
+    <m:naryLim m:val="undOvr"/>
+  </m:mathPr>
+  <w:themeFontLang w:val="en-GB"/>
+  <w:clrSchemeMapping w:bg1="light1" w:t1="dark1" w:bg2="light2" w:t2="dark2" w:accent1="accent1" w:accent2="accent2" w:accent3="accent3" w:accent4="accent4" w:accent5="accent5" w:accent6="accent6" w:hyperlink="hyperlink" w:followedHyperlink="followedHyperlink"/>
+  <w:decimalSymbol w:val="."/>
+  <w:listSeparator w:val=","/>
+</w:settings>
+</file>
+
+<file path=word/glossary/styles.xml><?xml version="1.0" encoding="utf-8"?>
+<w:styles xmlns:mc="http://schemas.openxmlformats.org/markup-compatibility/2006" xmlns:r="http://schemas.openxmlformats.org/officeDocument/2006/relationships" xmlns:w="http://schemas.openxmlformats.org/wordprocessingml/2006/main" xmlns:w14="http://schemas.microsoft.com/office/word/2010/wordml" mc:Ignorable="w14">
+  <w:docDefaults>
+    <w:rPrDefault>
+      <w:rPr>
+        <w:rFonts w:asciiTheme="minorHAnsi" w:eastAsiaTheme="minorEastAsia" w:hAnsiTheme="minorHAnsi" w:cstheme="minorBidi"/>
+        <w:sz w:val="22"/>
+        <w:szCs w:val="22"/>
+        <w:lang w:val="en-GB" w:eastAsia="en-GB" w:bidi="ar-SA"/>
+      </w:rPr>
+    </w:rPrDefault>
+    <w:pPrDefault>
+      <w:pPr>
+        <w:spacing w:after="200" w:line="276" w:lineRule="auto"/>
+      </w:pPr>
+    </w:pPrDefault>
+  </w:docDefaults>
+  <w:latentStyles w:defLockedState="0" w:defUIPriority="99" w:defSemiHidden="1" w:defUnhideWhenUsed="1" w:defQFormat="0" w:count="267">
+    <w:lsdException w:name="Normal" w:semiHidden="0" w:uiPriority="0" w:unhideWhenUsed="0" w:qFormat="1"/>
+    <w:lsdException w:name="heading 1" w:semiHidden="0" w:uiPriority="9" w:unhideWhenUsed="0" w:qFormat="1"/>
+    <w:lsdException w:name="heading 2" w:uiPriority="9" w:qFormat="1"/>
+    <w:lsdException w:name="heading 3" w:uiPriority="9" w:qFormat="1"/>
+    <w:lsdException w:name="heading 4" w:uiPriority="9" w:qFormat="1"/>
+    <w:lsdException w:name="heading 5" w:uiPriority="9" w:qFormat="1"/>
+    <w:lsdException w:name="heading 6" w:uiPriority="9" w:qFormat="1"/>
+    <w:lsdException w:name="heading 7" w:uiPriority="9" w:qFormat="1"/>
+    <w:lsdException w:name="heading 8" w:uiPriority="9" w:qFormat="1"/>
+    <w:lsdException w:name="heading 9" w:uiPriority="9" w:qFormat="1"/>
+    <w:lsdException w:name="toc 1" w:uiPriority="39"/>
+    <w:lsdException w:name="toc 2" w:uiPriority="39"/>
+    <w:lsdException w:name="toc 3" w:uiPriority="39"/>
+    <w:lsdException w:name="toc 4" w:uiPriority="39"/>
+    <w:lsdException w:name="toc 5" w:uiPriority="39"/>
+    <w:lsdException w:name="toc 6" w:uiPriority="39"/>
+    <w:lsdException w:name="toc 7" w:uiPriority="39"/>
+    <w:lsdException w:name="toc 8" w:uiPriority="39"/>
+    <w:lsdException w:name="toc 9" w:uiPriority="39"/>
+    <w:lsdException w:name="caption" w:uiPriority="35" w:qFormat="1"/>
+    <w:lsdException w:name="Title" w:semiHidden="0" w:uiPriority="10" w:unhideWhenUsed="0" w:qFormat="1"/>
+    <w:lsdException w:name="Default Paragraph Font" w:uiPriority="1"/>
+    <w:lsdException w:name="Subtitle" w:semiHidden="0" w:uiPriority="11" w:unhideWhenUsed="0" w:qFormat="1"/>
+    <w:lsdException w:name="Strong" w:semiHidden="0" w:uiPriority="22" w:unhideWhenUsed="0" w:qFormat="1"/>
+    <w:lsdException w:name="Emphasis" w:semiHidden="0" w:uiPriority="20" w:unhideWhenUsed="0" w:qFormat="1"/>
+    <w:lsdException w:name="Table Grid" w:semiHidden="0" w:uiPriority="59" w:unhideWhenUsed="0"/>
+    <w:lsdException w:name="Placeholder Text" w:unhideWhenUsed="0"/>
+    <w:lsdException w:name="No Spacing" w:semiHidden="0" w:uiPriority="1" w:unhideWhenUsed="0" w:qFormat="1"/>
+    <w:lsdException w:name="Light Shading" w:semiHidden="0" w:uiPriority="60" w:unhideWhenUsed="0"/>
+    <w:lsdException w:name="Light List" w:semiHidden="0" w:uiPriority="61" w:unhideWhenUsed="0"/>
+    <w:lsdException w:name="Light Grid" w:semiHidden="0" w:uiPriority="62" w:unhideWhenUsed="0"/>
+    <w:lsdException w:name="Medium Shading 1" w:semiHidden="0" w:uiPriority="63" w:unhideWhenUsed="0"/>
+    <w:lsdException w:name="Medium Shading 2" w:semiHidden="0" w:uiPriority="64" w:unhideWhenUsed="0"/>
+    <w:lsdException w:name="Medium List 1" w:semiHidden="0" w:uiPriority="65" w:unhideWhenUsed="0"/>
+    <w:lsdException w:name="Medium List 2" w:semiHidden="0" w:uiPriority="66" w:unhideWhenUsed="0"/>
+    <w:lsdException w:name="Medium Grid 1" w:semiHidden="0" w:uiPriority="67" w:unhideWhenUsed="0"/>
+    <w:lsdException w:name="Medium Grid 2" w:semiHidden="0" w:uiPriority="68" w:unhideWhenUsed="0"/>
+    <w:lsdException w:name="Medium Grid 3" w:semiHidden="0" w:uiPriority="69" w:unhideWhenUsed="0"/>
+    <w:lsdException w:name="Dark List" w:semiHidden="0" w:uiPriority="70" w:unhideWhenUsed="0"/>
+    <w:lsdException w:name="Colorful Shading" w:semiHidden="0" w:uiPriority="71" w:unhideWhenUsed="0"/>
+    <w:lsdException w:name="Colorful List" w:semiHidden="0" w:uiPriority="72" w:unhideWhenUsed="0"/>
+    <w:lsdException w:name="Colorful Grid" w:semiHidden="0" w:uiPriority="73" w:unhideWhenUsed="0"/>
+    <w:lsdException w:name="Light Shading Accent 1" w:semiHidden="0" w:uiPriority="60" w:unhideWhenUsed="0"/>
+    <w:lsdException w:name="Light List Accent 1" w:semiHidden="0" w:uiPriority="61" w:unhideWhenUsed="0"/>
+    <w:lsdException w:name="Light Grid Accent 1" w:semiHidden="0" w:uiPriority="62" w:unhideWhenUsed="0"/>
+    <w:lsdException w:name="Medium Shading 1 Accent 1" w:semiHidden="0" w:uiPriority="63" w:unhideWhenUsed="0"/>
+    <w:lsdException w:name="Medium Shading 2 Accent 1" w:semiHidden="0" w:uiPriority="64" w:unhideWhenUsed="0"/>
+    <w:lsdException w:name="Medium List 1 Accent 1" w:semiHidden="0" w:uiPriority="65" w:unhideWhenUsed="0"/>
+    <w:lsdException w:name="Revision" w:unhideWhenUsed="0"/>
+    <w:lsdException w:name="List Paragraph" w:semiHidden="0" w:uiPriority="34" w:unhideWhenUsed="0" w:qFormat="1"/>
+    <w:lsdException w:name="Quote" w:semiHidden="0" w:uiPriority="29" w:unhideWhenUsed="0" w:qFormat="1"/>
+    <w:lsdException w:name="Intense Quote" w:semiHidden="0" w:uiPriority="30" w:unhideWhenUsed="0" w:qFormat="1"/>
+    <w:lsdException w:name="Medium List 2 Accent 1" w:semiHidden="0" w:uiPriority="66" w:unhideWhenUsed="0"/>
+    <w:lsdException w:name="Medium Grid 1 Accent 1" w:semiHidden="0" w:uiPriority="67" w:unhideWhenUsed="0"/>
+    <w:lsdException w:name="Medium Grid 2 Accent 1" w:semiHidden="0" w:uiPriority="68" w:unhideWhenUsed="0"/>
+    <w:lsdException w:name="Medium Grid 3 Accent 1" w:semiHidden="0" w:uiPriority="69" w:unhideWhenUsed="0"/>
+    <w:lsdException w:name="Dark List Accent 1" w:semiHidden="0" w:uiPriority="70" w:unhideWhenUsed="0"/>
+    <w:lsdException w:name="Colorful Shading Accent 1" w:semiHidden="0" w:uiPriority="71" w:unhideWhenUsed="0"/>
+    <w:lsdException w:name="Colorful List Accent 1" w:semiHidden="0" w:uiPriority="72" w:unhideWhenUsed="0"/>
+    <w:lsdException w:name="Colorful Grid Accent 1" w:semiHidden="0" w:uiPriority="73" w:unhideWhenUsed="0"/>
+    <w:lsdException w:name="Light Shading Accent 2" w:semiHidden="0" w:uiPriority="60" w:unhideWhenUsed="0"/>
+    <w:lsdException w:name="Light List Accent 2" w:semiHidden="0" w:uiPriority="61" w:unhideWhenUsed="0"/>
+    <w:lsdException w:name="Light Grid Accent 2" w:semiHidden="0" w:uiPriority="62" w:unhideWhenUsed="0"/>
+    <w:lsdException w:name="Medium Shading 1 Accent 2" w:semiHidden="0" w:uiPriority="63" w:unhideWhenUsed="0"/>
+    <w:lsdException w:name="Medium Shading 2 Accent 2" w:semiHidden="0" w:uiPriority="64" w:unhideWhenUsed="0"/>
+    <w:lsdException w:name="Medium List 1 Accent 2" w:semiHidden="0" w:uiPriority="65" w:unhideWhenUsed="0"/>
+    <w:lsdException w:name="Medium List 2 Accent 2" w:semiHidden="0" w:uiPriority="66" w:unhideWhenUsed="0"/>
+    <w:lsdException w:name="Medium Grid 1 Accent 2" w:semiHidden="0" w:uiPriority="67" w:unhideWhenUsed="0"/>
+    <w:lsdException w:name="Medium Grid 2 Accent 2" w:semiHidden="0" w:uiPriority="68" w:unhideWhenUsed="0"/>
+    <w:lsdException w:name="Medium Grid 3 Accent 2" w:semiHidden="0" w:uiPriority="69" w:unhideWhenUsed="0"/>
+    <w:lsdException w:name="Dark List Accent 2" w:semiHidden="0" w:uiPriority="70" w:unhideWhenUsed="0"/>
+    <w:lsdException w:name="Colorful Shading Accent 2" w:semiHidden="0" w:uiPriority="71" w:unhideWhenUsed="0"/>
+    <w:lsdException w:name="Colorful List Accent 2" w:semiHidden="0" w:uiPriority="72" w:unhideWhenUsed="0"/>
+    <w:lsdException w:name="Colorful Grid Accent 2" w:semiHidden="0" w:uiPriority="73" w:unhideWhenUsed="0"/>
+    <w:lsdException w:name="Light Shading Accent 3" w:semiHidden="0" w:uiPriority="60" w:unhideWhenUsed="0"/>
+    <w:lsdException w:name="Light List Accent 3" w:semiHidden="0" w:uiPriority="61" w:unhideWhenUsed="0"/>
+    <w:lsdException w:name="Light Grid Accent 3" w:semiHidden="0" w:uiPriority="62" w:unhideWhenUsed="0"/>
+    <w:lsdException w:name="Medium Shading 1 Accent 3" w:semiHidden="0" w:uiPriority="63" w:unhideWhenUsed="0"/>
+    <w:lsdException w:name="Medium Shading 2 Accent 3" w:semiHidden="0" w:uiPriority="64" w:unhideWhenUsed="0"/>
+    <w:lsdException w:name="Medium List 1 Accent 3" w:semiHidden="0" w:uiPriority="65" w:unhideWhenUsed="0"/>
+    <w:lsdException w:name="Medium List 2 Accent 3" w:semiHidden="0" w:uiPriority="66" w:unhideWhenUsed="0"/>
+    <w:lsdException w:name="Medium Grid 1 Accent 3" w:semiHidden="0" w:uiPriority="67" w:unhideWhenUsed="0"/>
+    <w:lsdException w:name="Medium Grid 2 Accent 3" w:semiHidden="0" w:uiPriority="68" w:unhideWhenUsed="0"/>
+    <w:lsdException w:name="Medium Grid 3 Accent 3" w:semiHidden="0" w:uiPriority="69" w:unhideWhenUsed="0"/>
+    <w:lsdException w:name="Dark List Accent 3" w:semiHidden="0" w:uiPriority="70" w:unhideWhenUsed="0"/>
+    <w:lsdException w:name="Colorful Shading Accent 3" w:semiHidden="0" w:uiPriority="71" w:unhideWhenUsed="0"/>
+    <w:lsdException w:name="Colorful List Accent 3" w:semiHidden="0" w:uiPriority="72" w:unhideWhenUsed="0"/>
+    <w:lsdException w:name="Colorful Grid Accent 3" w:semiHidden="0" w:uiPriority="73" w:unhideWhenUsed="0"/>
+    <w:lsdException w:name="Light Shading Accent 4" w:semiHidden="0" w:uiPriority="60" w:unhideWhenUsed="0"/>
+    <w:lsdException w:name="Light List Accent 4" w:semiHidden="0" w:uiPriority="61" w:unhideWhenUsed="0"/>
+    <w:lsdException w:name="Light Grid Accent 4" w:semiHidden="0" w:uiPriority="62" w:unhideWhenUsed="0"/>
+    <w:lsdException w:name="Medium Shading 1 Accent 4" w:semiHidden="0" w:uiPriority="63" w:unhideWhenUsed="0"/>
+    <w:lsdException w:name="Medium Shading 2 Accent 4" w:semiHidden="0" w:uiPriority="64" w:unhideWhenUsed="0"/>
+    <w:lsdException w:name="Medium List 1 Accent 4" w:semiHidden="0" w:uiPriority="65" w:unhideWhenUsed="0"/>
+    <w:lsdException w:name="Medium List 2 Accent 4" w:semiHidden="0" w:uiPriority="66" w:unhideWhenUsed="0"/>
+    <w:lsdException w:name="Medium Grid 1 Accent 4" w:semiHidden="0" w:uiPriority="67" w:unhideWhenUsed="0"/>
+    <w:lsdException w:name="Medium Grid 2 Accent 4" w:semiHidden="0" w:uiPriority="68" w:unhideWhenUsed="0"/>
+    <w:lsdException w:name="Medium Grid 3 Accent 4" w:semiHidden="0" w:uiPriority="69" w:unhideWhenUsed="0"/>
+    <w:lsdException w:name="Dark List Accent 4" w:semiHidden="0" w:uiPriority="70" w:unhideWhenUsed="0"/>
+    <w:lsdException w:name="Colorful Shading Accent 4" w:semiHidden="0" w:uiPriority="71" w:unhideWhenUsed="0"/>
+    <w:lsdException w:name="Colorful List Accent 4" w:semiHidden="0" w:uiPriority="72" w:unhideWhenUsed="0"/>
+    <w:lsdException w:name="Colorful Grid Accent 4" w:semiHidden="0" w:uiPriority="73" w:unhideWhenUsed="0"/>
+    <w:lsdException w:name="Light Shading Accent 5" w:semiHidden="0" w:uiPriority="60" w:unhideWhenUsed="0"/>
+    <w:lsdException w:name="Light List Accent 5" w:semiHidden="0" w:uiPriority="61" w:unhideWhenUsed="0"/>
+    <w:lsdException w:name="Light Grid Accent 5" w:semiHidden="0" w:uiPriority="62" w:unhideWhenUsed="0"/>
+    <w:lsdException w:name="Medium Shading 1 Accent 5" w:semiHidden="0" w:uiPriority="63" w:unhideWhenUsed="0"/>
+    <w:lsdException w:name="Medium Shading 2 Accent 5" w:semiHidden="0" w:uiPriority="64" w:unhideWhenUsed="0"/>
+    <w:lsdException w:name="Medium List 1 Accent 5" w:semiHidden="0" w:uiPriority="65" w:unhideWhenUsed="0"/>
+    <w:lsdException w:name="Medium List 2 Accent 5" w:semiHidden="0" w:uiPriority="66" w:unhideWhenUsed="0"/>
+    <w:lsdException w:name="Medium Grid 1 Accent 5" w:semiHidden="0" w:uiPriority="67" w:unhideWhenUsed="0"/>
+    <w:lsdException w:name="Medium Grid 2 Accent 5" w:semiHidden="0" w:uiPriority="68" w:unhideWhenUsed="0"/>
+    <w:lsdException w:name="Medium Grid 3 Accent 5" w:semiHidden="0" w:uiPriority="69" w:unhideWhenUsed="0"/>
+    <w:lsdException w:name="Dark List Accent 5" w:semiHidden="0" w:uiPriority="70" w:unhideWhenUsed="0"/>
+    <w:lsdException w:name="Colorful Shading Accent 5" w:semiHidden="0" w:uiPriority="71" w:unhideWhenUsed="0"/>
+    <w:lsdException w:name="Colorful List Accent 5" w:semiHidden="0" w:uiPriority="72" w:unhideWhenUsed="0"/>
+    <w:lsdException w:name="Colorful Grid Accent 5" w:semiHidden="0" w:uiPriority="73" w:unhideWhenUsed="0"/>
+    <w:lsdException w:name="Light Shading Accent 6" w:semiHidden="0" w:uiPriority="60" w:unhideWhenUsed="0"/>
+    <w:lsdException w:name="Light List Accent 6" w:semiHidden="0" w:uiPriority="61" w:unhideWhenUsed="0"/>
+    <w:lsdException w:name="Light Grid Accent 6" w:semiHidden="0" w:uiPriority="62" w:unhideWhenUsed="0"/>
+    <w:lsdException w:name="Medium Shading 1 Accent 6" w:semiHidden="0" w:uiPriority="63" w:unhideWhenUsed="0"/>
+    <w:lsdException w:name="Medium Shading 2 Accent 6" w:semiHidden="0" w:uiPriority="64" w:unhideWhenUsed="0"/>
+    <w:lsdException w:name="Medium List 1 Accent 6" w:semiHidden="0" w:uiPriority="65" w:unhideWhenUsed="0"/>
+    <w:lsdException w:name="Medium List 2 Accent 6" w:semiHidden="0" w:uiPriority="66" w:unhideWhenUsed="0"/>
+    <w:lsdException w:name="Medium Grid 1 Accent 6" w:semiHidden="0" w:uiPriority="67" w:unhideWhenUsed="0"/>
+    <w:lsdException w:name="Medium Grid 2 Accent 6" w:semiHidden="0" w:uiPriority="68" w:unhideWhenUsed="0"/>
+    <w:lsdException w:name="Medium Grid 3 Accent 6" w:semiHidden="0" w:uiPriority="69" w:unhideWhenUsed="0"/>
+    <w:lsdException w:name="Dark List Accent 6" w:semiHidden="0" w:uiPriority="70" w:unhideWhenUsed="0"/>
+    <w:lsdException w:name="Colorful Shading Accent 6" w:semiHidden="0" w:uiPriority="71" w:unhideWhenUsed="0"/>
+    <w:lsdException w:name="Colorful List Accent 6" w:semiHidden="0" w:uiPriority="72" w:unhideWhenUsed="0"/>
+    <w:lsdException w:name="Colorful Grid Accent 6" w:semiHidden="0" w:uiPriority="73" w:unhideWhenUsed="0"/>
+    <w:lsdException w:name="Subtle Emphasis" w:semiHidden="0" w:uiPriority="19" w:unhideWhenUsed="0" w:qFormat="1"/>
+    <w:lsdException w:name="Intense Emphasis" w:semiHidden="0" w:uiPriority="21" w:unhideWhenUsed="0" w:qFormat="1"/>
+    <w:lsdException w:name="Subtle Reference" w:semiHidden="0" w:uiPriority="31" w:unhideWhenUsed="0" w:qFormat="1"/>
+    <w:lsdException w:name="Intense Reference" w:semiHidden="0" w:uiPriority="32" w:unhideWhenUsed="0" w:qFormat="1"/>
+    <w:lsdException w:name="Book Title" w:semiHidden="0" w:uiPriority="33" w:unhideWhenUsed="0" w:qFormat="1"/>
+    <w:lsdException w:name="Bibliography" w:uiPriority="37"/>
+    <w:lsdException w:name="TOC Heading" w:uiPriority="39" w:qFormat="1"/>
+  </w:latentStyles>
+  <w:style w:type="paragraph" w:default="1" w:styleId="Normal">
+    <w:name w:val="Normal"/>
+    <w:qFormat/>
+  </w:style>
+  <w:style w:type="character" w:default="1" w:styleId="DefaultParagraphFont">
+    <w:name w:val="Default Paragraph Font"/>
+    <w:uiPriority w:val="1"/>
+    <w:semiHidden/>
+    <w:unhideWhenUsed/>
+  </w:style>
+  <w:style w:type="table" w:default="1" w:styleId="TableNormal">
+    <w:name w:val="Normal Table"/>
+    <w:uiPriority w:val="99"/>
+    <w:semiHidden/>
+    <w:unhideWhenUsed/>
+    <w:tblPr>
+      <w:tblInd w:w="0" w:type="dxa"/>
+      <w:tblCellMar>
+        <w:top w:w="0" w:type="dxa"/>
+        <w:left w:w="108" w:type="dxa"/>
+        <w:bottom w:w="0" w:type="dxa"/>
+        <w:right w:w="108" w:type="dxa"/>
+      </w:tblCellMar>
+    </w:tblPr>
+  </w:style>
+  <w:style w:type="numbering" w:default="1" w:styleId="NoList">
+    <w:name w:val="No List"/>
+    <w:uiPriority w:val="99"/>
+    <w:semiHidden/>
+    <w:unhideWhenUsed/>
+  </w:style>
+  <w:style w:type="character" w:styleId="PlaceholderText">
+    <w:name w:val="Placeholder Text"/>
+    <w:basedOn w:val="DefaultParagraphFont"/>
+    <w:uiPriority w:val="99"/>
+    <w:semiHidden/>
+    <w:rsid w:val="00580E4E"/>
+    <w:rPr>
+      <w:color w:val="808080"/>
+    </w:rPr>
+  </w:style>
+</w:styles>
+</file>
+
+<file path=word/glossary/stylesWithEffects.xml><?xml version="1.0" encoding="utf-8"?>
+<w:styles xmlns:wpc="http://schemas.microsoft.com/office/word/2010/wordprocessingCanvas" xmlns:mc="http://schemas.openxmlformats.org/markup-compatibility/2006" xmlns:o="urn:schemas-microsoft-com:office:office" xmlns:r="http://schemas.openxmlformats.org/officeDocument/2006/relationships" xmlns:m="http://schemas.openxmlformats.org/officeDocument/2006/math" xmlns:v="urn:schemas-microsoft-com:vml" xmlns:wp14="http://schemas.microsoft.com/office/word/2010/wordprocessingDrawing" xmlns:wp="http://schemas.openxmlformats.org/drawingml/2006/wordprocessingDrawing" xmlns:w10="urn:schemas-microsoft-com:office:word" xmlns:w="http://schemas.openxmlformats.org/wordprocessingml/2006/main" xmlns:w14="http://schemas.microsoft.com/office/word/2010/wordml" xmlns:wpg="http://schemas.microsoft.com/office/word/2010/wordprocessingGroup" xmlns:wpi="http://schemas.microsoft.com/office/word/2010/wordprocessingInk" xmlns:wne="http://schemas.microsoft.com/office/word/2006/wordml" xmlns:wps="http://schemas.microsoft.com/office/word/2010/wordprocessingShape" mc:Ignorable="w14 wp14">
+  <w:docDefaults>
+    <w:rPrDefault>
+      <w:rPr>
+        <w:rFonts w:asciiTheme="minorHAnsi" w:eastAsiaTheme="minorEastAsia" w:hAnsiTheme="minorHAnsi" w:cstheme="minorBidi"/>
+        <w:sz w:val="22"/>
+        <w:szCs w:val="22"/>
+        <w:lang w:val="en-GB" w:eastAsia="en-GB" w:bidi="ar-SA"/>
+      </w:rPr>
+    </w:rPrDefault>
+    <w:pPrDefault>
+      <w:pPr>
+        <w:spacing w:after="200" w:line="276" w:lineRule="auto"/>
+      </w:pPr>
+    </w:pPrDefault>
+  </w:docDefaults>
+  <w:latentStyles w:defLockedState="0" w:defUIPriority="99" w:defSemiHidden="1" w:defUnhideWhenUsed="1" w:defQFormat="0" w:count="267">
+    <w:lsdException w:name="Normal" w:semiHidden="0" w:uiPriority="0" w:unhideWhenUsed="0" w:qFormat="1"/>
+    <w:lsdException w:name="heading 1" w:semiHidden="0" w:uiPriority="9" w:unhideWhenUsed="0" w:qFormat="1"/>
+    <w:lsdException w:name="heading 2" w:uiPriority="9" w:qFormat="1"/>
+    <w:lsdException w:name="heading 3" w:uiPriority="9" w:qFormat="1"/>
+    <w:lsdException w:name="heading 4" w:uiPriority="9" w:qFormat="1"/>
+    <w:lsdException w:name="heading 5" w:uiPriority="9" w:qFormat="1"/>
+    <w:lsdException w:name="heading 6" w:uiPriority="9" w:qFormat="1"/>
+    <w:lsdException w:name="heading 7" w:uiPriority="9" w:qFormat="1"/>
+    <w:lsdException w:name="heading 8" w:uiPriority="9" w:qFormat="1"/>
+    <w:lsdException w:name="heading 9" w:uiPriority="9" w:qFormat="1"/>
+    <w:lsdException w:name="toc 1" w:uiPriority="39"/>
+    <w:lsdException w:name="toc 2" w:uiPriority="39"/>
+    <w:lsdException w:name="toc 3" w:uiPriority="39"/>
+    <w:lsdException w:name="toc 4" w:uiPriority="39"/>
+    <w:lsdException w:name="toc 5" w:uiPriority="39"/>
+    <w:lsdException w:name="toc 6" w:uiPriority="39"/>
+    <w:lsdException w:name="toc 7" w:uiPriority="39"/>
+    <w:lsdException w:name="toc 8" w:uiPriority="39"/>
+    <w:lsdException w:name="toc 9" w:uiPriority="39"/>
+    <w:lsdException w:name="caption" w:uiPriority="35" w:qFormat="1"/>
+    <w:lsdException w:name="Title" w:semiHidden="0" w:uiPriority="10" w:unhideWhenUsed="0" w:qFormat="1"/>
+    <w:lsdException w:name="Default Paragraph Font" w:uiPriority="1"/>
+    <w:lsdException w:name="Subtitle" w:semiHidden="0" w:uiPriority="11" w:unhideWhenUsed="0" w:qFormat="1"/>
+    <w:lsdException w:name="Strong" w:semiHidden="0" w:uiPriority="22" w:unhideWhenUsed="0" w:qFormat="1"/>
+    <w:lsdException w:name="Emphasis" w:semiHidden="0" w:uiPriority="20" w:unhideWhenUsed="0" w:qFormat="1"/>
+    <w:lsdException w:name="Table Grid" w:semiHidden="0" w:uiPriority="59" w:unhideWhenUsed="0"/>
+    <w:lsdException w:name="Placeholder Text" w:unhideWhenUsed="0"/>
+    <w:lsdException w:name="No Spacing" w:semiHidden="0" w:uiPriority="1" w:unhideWhenUsed="0" w:qFormat="1"/>
+    <w:lsdException w:name="Light Shading" w:semiHidden="0" w:uiPriority="60" w:unhideWhenUsed="0"/>
+    <w:lsdException w:name="Light List" w:semiHidden="0" w:uiPriority="61" w:unhideWhenUsed="0"/>
+    <w:lsdException w:name="Light Grid" w:semiHidden="0" w:uiPriority="62" w:unhideWhenUsed="0"/>
+    <w:lsdException w:name="Medium Shading 1" w:semiHidden="0" w:uiPriority="63" w:unhideWhenUsed="0"/>
+    <w:lsdException w:name="Medium Shading 2" w:semiHidden="0" w:uiPriority="64" w:unhideWhenUsed="0"/>
+    <w:lsdException w:name="Medium List 1" w:semiHidden="0" w:uiPriority="65" w:unhideWhenUsed="0"/>
+    <w:lsdException w:name="Medium List 2" w:semiHidden="0" w:uiPriority="66" w:unhideWhenUsed="0"/>
+    <w:lsdException w:name="Medium Grid 1" w:semiHidden="0" w:uiPriority="67" w:unhideWhenUsed="0"/>
+    <w:lsdException w:name="Medium Grid 2" w:semiHidden="0" w:uiPriority="68" w:unhideWhenUsed="0"/>
+    <w:lsdException w:name="Medium Grid 3" w:semiHidden="0" w:uiPriority="69" w:unhideWhenUsed="0"/>
+    <w:lsdException w:name="Dark List" w:semiHidden="0" w:uiPriority="70" w:unhideWhenUsed="0"/>
+    <w:lsdException w:name="Colorful Shading" w:semiHidden="0" w:uiPriority="71" w:unhideWhenUsed="0"/>
+    <w:lsdException w:name="Colorful List" w:semiHidden="0" w:uiPriority="72" w:unhideWhenUsed="0"/>
+    <w:lsdException w:name="Colorful Grid" w:semiHidden="0" w:uiPriority="73" w:unhideWhenUsed="0"/>
+    <w:lsdException w:name="Light Shading Accent 1" w:semiHidden="0" w:uiPriority="60" w:unhideWhenUsed="0"/>
+    <w:lsdException w:name="Light List Accent 1" w:semiHidden="0" w:uiPriority="61" w:unhideWhenUsed="0"/>
+    <w:lsdException w:name="Light Grid Accent 1" w:semiHidden="0" w:uiPriority="62" w:unhideWhenUsed="0"/>
+    <w:lsdException w:name="Medium Shading 1 Accent 1" w:semiHidden="0" w:uiPriority="63" w:unhideWhenUsed="0"/>
+    <w:lsdException w:name="Medium Shading 2 Accent 1" w:semiHidden="0" w:uiPriority="64" w:unhideWhenUsed="0"/>
+    <w:lsdException w:name="Medium List 1 Accent 1" w:semiHidden="0" w:uiPriority="65" w:unhideWhenUsed="0"/>
+    <w:lsdException w:name="Revision" w:unhideWhenUsed="0"/>
+    <w:lsdException w:name="List Paragraph" w:semiHidden="0" w:uiPriority="34" w:unhideWhenUsed="0" w:qFormat="1"/>
+    <w:lsdException w:name="Quote" w:semiHidden="0" w:uiPriority="29" w:unhideWhenUsed="0" w:qFormat="1"/>
+    <w:lsdException w:name="Intense Quote" w:semiHidden="0" w:uiPriority="30" w:unhideWhenUsed="0" w:qFormat="1"/>
+    <w:lsdException w:name="Medium List 2 Accent 1" w:semiHidden="0" w:uiPriority="66" w:unhideWhenUsed="0"/>
+    <w:lsdException w:name="Medium Grid 1 Accent 1" w:semiHidden="0" w:uiPriority="67" w:unhideWhenUsed="0"/>
+    <w:lsdException w:name="Medium Grid 2 Accent 1" w:semiHidden="0" w:uiPriority="68" w:unhideWhenUsed="0"/>
+    <w:lsdException w:name="Medium Grid 3 Accent 1" w:semiHidden="0" w:uiPriority="69" w:unhideWhenUsed="0"/>
+    <w:lsdException w:name="Dark List Accent 1" w:semiHidden="0" w:uiPriority="70" w:unhideWhenUsed="0"/>
+    <w:lsdException w:name="Colorful Shading Accent 1" w:semiHidden="0" w:uiPriority="71" w:unhideWhenUsed="0"/>
+    <w:lsdException w:name="Colorful List Accent 1" w:semiHidden="0" w:uiPriority="72" w:unhideWhenUsed="0"/>
+    <w:lsdException w:name="Colorful Grid Accent 1" w:semiHidden="0" w:uiPriority="73" w:unhideWhenUsed="0"/>
+    <w:lsdException w:name="Light Shading Accent 2" w:semiHidden="0" w:uiPriority="60" w:unhideWhenUsed="0"/>
+    <w:lsdException w:name="Light List Accent 2" w:semiHidden="0" w:uiPriority="61" w:unhideWhenUsed="0"/>
+    <w:lsdException w:name="Light Grid Accent 2" w:semiHidden="0" w:uiPriority="62" w:unhideWhenUsed="0"/>
+    <w:lsdException w:name="Medium Shading 1 Accent 2" w:semiHidden="0" w:uiPriority="63" w:unhideWhenUsed="0"/>
+    <w:lsdException w:name="Medium Shading 2 Accent 2" w:semiHidden="0" w:uiPriority="64" w:unhideWhenUsed="0"/>
+    <w:lsdException w:name="Medium List 1 Accent 2" w:semiHidden="0" w:uiPriority="65" w:unhideWhenUsed="0"/>
+    <w:lsdException w:name="Medium List 2 Accent 2" w:semiHidden="0" w:uiPriority="66" w:unhideWhenUsed="0"/>
+    <w:lsdException w:name="Medium Grid 1 Accent 2" w:semiHidden="0" w:uiPriority="67" w:unhideWhenUsed="0"/>
+    <w:lsdException w:name="Medium Grid 2 Accent 2" w:semiHidden="0" w:uiPriority="68" w:unhideWhenUsed="0"/>
+    <w:lsdException w:name="Medium Grid 3 Accent 2" w:semiHidden="0" w:uiPriority="69" w:unhideWhenUsed="0"/>
+    <w:lsdException w:name="Dark List Accent 2" w:semiHidden="0" w:uiPriority="70" w:unhideWhenUsed="0"/>
+    <w:lsdException w:name="Colorful Shading Accent 2" w:semiHidden="0" w:uiPriority="71" w:unhideWhenUsed="0"/>
+    <w:lsdException w:name="Colorful List Accent 2" w:semiHidden="0" w:uiPriority="72" w:unhideWhenUsed="0"/>
+    <w:lsdException w:name="Colorful Grid Accent 2" w:semiHidden="0" w:uiPriority="73" w:unhideWhenUsed="0"/>
+    <w:lsdException w:name="Light Shading Accent 3" w:semiHidden="0" w:uiPriority="60" w:unhideWhenUsed="0"/>
+    <w:lsdException w:name="Light List Accent 3" w:semiHidden="0" w:uiPriority="61" w:unhideWhenUsed="0"/>
+    <w:lsdException w:name="Light Grid Accent 3" w:semiHidden="0" w:uiPriority="62" w:unhideWhenUsed="0"/>
+    <w:lsdException w:name="Medium Shading 1 Accent 3" w:semiHidden="0" w:uiPriority="63" w:unhideWhenUsed="0"/>
+    <w:lsdException w:name="Medium Shading 2 Accent 3" w:semiHidden="0" w:uiPriority="64" w:unhideWhenUsed="0"/>
+    <w:lsdException w:name="Medium List 1 Accent 3" w:semiHidden="0" w:uiPriority="65" w:unhideWhenUsed="0"/>
+    <w:lsdException w:name="Medium List 2 Accent 3" w:semiHidden="0" w:uiPriority="66" w:unhideWhenUsed="0"/>
+    <w:lsdException w:name="Medium Grid 1 Accent 3" w:semiHidden="0" w:uiPriority="67" w:unhideWhenUsed="0"/>
+    <w:lsdException w:name="Medium Grid 2 Accent 3" w:semiHidden="0" w:uiPriority="68" w:unhideWhenUsed="0"/>
+    <w:lsdException w:name="Medium Grid 3 Accent 3" w:semiHidden="0" w:uiPriority="69" w:unhideWhenUsed="0"/>
+    <w:lsdException w:name="Dark List Accent 3" w:semiHidden="0" w:uiPriority="70" w:unhideWhenUsed="0"/>
+    <w:lsdException w:name="Colorful Shading Accent 3" w:semiHidden="0" w:uiPriority="71" w:unhideWhenUsed="0"/>
+    <w:lsdException w:name="Colorful List Accent 3" w:semiHidden="0" w:uiPriority="72" w:unhideWhenUsed="0"/>
+    <w:lsdException w:name="Colorful Grid Accent 3" w:semiHidden="0" w:uiPriority="73" w:unhideWhenUsed="0"/>
+    <w:lsdException w:name="Light Shading Accent 4" w:semiHidden="0" w:uiPriority="60" w:unhideWhenUsed="0"/>
+    <w:lsdException w:name="Light List Accent 4" w:semiHidden="0" w:uiPriority="61" w:unhideWhenUsed="0"/>
+    <w:lsdException w:name="Light Grid Accent 4" w:semiHidden="0" w:uiPriority="62" w:unhideWhenUsed="0"/>
+    <w:lsdException w:name="Medium Shading 1 Accent 4" w:semiHidden="0" w:uiPriority="63" w:unhideWhenUsed="0"/>
+    <w:lsdException w:name="Medium Shading 2 Accent 4" w:semiHidden="0" w:uiPriority="64" w:unhideWhenUsed="0"/>
+    <w:lsdException w:name="Medium List 1 Accent 4" w:semiHidden="0" w:uiPriority="65" w:unhideWhenUsed="0"/>
+    <w:lsdException w:name="Medium List 2 Accent 4" w:semiHidden="0" w:uiPriority="66" w:unhideWhenUsed="0"/>
+    <w:lsdException w:name="Medium Grid 1 Accent 4" w:semiHidden="0" w:uiPriority="67" w:unhideWhenUsed="0"/>
+    <w:lsdException w:name="Medium Grid 2 Accent 4" w:semiHidden="0" w:uiPriority="68" w:unhideWhenUsed="0"/>
+    <w:lsdException w:name="Medium Grid 3 Accent 4" w:semiHidden="0" w:uiPriority="69" w:unhideWhenUsed="0"/>
+    <w:lsdException w:name="Dark List Accent 4" w:semiHidden="0" w:uiPriority="70" w:unhideWhenUsed="0"/>
+    <w:lsdException w:name="Colorful Shading Accent 4" w:semiHidden="0" w:uiPriority="71" w:unhideWhenUsed="0"/>
+    <w:lsdException w:name="Colorful List Accent 4" w:semiHidden="0" w:uiPriority="72" w:unhideWhenUsed="0"/>
+    <w:lsdException w:name="Colorful Grid Accent 4" w:semiHidden="0" w:uiPriority="73" w:unhideWhenUsed="0"/>
+    <w:lsdException w:name="Light Shading Accent 5" w:semiHidden="0" w:uiPriority="60" w:unhideWhenUsed="0"/>
+    <w:lsdException w:name="Light List Accent 5" w:semiHidden="0" w:uiPriority="61" w:unhideWhenUsed="0"/>
+    <w:lsdException w:name="Light Grid Accent 5" w:semiHidden="0" w:uiPriority="62" w:unhideWhenUsed="0"/>
+    <w:lsdException w:name="Medium Shading 1 Accent 5" w:semiHidden="0" w:uiPriority="63" w:unhideWhenUsed="0"/>
+    <w:lsdException w:name="Medium Shading 2 Accent 5" w:semiHidden="0" w:uiPriority="64" w:unhideWhenUsed="0"/>
+    <w:lsdException w:name="Medium List 1 Accent 5" w:semiHidden="0" w:uiPriority="65" w:unhideWhenUsed="0"/>
+    <w:lsdException w:name="Medium List 2 Accent 5" w:semiHidden="0" w:uiPriority="66" w:unhideWhenUsed="0"/>
+    <w:lsdException w:name="Medium Grid 1 Accent 5" w:semiHidden="0" w:uiPriority="67" w:unhideWhenUsed="0"/>
+    <w:lsdException w:name="Medium Grid 2 Accent 5" w:semiHidden="0" w:uiPriority="68" w:unhideWhenUsed="0"/>
+    <w:lsdException w:name="Medium Grid 3 Accent 5" w:semiHidden="0" w:uiPriority="69" w:unhideWhenUsed="0"/>
+    <w:lsdException w:name="Dark List Accent 5" w:semiHidden="0" w:uiPriority="70" w:unhideWhenUsed="0"/>
+    <w:lsdException w:name="Colorful Shading Accent 5" w:semiHidden="0" w:uiPriority="71" w:unhideWhenUsed="0"/>
+    <w:lsdException w:name="Colorful List Accent 5" w:semiHidden="0" w:uiPriority="72" w:unhideWhenUsed="0"/>
+    <w:lsdException w:name="Colorful Grid Accent 5" w:semiHidden="0" w:uiPriority="73" w:unhideWhenUsed="0"/>
+    <w:lsdException w:name="Light Shading Accent 6" w:semiHidden="0" w:uiPriority="60" w:unhideWhenUsed="0"/>
+    <w:lsdException w:name="Light List Accent 6" w:semiHidden="0" w:uiPriority="61" w:unhideWhenUsed="0"/>
+    <w:lsdException w:name="Light Grid Accent 6" w:semiHidden="0" w:uiPriority="62" w:unhideWhenUsed="0"/>
+    <w:lsdException w:name="Medium Shading 1 Accent 6" w:semiHidden="0" w:uiPriority="63" w:unhideWhenUsed="0"/>
+    <w:lsdException w:name="Medium Shading 2 Accent 6" w:semiHidden="0" w:uiPriority="64" w:unhideWhenUsed="0"/>
+    <w:lsdException w:name="Medium List 1 Accent 6" w:semiHidden="0" w:uiPriority="65" w:unhideWhenUsed="0"/>
+    <w:lsdException w:name="Medium List 2 Accent 6" w:semiHidden="0" w:uiPriority="66" w:unhideWhenUsed="0"/>
+    <w:lsdException w:name="Medium Grid 1 Accent 6" w:semiHidden="0" w:uiPriority="67" w:unhideWhenUsed="0"/>
+    <w:lsdException w:name="Medium Grid 2 Accent 6" w:semiHidden="0" w:uiPriority="68" w:unhideWhenUsed="0"/>
+    <w:lsdException w:name="Medium Grid 3 Accent 6" w:semiHidden="0" w:uiPriority="69" w:unhideWhenUsed="0"/>
+    <w:lsdException w:name="Dark List Accent 6" w:semiHidden="0" w:uiPriority="70" w:unhideWhenUsed="0"/>
+    <w:lsdException w:name="Colorful Shading Accent 6" w:semiHidden="0" w:uiPriority="71" w:unhideWhenUsed="0"/>
+    <w:lsdException w:name="Colorful List Accent 6" w:semiHidden="0" w:uiPriority="72" w:unhideWhenUsed="0"/>
+    <w:lsdException w:name="Colorful Grid Accent 6" w:semiHidden="0" w:uiPriority="73" w:unhideWhenUsed="0"/>
+    <w:lsdException w:name="Subtle Emphasis" w:semiHidden="0" w:uiPriority="19" w:unhideWhenUsed="0" w:qFormat="1"/>
+    <w:lsdException w:name="Intense Emphasis" w:semiHidden="0" w:uiPriority="21" w:unhideWhenUsed="0" w:qFormat="1"/>
+    <w:lsdException w:name="Subtle Reference" w:semiHidden="0" w:uiPriority="31" w:unhideWhenUsed="0" w:qFormat="1"/>
+    <w:lsdException w:name="Intense Reference" w:semiHidden="0" w:uiPriority="32" w:unhideWhenUsed="0" w:qFormat="1"/>
+    <w:lsdException w:name="Book Title" w:semiHidden="0" w:uiPriority="33" w:unhideWhenUsed="0" w:qFormat="1"/>
+    <w:lsdException w:name="Bibliography" w:uiPriority="37"/>
+    <w:lsdException w:name="TOC Heading" w:uiPriority="39" w:qFormat="1"/>
+  </w:latentStyles>
+  <w:style w:type="paragraph" w:default="1" w:styleId="Normal">
+    <w:name w:val="Normal"/>
+    <w:qFormat/>
+  </w:style>
+  <w:style w:type="character" w:default="1" w:styleId="DefaultParagraphFont">
+    <w:name w:val="Default Paragraph Font"/>
+    <w:uiPriority w:val="1"/>
+    <w:semiHidden/>
+    <w:unhideWhenUsed/>
+  </w:style>
+  <w:style w:type="table" w:default="1" w:styleId="TableNormal">
+    <w:name w:val="Normal Table"/>
+    <w:uiPriority w:val="99"/>
+    <w:semiHidden/>
+    <w:unhideWhenUsed/>
+    <w:tblPr>
+      <w:tblInd w:w="0" w:type="dxa"/>
+      <w:tblCellMar>
+        <w:top w:w="0" w:type="dxa"/>
+        <w:left w:w="108" w:type="dxa"/>
+        <w:bottom w:w="0" w:type="dxa"/>
+        <w:right w:w="108" w:type="dxa"/>
+      </w:tblCellMar>
+    </w:tblPr>
+  </w:style>
+  <w:style w:type="numbering" w:default="1" w:styleId="NoList">
+    <w:name w:val="No List"/>
+    <w:uiPriority w:val="99"/>
+    <w:semiHidden/>
+    <w:unhideWhenUsed/>
+  </w:style>
+  <w:style w:type="character" w:styleId="PlaceholderText">
+    <w:name w:val="Placeholder Text"/>
+    <w:basedOn w:val="DefaultParagraphFont"/>
+    <w:uiPriority w:val="99"/>
+    <w:semiHidden/>
+    <w:rsid w:val="00580E4E"/>
+    <w:rPr>
+      <w:color w:val="808080"/>
+    </w:rPr>
+  </w:style>
+</w:styles>
+</file>
+
+<file path=word/glossary/webSettings.xml><?xml version="1.0" encoding="utf-8"?>
+<w:webSettings xmlns:mc="http://schemas.openxmlformats.org/markup-compatibility/2006" xmlns:r="http://schemas.openxmlformats.org/officeDocument/2006/relationships" xmlns:w="http://schemas.openxmlformats.org/wordprocessingml/2006/main" xmlns:w14="http://schemas.microsoft.com/office/word/2010/wordml" mc:Ignorable="w14">
+  <w:optimizeForBrowser/>
+  <w:allowPNG/>
+</w:webSettings>
+</file>
+
 <file path=word/theme/theme1.xml><?xml version="1.0" encoding="utf-8"?>
 <a:theme xmlns:a="http://schemas.openxmlformats.org/drawingml/2006/main" name="Office Theme">
   <a:themeElements>
@@ -14109,7 +16027,7 @@
   <a:extraClrSchemeLst/>
   <a:extLst>
     <a:ext uri="{05A4C25C-085E-4340-85A3-A5531E510DB2}">
-      <thm15:themeFamily xmlns:thm15="http://schemas.microsoft.com/office/thememl/2012/main" name="Office Theme" id="{62F939B6-93AF-4DB8-9C6B-D6C7DFDC589F}" vid="{4A3C46E8-61CC-4603-A589-7422A47A8E4A}"/>
+      <thm15:themeFamily xmlns:thm15="http://schemas.microsoft.com/office/thememl/2012/main" xmlns="" name="Office Theme" id="{62F939B6-93AF-4DB8-9C6B-D6C7DFDC589F}" vid="{4A3C46E8-61CC-4603-A589-7422A47A8E4A}"/>
     </a:ext>
   </a:extLst>
 </a:theme>
@@ -14120,7 +16038,7 @@
 </file>
 
 <file path=customXml/itemProps1.xml><?xml version="1.0" encoding="utf-8"?>
-<ds:datastoreItem xmlns:ds="http://schemas.openxmlformats.org/officeDocument/2006/customXml" ds:itemID="{6CAA4B32-A3F9-4347-892B-F86594CE38B7}">
+<ds:datastoreItem xmlns:ds="http://schemas.openxmlformats.org/officeDocument/2006/customXml" ds:itemID="{06D01481-F497-4C00-B153-C493155643F8}">
   <ds:schemaRefs>
     <ds:schemaRef ds:uri="http://schemas.openxmlformats.org/officeDocument/2006/bibliography"/>
   </ds:schemaRefs>

</xml_diff>